<commit_message>
FInal Code for CW 3
</commit_message>
<xml_diff>
--- a/3/6CCS3CFL-CW3.docx
+++ b/3/6CCS3CFL-CW3.docx
@@ -177,6 +177,9 @@
     </w:p>
     <w:p>
       <w:r>
+        <w:rPr>
+          <w:noProof/>
+        </w:rPr>
         <w:drawing>
           <wp:inline distT="0" distB="0" distL="0" distR="0" wp14:anchorId="2E138D6C" wp14:editId="7EB615D7">
             <wp:extent cx="5731510" cy="1825625"/>
@@ -221,6 +224,9 @@
     </w:p>
     <w:p>
       <w:r>
+        <w:rPr>
+          <w:noProof/>
+        </w:rPr>
         <w:drawing>
           <wp:inline distT="0" distB="0" distL="0" distR="0" wp14:anchorId="3CD83668" wp14:editId="37CF554D">
             <wp:extent cx="5731510" cy="2770505"/>
@@ -274,6 +280,9 @@
     </w:p>
     <w:p>
       <w:r>
+        <w:rPr>
+          <w:noProof/>
+        </w:rPr>
         <w:drawing>
           <wp:inline distT="0" distB="0" distL="0" distR="0" wp14:anchorId="64E289D2" wp14:editId="4D44ACD0">
             <wp:extent cx="5731510" cy="2376170"/>
@@ -318,6 +327,9 @@
     </w:p>
     <w:p>
       <w:r>
+        <w:rPr>
+          <w:noProof/>
+        </w:rPr>
         <w:drawing>
           <wp:inline distT="0" distB="0" distL="0" distR="0" wp14:anchorId="1FA61948" wp14:editId="7800D55A">
             <wp:extent cx="5731510" cy="1123950"/>
@@ -362,6 +374,9 @@
     </w:p>
     <w:p>
       <w:r>
+        <w:rPr>
+          <w:noProof/>
+        </w:rPr>
         <w:drawing>
           <wp:inline distT="0" distB="0" distL="0" distR="0" wp14:anchorId="199A3E65" wp14:editId="4D585845">
             <wp:extent cx="5487166" cy="1162212"/>
@@ -412,12 +427,15 @@
     </w:p>
     <w:p>
       <w:r>
-        <w:t>Parse Trees:</w:t>
-      </w:r>
-    </w:p>
-    <w:p>
-      <w:r>
-        <w:t>__________Fib Parse Tree__________</w:t>
+        <w:t>Output of running the respective programs</w:t>
+      </w:r>
+      <w:r>
+        <w:t>:</w:t>
+      </w:r>
+    </w:p>
+    <w:p>
+      <w:r>
+        <w:t>__________Fib __________</w:t>
       </w:r>
     </w:p>
     <w:p>
@@ -427,445 +445,37 @@
       </w:r>
       <w:proofErr w:type="gramEnd"/>
       <w:r>
-        <w:t>List(</w:t>
-      </w:r>
-      <w:proofErr w:type="spellStart"/>
-      <w:r>
-        <w:t>WriteStr</w:t>
-      </w:r>
-      <w:proofErr w:type="spellEnd"/>
-      <w:r>
-        <w:t>("Fib"), Read(n), Assign(minus1,Num(0)), Assign(minus2,Num(1)), While(Bop(&gt;,Var(n),</w:t>
-      </w:r>
-      <w:proofErr w:type="spellStart"/>
-      <w:r>
-        <w:t>Num</w:t>
-      </w:r>
-      <w:proofErr w:type="spellEnd"/>
-      <w:r>
-        <w:t>(0)),List(Assign(</w:t>
-      </w:r>
-      <w:proofErr w:type="spellStart"/>
-      <w:r>
-        <w:t>temp,Var</w:t>
-      </w:r>
-      <w:proofErr w:type="spellEnd"/>
-      <w:r>
-        <w:t>(minus2)), Assign(minus2,Aop(+,Var(minus1),Var(minus2))), Assign(minus1,Var(temp)), Assign(</w:t>
-      </w:r>
-      <w:proofErr w:type="spellStart"/>
-      <w:r>
-        <w:t>n,Aop</w:t>
-      </w:r>
-      <w:proofErr w:type="spellEnd"/>
-      <w:r>
-        <w:t>(-,Var(n),</w:t>
-      </w:r>
-      <w:proofErr w:type="spellStart"/>
-      <w:r>
-        <w:t>Num</w:t>
-      </w:r>
-      <w:proofErr w:type="spellEnd"/>
-      <w:r>
-        <w:t xml:space="preserve">(1))))), </w:t>
-      </w:r>
-      <w:proofErr w:type="spellStart"/>
-      <w:r>
-        <w:t>WriteStr</w:t>
-      </w:r>
-      <w:proofErr w:type="spellEnd"/>
-      <w:r>
-        <w:t xml:space="preserve">("Result"), </w:t>
-      </w:r>
-      <w:proofErr w:type="spellStart"/>
-      <w:r>
-        <w:t>WriteVar</w:t>
-      </w:r>
-      <w:proofErr w:type="spellEnd"/>
-      <w:r>
-        <w:t>(minus2)))</w:t>
-      </w:r>
-    </w:p>
-    <w:p>
-      <w:r>
-        <w:t>__________Loops Parse Tree__________</w:t>
-      </w:r>
-    </w:p>
-    <w:p>
-      <w:r>
-        <w:t>HashSet(List(Assign(</w:t>
-      </w:r>
-      <w:proofErr w:type="spellStart"/>
-      <w:r>
-        <w:t>start,Num</w:t>
-      </w:r>
-      <w:proofErr w:type="spellEnd"/>
-      <w:r>
-        <w:t>(1000)), Assign(</w:t>
-      </w:r>
-      <w:proofErr w:type="spellStart"/>
-      <w:r>
-        <w:t>x,Var</w:t>
-      </w:r>
-      <w:proofErr w:type="spellEnd"/>
-      <w:r>
-        <w:t>(start)), Assign(</w:t>
-      </w:r>
-      <w:proofErr w:type="spellStart"/>
-      <w:r>
-        <w:t>y,Var</w:t>
-      </w:r>
-      <w:proofErr w:type="spellEnd"/>
-      <w:r>
-        <w:t>(start)), Assign(</w:t>
-      </w:r>
-      <w:proofErr w:type="spellStart"/>
-      <w:r>
-        <w:t>z,Var</w:t>
-      </w:r>
-      <w:proofErr w:type="spellEnd"/>
-      <w:r>
-        <w:t>(start)), While(Bop(&lt;,Num(0),Var(x)),List(While(Bop(&lt;,Num(0),Var(y)),List(While(Bop(&lt;,Num(0),Var(z)),List(Assign(z,Aop(-,Var(z),Num(1))))), Assign(</w:t>
-      </w:r>
-      <w:proofErr w:type="spellStart"/>
-      <w:r>
-        <w:t>z,Var</w:t>
-      </w:r>
-      <w:proofErr w:type="spellEnd"/>
-      <w:r>
-        <w:t>(start)), Assign(</w:t>
-      </w:r>
-      <w:proofErr w:type="spellStart"/>
-      <w:r>
-        <w:t>y,Aop</w:t>
-      </w:r>
-      <w:proofErr w:type="spellEnd"/>
-      <w:r>
-        <w:t>(-,Var(y),</w:t>
-      </w:r>
-      <w:proofErr w:type="spellStart"/>
-      <w:r>
-        <w:t>Num</w:t>
-      </w:r>
-      <w:proofErr w:type="spellEnd"/>
-      <w:r>
-        <w:t>(1))))), Assign(</w:t>
-      </w:r>
-      <w:proofErr w:type="spellStart"/>
-      <w:r>
-        <w:t>y,Var</w:t>
-      </w:r>
-      <w:proofErr w:type="spellEnd"/>
-      <w:r>
-        <w:t>(start)), Assign(</w:t>
-      </w:r>
-      <w:proofErr w:type="spellStart"/>
-      <w:r>
-        <w:t>x,Aop</w:t>
-      </w:r>
-      <w:proofErr w:type="spellEnd"/>
-      <w:r>
-        <w:t>(-,Var(x),</w:t>
-      </w:r>
-      <w:proofErr w:type="spellStart"/>
-      <w:r>
-        <w:t>Num</w:t>
-      </w:r>
-      <w:proofErr w:type="spellEnd"/>
-      <w:r>
-        <w:t>(1)))))))</w:t>
-      </w:r>
-    </w:p>
-    <w:p>
-      <w:r>
-        <w:t>__________Primes Parse Tree__________</w:t>
-      </w:r>
-    </w:p>
-    <w:p>
-      <w:r>
-        <w:t>Set(List(Assign(</w:t>
-      </w:r>
-      <w:proofErr w:type="spellStart"/>
-      <w:r>
-        <w:t>end,Num</w:t>
-      </w:r>
-      <w:proofErr w:type="spellEnd"/>
-      <w:r>
-        <w:t>(100)), Assign(</w:t>
-      </w:r>
-      <w:proofErr w:type="spellStart"/>
-      <w:r>
-        <w:t>n,Num</w:t>
-      </w:r>
-      <w:proofErr w:type="spellEnd"/>
-      <w:r>
-        <w:t>(2)), While(Bop(&lt;,Var(n),Var(end)),List(Assign(</w:t>
-      </w:r>
-      <w:proofErr w:type="spellStart"/>
-      <w:r>
-        <w:t>f,Num</w:t>
-      </w:r>
-      <w:proofErr w:type="spellEnd"/>
-      <w:r>
-        <w:t>(2)), Assign(</w:t>
-      </w:r>
-      <w:proofErr w:type="spellStart"/>
-      <w:r>
-        <w:t>tmp,Num</w:t>
-      </w:r>
-      <w:proofErr w:type="spellEnd"/>
-      <w:r>
-        <w:t>(0)), While(And(Bop(&lt;,Var(f),Aop(+,Aop(/,Var(n),Num(2)),Num(1))),Bop(==,Var(tmp),Num(0))),List(If(Bop(==,Aop(*,Aop(/,Var(n),Var(f)),Var(f)),Var(n)),List(Assign(tmp,Num(1))),List(Skip)), Assign(</w:t>
-      </w:r>
-      <w:proofErr w:type="spellStart"/>
-      <w:r>
-        <w:t>f,Aop</w:t>
-      </w:r>
-      <w:proofErr w:type="spellEnd"/>
-      <w:r>
-        <w:t>(+,Var(f),</w:t>
-      </w:r>
-      <w:proofErr w:type="spellStart"/>
-      <w:r>
-        <w:t>Num</w:t>
-      </w:r>
-      <w:proofErr w:type="spellEnd"/>
-      <w:r>
-        <w:t>(1))))), If(Bop(==,Var(</w:t>
-      </w:r>
-      <w:proofErr w:type="spellStart"/>
-      <w:r>
-        <w:t>tmp</w:t>
-      </w:r>
-      <w:proofErr w:type="spellEnd"/>
-      <w:r>
-        <w:t>),</w:t>
-      </w:r>
-      <w:proofErr w:type="spellStart"/>
-      <w:r>
-        <w:t>Num</w:t>
-      </w:r>
-      <w:proofErr w:type="spellEnd"/>
-      <w:r>
-        <w:t>(0)),List(</w:t>
-      </w:r>
-      <w:proofErr w:type="spellStart"/>
-      <w:r>
-        <w:t>WriteVar</w:t>
-      </w:r>
-      <w:proofErr w:type="spellEnd"/>
-      <w:r>
-        <w:t>(n)),List(Skip)), Assign(</w:t>
-      </w:r>
-      <w:proofErr w:type="spellStart"/>
-      <w:r>
-        <w:t>n,Aop</w:t>
-      </w:r>
-      <w:proofErr w:type="spellEnd"/>
-      <w:r>
-        <w:t>(+,Var(n),</w:t>
-      </w:r>
-      <w:proofErr w:type="spellStart"/>
-      <w:r>
-        <w:t>Num</w:t>
-      </w:r>
-      <w:proofErr w:type="spellEnd"/>
-      <w:r>
-        <w:t>(1)))))))</w:t>
-      </w:r>
-    </w:p>
-    <w:p>
-      <w:r>
-        <w:t>__________</w:t>
-      </w:r>
-      <w:proofErr w:type="spellStart"/>
-      <w:r>
-        <w:t>Collatz</w:t>
-      </w:r>
-      <w:proofErr w:type="spellEnd"/>
-      <w:r>
-        <w:t xml:space="preserve"> Parse Tree__________</w:t>
-      </w:r>
-    </w:p>
-    <w:p>
-      <w:r>
-        <w:t>Set(List(Assign(</w:t>
-      </w:r>
-      <w:proofErr w:type="spellStart"/>
-      <w:r>
-        <w:t>bnd,Num</w:t>
-      </w:r>
-      <w:proofErr w:type="spellEnd"/>
-      <w:r>
-        <w:t>(1)), While(Bop(&lt;,Var(</w:t>
-      </w:r>
-      <w:proofErr w:type="spellStart"/>
-      <w:r>
-        <w:t>bnd</w:t>
-      </w:r>
-      <w:proofErr w:type="spellEnd"/>
-      <w:r>
-        <w:t>),</w:t>
-      </w:r>
-      <w:proofErr w:type="spellStart"/>
-      <w:r>
-        <w:t>Num</w:t>
-      </w:r>
-      <w:proofErr w:type="spellEnd"/>
-      <w:r>
-        <w:t>(101)),List(</w:t>
-      </w:r>
-      <w:proofErr w:type="spellStart"/>
-      <w:r>
-        <w:t>WriteVar</w:t>
-      </w:r>
-      <w:proofErr w:type="spellEnd"/>
-      <w:r>
-        <w:t>(</w:t>
-      </w:r>
-      <w:proofErr w:type="spellStart"/>
-      <w:r>
-        <w:t>bnd</w:t>
-      </w:r>
-      <w:proofErr w:type="spellEnd"/>
-      <w:r>
-        <w:t xml:space="preserve">), </w:t>
-      </w:r>
-      <w:proofErr w:type="spellStart"/>
-      <w:r>
-        <w:t>WriteStr</w:t>
-      </w:r>
-      <w:proofErr w:type="spellEnd"/>
-      <w:r>
-        <w:t>(": "), Assign(</w:t>
-      </w:r>
-      <w:proofErr w:type="spellStart"/>
-      <w:r>
-        <w:t>n,Var</w:t>
-      </w:r>
-      <w:proofErr w:type="spellEnd"/>
-      <w:r>
-        <w:t>(</w:t>
-      </w:r>
-      <w:proofErr w:type="spellStart"/>
-      <w:r>
-        <w:t>bnd</w:t>
-      </w:r>
-      <w:proofErr w:type="spellEnd"/>
-      <w:r>
-        <w:t>)), Assign(</w:t>
-      </w:r>
-      <w:proofErr w:type="spellStart"/>
-      <w:r>
-        <w:t>cnt,Num</w:t>
-      </w:r>
-      <w:proofErr w:type="spellEnd"/>
-      <w:r>
-        <w:t>(0)), While(Bop(&gt;,Var(n),</w:t>
-      </w:r>
-      <w:proofErr w:type="spellStart"/>
-      <w:r>
-        <w:t>Num</w:t>
-      </w:r>
-      <w:proofErr w:type="spellEnd"/>
-      <w:r>
-        <w:t>(1)),List(</w:t>
-      </w:r>
-      <w:proofErr w:type="spellStart"/>
-      <w:r>
-        <w:t>WriteVar</w:t>
-      </w:r>
-      <w:proofErr w:type="spellEnd"/>
-      <w:r>
-        <w:t xml:space="preserve">(n), </w:t>
-      </w:r>
-      <w:proofErr w:type="spellStart"/>
-      <w:r>
-        <w:t>WriteStr</w:t>
-      </w:r>
-      <w:proofErr w:type="spellEnd"/>
-      <w:r>
-        <w:t>(","), If(Bop(==,Aop(%,Var(n),Num(2)),Num(0)),List(Assign(n,Aop(/,Var(n),Num(2)))),List(Assign(n,Aop(+,Aop(*,Num(3),Var(n)),Num(1))))), Assign(</w:t>
-      </w:r>
-      <w:proofErr w:type="spellStart"/>
-      <w:r>
-        <w:t>cnt,Aop</w:t>
-      </w:r>
-      <w:proofErr w:type="spellEnd"/>
-      <w:r>
-        <w:t>(+,Var(</w:t>
-      </w:r>
-      <w:proofErr w:type="spellStart"/>
-      <w:r>
-        <w:t>cnt</w:t>
-      </w:r>
-      <w:proofErr w:type="spellEnd"/>
-      <w:r>
-        <w:t>),</w:t>
-      </w:r>
-      <w:proofErr w:type="spellStart"/>
-      <w:r>
-        <w:t>Num</w:t>
-      </w:r>
-      <w:proofErr w:type="spellEnd"/>
-      <w:r>
-        <w:t xml:space="preserve">(1))))), </w:t>
-      </w:r>
-      <w:proofErr w:type="spellStart"/>
-      <w:r>
-        <w:t>WriteStr</w:t>
-      </w:r>
-      <w:proofErr w:type="spellEnd"/>
-      <w:r>
-        <w:t xml:space="preserve">(" =&gt; "), </w:t>
-      </w:r>
-      <w:proofErr w:type="spellStart"/>
-      <w:r>
-        <w:t>WriteVar</w:t>
-      </w:r>
-      <w:proofErr w:type="spellEnd"/>
-      <w:r>
-        <w:t>(</w:t>
-      </w:r>
-      <w:proofErr w:type="spellStart"/>
-      <w:r>
-        <w:t>cnt</w:t>
-      </w:r>
-      <w:proofErr w:type="spellEnd"/>
-      <w:r>
-        <w:t xml:space="preserve">), </w:t>
-      </w:r>
-      <w:proofErr w:type="spellStart"/>
-      <w:r>
-        <w:t>WriteStr</w:t>
-      </w:r>
-      <w:proofErr w:type="spellEnd"/>
-      <w:r>
-        <w:t>("\n"), Assign(</w:t>
-      </w:r>
-      <w:proofErr w:type="spellStart"/>
-      <w:r>
-        <w:t>bnd,Aop</w:t>
-      </w:r>
-      <w:proofErr w:type="spellEnd"/>
-      <w:r>
-        <w:t>(+,Var(</w:t>
-      </w:r>
-      <w:proofErr w:type="spellStart"/>
-      <w:r>
-        <w:t>bnd</w:t>
-      </w:r>
-      <w:proofErr w:type="spellEnd"/>
-      <w:r>
-        <w:t>),</w:t>
-      </w:r>
-      <w:proofErr w:type="spellStart"/>
-      <w:r>
-        <w:t>Num</w:t>
-      </w:r>
-      <w:proofErr w:type="spellEnd"/>
-      <w:r>
-        <w:t>(1)))))))</w:t>
+        <w:t>List(WriteStr("Fib"), Read(n), Assign(minus1,Num(0)), Assign(minus2,Num(1)), While(Bop(&gt;,Var(n),Num(0)),List(Assign(temp,Var(minus2)), Assign(minus2,Aop(+,Var(minus1),Var(minus2))), Assign(minus1,Var(temp)), Assign(n,Aop(-,Var(n),Num(1))))), WriteStr("Result"), WriteVar(minus2)))</w:t>
+      </w:r>
+    </w:p>
+    <w:p>
+      <w:r>
+        <w:t>__________Loops __________</w:t>
+      </w:r>
+    </w:p>
+    <w:p>
+      <w:r>
+        <w:t>HashSet(List(Assign(start,Num(100)), Assign(x,Var(start)), Assign(y,Var(start)), Assign(z,Var(start)), While(Bop(&lt;,Num(0),Var(x)),List(While(Bop(&lt;,Num(0),Var(y)),List(While(Bop(&lt;,Num(0),Var(z)),List(Assign(z,Aop(-,Var(z),Num(1))))), Assign(z,Var(start)), Assign(y,Aop(-,Var(y),Num(1))))), Assign(y,Var(start)), Assign(x,Aop(-,Var(x),Num(1)))))))</w:t>
+      </w:r>
+    </w:p>
+    <w:p>
+      <w:r>
+        <w:t>__________Primes __________</w:t>
+      </w:r>
+    </w:p>
+    <w:p>
+      <w:r>
+        <w:t>Set(List(Assign(end,Num(100)), Assign(n,Num(2)), While(Bop(&lt;,Var(n),Var(end)),List(Assign(f,Num(2)), Assign(tmp,Num(0)), While(And(Bop(&lt;,Var(f),Aop(+,Aop(/,Var(n),Num(2)),Num(1))),Bop(==,Var(tmp),Num(0))),List(If(Bop(==,Aop(*,Aop(/,Var(n),Var(f)),Var(f)),Var(n)),List(Assign(tmp,Num(1))),List(Skip)), Assign(f,Aop(+,Var(f),Num(1))))), If(Bop(==,Var(tmp),Num(0)),List(WriteVar(n)),List(Skip)), Assign(n,Aop(+,Var(n),Num(1)))))))</w:t>
+      </w:r>
+    </w:p>
+    <w:p>
+      <w:r>
+        <w:t>__________Collatz __________</w:t>
+      </w:r>
+    </w:p>
+    <w:p>
+      <w:r>
+        <w:t>Set(List(Assign(bnd,Num(1)), While(Bop(&lt;,Var(bnd),Num(101)),List(WriteVar(bnd), WriteStr(": "), Assign(n,Var(bnd)), Assign(cnt,Num(0)), While(Bop(&gt;,Var(n),Num(1)),List(WriteVar(n), WriteStr(","), If(Bop(==,Aop(%,Var(n),Num(2)),Num(0)),List(Assign(n,Aop(/,Var(n),Num(2)))),List(Assign(n,Aop(+,Aop(*,Num(3),Var(n)),Num(1))))), Assign(cnt,Aop(+,Var(cnt),Num(1))))), WriteStr(" =&gt; "), WriteVar(cnt), WriteStr("\n"), Assign(bnd,Aop(+,Var(bnd),Num(1)))))))</w:t>
       </w:r>
     </w:p>
     <w:p>
@@ -878,10 +488,10 @@
         </w:rPr>
       </w:pPr>
       <w:r>
-        <w:t>__________Additional Parse Tree__________</w:t>
-      </w:r>
-      <w:r>
-        <w:t xml:space="preserve"> (</w:t>
+        <w:t xml:space="preserve">Output for </w:t>
+      </w:r>
+      <w:r>
+        <w:t>(</w:t>
       </w:r>
       <w:r>
         <w:rPr>
@@ -978,6 +588,144 @@
       <w:r>
         <w:t>List(If(Bop(&lt;,Var(a),Var(b)),List(Skip),List(Assign(a,Aop(+,Aop(*,Var(a),Var(b)),Num(1)))))))</w:t>
       </w:r>
+    </w:p>
+    <w:p>
+      <w:r>
+        <w:t xml:space="preserve">Parse Tree </w:t>
+      </w:r>
+      <w:r>
+        <w:t>for (</w:t>
+      </w:r>
+      <w:r>
+        <w:rPr>
+          <w:rFonts w:ascii="LMMonoLt10-Bold-Identity-H" w:hAnsi="LMMonoLt10-Bold-Identity-H" w:cs="LMMonoLt10-Bold-Identity-H"/>
+          <w:b/>
+          <w:bCs/>
+          <w:color w:val="80005A"/>
+          <w:sz w:val="20"/>
+          <w:szCs w:val="20"/>
+        </w:rPr>
+        <w:t xml:space="preserve">if </w:t>
+      </w:r>
+      <w:r>
+        <w:rPr>
+          <w:rFonts w:ascii="LMMono10-Regular-Identity-H" w:hAnsi="LMMono10-Regular-Identity-H" w:cs="LMMono10-Regular-Identity-H"/>
+          <w:color w:val="000000"/>
+          <w:sz w:val="20"/>
+          <w:szCs w:val="20"/>
+        </w:rPr>
+        <w:t xml:space="preserve">(a </w:t>
+      </w:r>
+      <w:r>
+        <w:rPr>
+          <w:rFonts w:ascii="LMMonoLt10-Bold-Identity-H" w:hAnsi="LMMonoLt10-Bold-Identity-H" w:cs="LMMonoLt10-Bold-Identity-H"/>
+          <w:b/>
+          <w:bCs/>
+          <w:color w:val="80005A"/>
+          <w:sz w:val="20"/>
+          <w:szCs w:val="20"/>
+        </w:rPr>
+        <w:t xml:space="preserve">&lt; </w:t>
+      </w:r>
+      <w:r>
+        <w:rPr>
+          <w:rFonts w:ascii="LMMono10-Regular-Identity-H" w:hAnsi="LMMono10-Regular-Identity-H" w:cs="LMMono10-Regular-Identity-H"/>
+          <w:color w:val="000000"/>
+          <w:sz w:val="20"/>
+          <w:szCs w:val="20"/>
+        </w:rPr>
+        <w:t xml:space="preserve">b) </w:t>
+      </w:r>
+      <w:r>
+        <w:rPr>
+          <w:rFonts w:ascii="LMMonoLt10-Bold-Identity-H" w:hAnsi="LMMonoLt10-Bold-Identity-H" w:cs="LMMonoLt10-Bold-Identity-H"/>
+          <w:b/>
+          <w:bCs/>
+          <w:color w:val="80005A"/>
+          <w:sz w:val="20"/>
+          <w:szCs w:val="20"/>
+        </w:rPr>
+        <w:t xml:space="preserve">then skip else </w:t>
+      </w:r>
+      <w:proofErr w:type="gramStart"/>
+      <w:r>
+        <w:rPr>
+          <w:rFonts w:ascii="LMMono10-Regular-Identity-H" w:hAnsi="LMMono10-Regular-Identity-H" w:cs="LMMono10-Regular-Identity-H"/>
+          <w:color w:val="000000"/>
+          <w:sz w:val="20"/>
+          <w:szCs w:val="20"/>
+        </w:rPr>
+        <w:t>a :</w:t>
+      </w:r>
+      <w:proofErr w:type="gramEnd"/>
+      <w:r>
+        <w:rPr>
+          <w:rFonts w:ascii="LMMonoLt10-Bold-Identity-H" w:hAnsi="LMMonoLt10-Bold-Identity-H" w:cs="LMMonoLt10-Bold-Identity-H"/>
+          <w:b/>
+          <w:bCs/>
+          <w:color w:val="80005A"/>
+          <w:sz w:val="20"/>
+          <w:szCs w:val="20"/>
+        </w:rPr>
+        <w:t xml:space="preserve">= </w:t>
+      </w:r>
+      <w:r>
+        <w:rPr>
+          <w:rFonts w:ascii="LMMono10-Regular-Identity-H" w:hAnsi="LMMono10-Regular-Identity-H" w:cs="LMMono10-Regular-Identity-H"/>
+          <w:color w:val="000000"/>
+          <w:sz w:val="20"/>
+          <w:szCs w:val="20"/>
+        </w:rPr>
+        <w:t>a * b + 1</w:t>
+      </w:r>
+      <w:r>
+        <w:t>)</w:t>
+      </w:r>
+    </w:p>
+    <w:p>
+      <w:r>
+        <w:br w:type="page"/>
+      </w:r>
+    </w:p>
+    <w:p>
+      <w:r>
+        <w:lastRenderedPageBreak/>
+        <w:drawing>
+          <wp:inline distT="0" distB="0" distL="0" distR="0" wp14:anchorId="29D0114D" wp14:editId="5512AFF5">
+            <wp:extent cx="5731510" cy="4351655"/>
+            <wp:effectExtent l="0" t="0" r="2540" b="0"/>
+            <wp:docPr id="2" name="Picture 2" descr="Diagram&#10;&#10;Description automatically generated"/>
+            <wp:cNvGraphicFramePr>
+              <a:graphicFrameLocks xmlns:a="http://schemas.openxmlformats.org/drawingml/2006/main" noChangeAspect="1"/>
+            </wp:cNvGraphicFramePr>
+            <a:graphic xmlns:a="http://schemas.openxmlformats.org/drawingml/2006/main">
+              <a:graphicData uri="http://schemas.openxmlformats.org/drawingml/2006/picture">
+                <pic:pic xmlns:pic="http://schemas.openxmlformats.org/drawingml/2006/picture">
+                  <pic:nvPicPr>
+                    <pic:cNvPr id="2" name="Picture 2" descr="Diagram&#10;&#10;Description automatically generated"/>
+                    <pic:cNvPicPr/>
+                  </pic:nvPicPr>
+                  <pic:blipFill>
+                    <a:blip r:embed="rId12"/>
+                    <a:stretch>
+                      <a:fillRect/>
+                    </a:stretch>
+                  </pic:blipFill>
+                  <pic:spPr>
+                    <a:xfrm>
+                      <a:off x="0" y="0"/>
+                      <a:ext cx="5731510" cy="4351655"/>
+                    </a:xfrm>
+                    <a:prstGeom prst="rect">
+                      <a:avLst/>
+                    </a:prstGeom>
+                  </pic:spPr>
+                </pic:pic>
+              </a:graphicData>
+            </a:graphic>
+          </wp:inline>
+        </w:drawing>
+      </w:r>
       <w:r>
         <w:br w:type="page"/>
       </w:r>
@@ -995,6 +743,13 @@
         <w:lastRenderedPageBreak/>
         <w:t>Q3</w:t>
       </w:r>
+    </w:p>
+    <w:p>
+      <w:pPr>
+        <w:rPr>
+          <w:rFonts w:eastAsiaTheme="minorEastAsia"/>
+        </w:rPr>
+      </w:pPr>
     </w:p>
     <w:p>
       <w:pPr>
@@ -1053,6 +808,7 @@
       <w:r>
         <w:rPr>
           <w:rFonts w:eastAsiaTheme="minorEastAsia"/>
+          <w:noProof/>
         </w:rPr>
         <w:drawing>
           <wp:inline distT="0" distB="0" distL="0" distR="0" wp14:anchorId="192759B9" wp14:editId="15A9CE59">
@@ -1070,7 +826,7 @@
                     <pic:cNvPicPr/>
                   </pic:nvPicPr>
                   <pic:blipFill>
-                    <a:blip r:embed="rId12"/>
+                    <a:blip r:embed="rId13"/>
                     <a:stretch>
                       <a:fillRect/>
                     </a:stretch>
@@ -1122,6 +878,7 @@
       <w:r>
         <w:rPr>
           <w:rFonts w:eastAsiaTheme="minorEastAsia"/>
+          <w:noProof/>
         </w:rPr>
         <w:drawing>
           <wp:inline distT="0" distB="0" distL="0" distR="0" wp14:anchorId="20443549" wp14:editId="73BCED3C">
@@ -1139,7 +896,7 @@
                     <pic:cNvPicPr/>
                   </pic:nvPicPr>
                   <pic:blipFill>
-                    <a:blip r:embed="rId13"/>
+                    <a:blip r:embed="rId14"/>
                     <a:stretch>
                       <a:fillRect/>
                     </a:stretch>
@@ -1231,6 +988,7 @@
       <w:r>
         <w:rPr>
           <w:rFonts w:eastAsiaTheme="minorEastAsia"/>
+          <w:noProof/>
         </w:rPr>
         <w:drawing>
           <wp:inline distT="0" distB="0" distL="0" distR="0" wp14:anchorId="50CF2C37" wp14:editId="36E012B2">
@@ -1248,7 +1006,7 @@
                     <pic:cNvPicPr/>
                   </pic:nvPicPr>
                   <pic:blipFill>
-                    <a:blip r:embed="rId14"/>
+                    <a:blip r:embed="rId15"/>
                     <a:stretch>
                       <a:fillRect/>
                     </a:stretch>
@@ -1282,7 +1040,6 @@
           <w:bCs/>
         </w:rPr>
       </w:pPr>
-      <w:proofErr w:type="spellStart"/>
       <w:r>
         <w:rPr>
           <w:rFonts w:eastAsiaTheme="minorEastAsia"/>
@@ -1291,7 +1048,6 @@
         </w:rPr>
         <w:t>Collatz</w:t>
       </w:r>
-      <w:proofErr w:type="spellEnd"/>
     </w:p>
     <w:p>
       <w:pPr>
@@ -1318,7 +1074,6 @@
         </w:rPr>
         <w:t xml:space="preserve">If the implementation of </w:t>
       </w:r>
-      <w:proofErr w:type="spellStart"/>
       <w:r>
         <w:rPr>
           <w:rFonts w:eastAsiaTheme="minorEastAsia"/>
@@ -1327,14 +1082,12 @@
         </w:rPr>
         <w:t>WriteVar</w:t>
       </w:r>
-      <w:proofErr w:type="spellEnd"/>
       <w:r>
         <w:rPr>
           <w:rFonts w:eastAsiaTheme="minorEastAsia"/>
         </w:rPr>
         <w:t xml:space="preserve"> and </w:t>
       </w:r>
-      <w:proofErr w:type="spellStart"/>
       <w:r>
         <w:rPr>
           <w:rFonts w:eastAsiaTheme="minorEastAsia"/>
@@ -1343,14 +1096,12 @@
         </w:rPr>
         <w:t>WriteStr</w:t>
       </w:r>
-      <w:proofErr w:type="spellEnd"/>
       <w:r>
         <w:rPr>
           <w:rFonts w:eastAsiaTheme="minorEastAsia"/>
         </w:rPr>
         <w:t xml:space="preserve"> had </w:t>
       </w:r>
-      <w:proofErr w:type="spellStart"/>
       <w:r>
         <w:rPr>
           <w:rFonts w:eastAsiaTheme="minorEastAsia"/>
@@ -1358,7 +1109,6 @@
         </w:rPr>
         <w:t>println</w:t>
       </w:r>
-      <w:proofErr w:type="spellEnd"/>
       <w:r>
         <w:rPr>
           <w:rFonts w:eastAsiaTheme="minorEastAsia"/>
@@ -1381,6 +1131,9 @@
     </w:p>
     <w:p>
       <w:r>
+        <w:rPr>
+          <w:noProof/>
+        </w:rPr>
         <w:drawing>
           <wp:inline distT="0" distB="0" distL="0" distR="0" wp14:anchorId="6BF63763" wp14:editId="5FB7C34E">
             <wp:extent cx="4229690" cy="990738"/>
@@ -1397,7 +1150,7 @@
                     <pic:cNvPicPr/>
                   </pic:nvPicPr>
                   <pic:blipFill>
-                    <a:blip r:embed="rId15"/>
+                    <a:blip r:embed="rId16"/>
                     <a:stretch>
                       <a:fillRect/>
                     </a:stretch>
@@ -1431,20 +1184,21 @@
       <w:r>
         <w:t xml:space="preserve"> and the one below is with </w:t>
       </w:r>
-      <w:proofErr w:type="spellStart"/>
       <w:r>
         <w:rPr>
           <w:u w:val="single"/>
         </w:rPr>
         <w:t>println</w:t>
       </w:r>
-      <w:proofErr w:type="spellEnd"/>
       <w:r>
         <w:t>.</w:t>
       </w:r>
     </w:p>
     <w:p>
       <w:r>
+        <w:rPr>
+          <w:noProof/>
+        </w:rPr>
         <w:drawing>
           <wp:inline distT="0" distB="0" distL="0" distR="0" wp14:anchorId="02FD4C3E" wp14:editId="4A62A16B">
             <wp:extent cx="2467319" cy="1076475"/>
@@ -1461,7 +1215,7 @@
                     <pic:cNvPicPr/>
                   </pic:nvPicPr>
                   <pic:blipFill>
-                    <a:blip r:embed="rId16"/>
+                    <a:blip r:embed="rId17"/>
                     <a:stretch>
                       <a:fillRect/>
                     </a:stretch>
@@ -1483,12 +1237,12 @@
       </w:r>
     </w:p>
     <w:sectPr>
-      <w:headerReference w:type="even" r:id="rId17"/>
-      <w:headerReference w:type="default" r:id="rId18"/>
-      <w:footerReference w:type="even" r:id="rId19"/>
-      <w:footerReference w:type="default" r:id="rId20"/>
-      <w:headerReference w:type="first" r:id="rId21"/>
-      <w:footerReference w:type="first" r:id="rId22"/>
+      <w:headerReference w:type="even" r:id="rId18"/>
+      <w:headerReference w:type="default" r:id="rId19"/>
+      <w:footerReference w:type="even" r:id="rId20"/>
+      <w:footerReference w:type="default" r:id="rId21"/>
+      <w:headerReference w:type="first" r:id="rId22"/>
+      <w:footerReference w:type="first" r:id="rId23"/>
       <w:pgSz w:w="11906" w:h="16838"/>
       <w:pgMar w:top="1440" w:right="1440" w:bottom="1440" w:left="1440" w:header="720" w:footer="720" w:gutter="0"/>
       <w:cols w:space="720"/>

</xml_diff>

<commit_message>
Code Ready for Submission
</commit_message>
<xml_diff>
--- a/3/6CCS3CFL-CW3.docx
+++ b/3/6CCS3CFL-CW3.docx
@@ -49,6 +49,913 @@
         <w:rPr>
           <w:noProof/>
         </w:rPr>
+        <w:t>Grammer:</w:t>
+      </w:r>
+    </w:p>
+    <w:p>
+      <w:pPr>
+        <w:rPr>
+          <w:rFonts w:eastAsiaTheme="minorEastAsia"/>
+          <w:noProof/>
+        </w:rPr>
+      </w:pPr>
+      <m:oMathPara>
+        <m:oMathParaPr>
+          <m:jc m:val="left"/>
+        </m:oMathParaPr>
+        <m:oMath>
+          <m:r>
+            <w:rPr>
+              <w:rFonts w:ascii="Cambria Math" w:hAnsi="Cambria Math"/>
+              <w:noProof/>
+            </w:rPr>
+            <m:t>Stmts∷=Stmt;Stmts | Stmt</m:t>
+          </m:r>
+          <m:r>
+            <w:rPr>
+              <w:rFonts w:ascii="Cambria Math" w:hAnsi="Cambria Math"/>
+              <w:noProof/>
+            </w:rPr>
+            <w:br/>
+          </m:r>
+        </m:oMath>
+        <m:oMath>
+          <m:r>
+            <w:rPr>
+              <w:rFonts w:ascii="Cambria Math" w:hAnsi="Cambria Math"/>
+              <w:noProof/>
+            </w:rPr>
+            <m:t>Block :≔{Stmts}|Stmt</m:t>
+          </m:r>
+        </m:oMath>
+      </m:oMathPara>
+    </w:p>
+    <w:p>
+      <w:pPr>
+        <w:rPr>
+          <w:rFonts w:eastAsiaTheme="minorEastAsia"/>
+          <w:noProof/>
+        </w:rPr>
+      </w:pPr>
+      <m:oMathPara>
+        <m:oMathParaPr>
+          <m:jc m:val="left"/>
+        </m:oMathParaPr>
+        <m:oMath>
+          <m:r>
+            <w:rPr>
+              <w:rFonts w:ascii="Cambria Math" w:hAnsi="Cambria Math"/>
+              <w:noProof/>
+            </w:rPr>
+            <m:t xml:space="preserve">AExp :≔Te+AExp </m:t>
+          </m:r>
+          <m:d>
+            <m:dPr>
+              <m:begChr m:val="|"/>
+              <m:endChr m:val="|"/>
+              <m:ctrlPr>
+                <w:rPr>
+                  <w:rFonts w:ascii="Cambria Math" w:hAnsi="Cambria Math"/>
+                  <w:i/>
+                  <w:noProof/>
+                </w:rPr>
+              </m:ctrlPr>
+            </m:dPr>
+            <m:e>
+              <m:r>
+                <w:rPr>
+                  <w:rFonts w:ascii="Cambria Math" w:hAnsi="Cambria Math"/>
+                  <w:noProof/>
+                </w:rPr>
+                <m:t xml:space="preserve"> Te-AExp </m:t>
+              </m:r>
+            </m:e>
+          </m:d>
+          <m:r>
+            <w:rPr>
+              <w:rFonts w:ascii="Cambria Math" w:hAnsi="Cambria Math"/>
+              <w:noProof/>
+            </w:rPr>
+            <m:t>Te</m:t>
+          </m:r>
+          <m:r>
+            <w:rPr>
+              <w:rFonts w:ascii="Cambria Math" w:hAnsi="Cambria Math"/>
+              <w:noProof/>
+            </w:rPr>
+            <w:br/>
+          </m:r>
+        </m:oMath>
+        <m:oMath>
+          <m:r>
+            <w:rPr>
+              <w:rFonts w:ascii="Cambria Math" w:hAnsi="Cambria Math"/>
+              <w:noProof/>
+            </w:rPr>
+            <m:t>Te</m:t>
+          </m:r>
+          <m:r>
+            <w:rPr>
+              <w:rFonts w:ascii="Cambria Math" w:hAnsi="Cambria Math"/>
+              <w:noProof/>
+            </w:rPr>
+            <m:t xml:space="preserve">∷=Fa*Te </m:t>
+          </m:r>
+          <m:d>
+            <m:dPr>
+              <m:begChr m:val="|"/>
+              <m:endChr m:val="|"/>
+              <m:ctrlPr>
+                <w:rPr>
+                  <w:rFonts w:ascii="Cambria Math" w:hAnsi="Cambria Math"/>
+                  <w:i/>
+                  <w:noProof/>
+                </w:rPr>
+              </m:ctrlPr>
+            </m:dPr>
+            <m:e>
+              <m:r>
+                <w:rPr>
+                  <w:rFonts w:ascii="Cambria Math" w:hAnsi="Cambria Math"/>
+                  <w:noProof/>
+                </w:rPr>
+                <m:t>Fa / Te</m:t>
+              </m:r>
+            </m:e>
+          </m:d>
+          <m:r>
+            <w:rPr>
+              <w:rFonts w:ascii="Cambria Math" w:hAnsi="Cambria Math"/>
+              <w:noProof/>
+            </w:rPr>
+            <m:t>Fa % Te | Fa</m:t>
+          </m:r>
+          <m:r>
+            <w:rPr>
+              <w:rFonts w:ascii="Cambria Math" w:hAnsi="Cambria Math"/>
+              <w:noProof/>
+            </w:rPr>
+            <w:br/>
+          </m:r>
+        </m:oMath>
+        <m:oMath>
+          <m:r>
+            <w:rPr>
+              <w:rFonts w:ascii="Cambria Math" w:hAnsi="Cambria Math"/>
+              <w:noProof/>
+            </w:rPr>
+            <m:t>Fa∷=</m:t>
+          </m:r>
+          <m:d>
+            <m:dPr>
+              <m:ctrlPr>
+                <w:rPr>
+                  <w:rFonts w:ascii="Cambria Math" w:hAnsi="Cambria Math"/>
+                  <w:i/>
+                  <w:noProof/>
+                </w:rPr>
+              </m:ctrlPr>
+            </m:dPr>
+            <m:e>
+              <m:r>
+                <w:rPr>
+                  <w:rFonts w:ascii="Cambria Math" w:hAnsi="Cambria Math"/>
+                  <w:noProof/>
+                </w:rPr>
+                <m:t>AExp</m:t>
+              </m:r>
+            </m:e>
+          </m:d>
+          <m:d>
+            <m:dPr>
+              <m:begChr m:val="|"/>
+              <m:endChr m:val="|"/>
+              <m:ctrlPr>
+                <w:rPr>
+                  <w:rFonts w:ascii="Cambria Math" w:hAnsi="Cambria Math"/>
+                  <w:i/>
+                  <w:noProof/>
+                </w:rPr>
+              </m:ctrlPr>
+            </m:dPr>
+            <m:e>
+              <m:r>
+                <w:rPr>
+                  <w:rFonts w:ascii="Cambria Math" w:hAnsi="Cambria Math"/>
+                  <w:noProof/>
+                </w:rPr>
+                <m:t xml:space="preserve"> num </m:t>
+              </m:r>
+            </m:e>
+          </m:d>
+          <m:r>
+            <w:rPr>
+              <w:rFonts w:ascii="Cambria Math" w:hAnsi="Cambria Math"/>
+              <w:noProof/>
+            </w:rPr>
+            <m:t xml:space="preserve"> id</m:t>
+          </m:r>
+        </m:oMath>
+      </m:oMathPara>
+    </w:p>
+    <w:p>
+      <w:pPr>
+        <w:rPr>
+          <w:rFonts w:ascii="Cambria Math" w:hAnsi="Cambria Math"/>
+          <w:noProof/>
+          <w:oMath/>
+        </w:rPr>
+      </w:pPr>
+      <m:oMathPara>
+        <m:oMathParaPr>
+          <m:jc m:val="left"/>
+        </m:oMathParaPr>
+        <m:oMath>
+          <m:r>
+            <w:rPr>
+              <w:rFonts w:ascii="Cambria Math" w:hAnsi="Cambria Math"/>
+              <w:noProof/>
+            </w:rPr>
+            <m:t>Stmt :=skip</m:t>
+          </m:r>
+          <m:r>
+            <w:rPr>
+              <w:rFonts w:ascii="Cambria Math" w:hAnsi="Cambria Math"/>
+              <w:noProof/>
+            </w:rPr>
+            <m:t>|</m:t>
+          </m:r>
+          <m:r>
+            <w:rPr>
+              <w:rFonts w:ascii="Cambria Math" w:hAnsi="Cambria Math"/>
+              <w:noProof/>
+            </w:rPr>
+            <w:br/>
+          </m:r>
+        </m:oMath>
+        <m:oMath>
+          <m:r>
+            <w:rPr>
+              <w:rFonts w:ascii="Cambria Math" w:hAnsi="Cambria Math"/>
+              <w:noProof/>
+            </w:rPr>
+            <m:t xml:space="preserve">                 </m:t>
+          </m:r>
+          <m:r>
+            <w:rPr>
+              <w:rFonts w:ascii="Cambria Math" w:hAnsi="Cambria Math"/>
+              <w:noProof/>
+            </w:rPr>
+            <m:t>id := Aexp</m:t>
+          </m:r>
+          <m:r>
+            <w:rPr>
+              <w:rFonts w:ascii="Cambria Math" w:hAnsi="Cambria Math"/>
+              <w:noProof/>
+            </w:rPr>
+            <m:t>|</m:t>
+          </m:r>
+          <m:r>
+            <w:rPr>
+              <w:rFonts w:ascii="Cambria Math" w:hAnsi="Cambria Math"/>
+              <w:noProof/>
+            </w:rPr>
+            <w:br/>
+          </m:r>
+        </m:oMath>
+        <m:oMath>
+          <m:r>
+            <w:rPr>
+              <w:rFonts w:ascii="Cambria Math" w:hAnsi="Cambria Math"/>
+              <w:noProof/>
+            </w:rPr>
+            <m:t xml:space="preserve">                 </m:t>
+          </m:r>
+          <m:r>
+            <w:rPr>
+              <w:rFonts w:ascii="Cambria Math" w:hAnsi="Cambria Math"/>
+              <w:noProof/>
+            </w:rPr>
+            <m:t>write (id) |</m:t>
+          </m:r>
+          <m:r>
+            <w:rPr>
+              <w:rFonts w:ascii="Cambria Math" w:hAnsi="Cambria Math"/>
+              <w:noProof/>
+            </w:rPr>
+            <w:br/>
+          </m:r>
+        </m:oMath>
+        <m:oMath>
+          <m:r>
+            <w:rPr>
+              <w:rFonts w:ascii="Cambria Math" w:hAnsi="Cambria Math"/>
+              <w:noProof/>
+            </w:rPr>
+            <m:t xml:space="preserve">                 </m:t>
+          </m:r>
+          <m:r>
+            <w:rPr>
+              <w:rFonts w:ascii="Cambria Math" w:hAnsi="Cambria Math"/>
+              <w:noProof/>
+            </w:rPr>
+            <m:t>write (string) |</m:t>
+          </m:r>
+          <m:r>
+            <w:rPr>
+              <w:rFonts w:ascii="Cambria Math" w:hAnsi="Cambria Math"/>
+              <w:noProof/>
+            </w:rPr>
+            <w:br/>
+          </m:r>
+        </m:oMath>
+        <m:oMath>
+          <m:r>
+            <w:rPr>
+              <w:rFonts w:ascii="Cambria Math" w:hAnsi="Cambria Math"/>
+              <w:noProof/>
+            </w:rPr>
+            <m:t xml:space="preserve">                 </m:t>
+          </m:r>
+          <m:r>
+            <w:rPr>
+              <w:rFonts w:ascii="Cambria Math" w:hAnsi="Cambria Math"/>
+              <w:noProof/>
+            </w:rPr>
+            <m:t>write id</m:t>
+          </m:r>
+          <m:r>
+            <w:rPr>
+              <w:rFonts w:ascii="Cambria Math" w:hAnsi="Cambria Math"/>
+              <w:noProof/>
+            </w:rPr>
+            <m:t xml:space="preserve"> |</m:t>
+          </m:r>
+          <m:r>
+            <w:rPr>
+              <w:rFonts w:ascii="Cambria Math" w:hAnsi="Cambria Math"/>
+              <w:noProof/>
+            </w:rPr>
+            <w:br/>
+          </m:r>
+        </m:oMath>
+        <m:oMath>
+          <m:r>
+            <w:rPr>
+              <w:rFonts w:ascii="Cambria Math" w:hAnsi="Cambria Math"/>
+              <w:noProof/>
+            </w:rPr>
+            <m:t xml:space="preserve">                 </m:t>
+          </m:r>
+          <m:r>
+            <w:rPr>
+              <w:rFonts w:ascii="Cambria Math" w:hAnsi="Cambria Math"/>
+              <w:noProof/>
+            </w:rPr>
+            <m:t>write string |</m:t>
+          </m:r>
+          <m:r>
+            <w:rPr>
+              <w:rFonts w:ascii="Cambria Math" w:hAnsi="Cambria Math"/>
+              <w:noProof/>
+            </w:rPr>
+            <w:br/>
+          </m:r>
+        </m:oMath>
+        <m:oMath>
+          <m:r>
+            <w:rPr>
+              <w:rFonts w:ascii="Cambria Math" w:hAnsi="Cambria Math"/>
+              <w:noProof/>
+            </w:rPr>
+            <m:t xml:space="preserve">                 </m:t>
+          </m:r>
+          <m:r>
+            <w:rPr>
+              <w:rFonts w:ascii="Cambria Math" w:hAnsi="Cambria Math"/>
+              <w:noProof/>
+            </w:rPr>
+            <m:t>read (id) |</m:t>
+          </m:r>
+          <m:r>
+            <w:rPr>
+              <w:rFonts w:ascii="Cambria Math" w:hAnsi="Cambria Math"/>
+              <w:noProof/>
+            </w:rPr>
+            <w:br/>
+          </m:r>
+        </m:oMath>
+        <m:oMath>
+          <m:r>
+            <w:rPr>
+              <w:rFonts w:ascii="Cambria Math" w:hAnsi="Cambria Math"/>
+              <w:noProof/>
+            </w:rPr>
+            <m:t xml:space="preserve">                 </m:t>
+          </m:r>
+          <m:r>
+            <w:rPr>
+              <w:rFonts w:ascii="Cambria Math" w:hAnsi="Cambria Math"/>
+              <w:noProof/>
+            </w:rPr>
+            <m:t xml:space="preserve">read id </m:t>
+          </m:r>
+          <m:r>
+            <w:rPr>
+              <w:rFonts w:ascii="Cambria Math" w:hAnsi="Cambria Math"/>
+              <w:noProof/>
+            </w:rPr>
+            <m:t>|</m:t>
+          </m:r>
+          <m:r>
+            <w:rPr>
+              <w:rFonts w:ascii="Cambria Math" w:hAnsi="Cambria Math"/>
+              <w:noProof/>
+            </w:rPr>
+            <w:br/>
+          </m:r>
+        </m:oMath>
+        <m:oMath>
+          <m:r>
+            <w:rPr>
+              <w:rFonts w:ascii="Cambria Math" w:hAnsi="Cambria Math"/>
+              <w:noProof/>
+            </w:rPr>
+            <m:t xml:space="preserve">                 </m:t>
+          </m:r>
+          <m:r>
+            <w:rPr>
+              <w:rFonts w:ascii="Cambria Math" w:hAnsi="Cambria Math"/>
+              <w:noProof/>
+            </w:rPr>
+            <m:t>if BExp then Block else Block |</m:t>
+          </m:r>
+          <m:r>
+            <w:rPr>
+              <w:rFonts w:ascii="Cambria Math" w:hAnsi="Cambria Math"/>
+              <w:noProof/>
+            </w:rPr>
+            <w:br/>
+          </m:r>
+        </m:oMath>
+        <m:oMath>
+          <m:r>
+            <w:rPr>
+              <w:rFonts w:ascii="Cambria Math" w:hAnsi="Cambria Math"/>
+              <w:noProof/>
+            </w:rPr>
+            <m:t xml:space="preserve">                 </m:t>
+          </m:r>
+          <m:r>
+            <w:rPr>
+              <w:rFonts w:ascii="Cambria Math" w:hAnsi="Cambria Math"/>
+              <w:noProof/>
+            </w:rPr>
+            <m:t>while BExp do Bloc</m:t>
+          </m:r>
+          <m:r>
+            <w:rPr>
+              <w:rFonts w:ascii="Cambria Math" w:hAnsi="Cambria Math"/>
+              <w:noProof/>
+            </w:rPr>
+            <m:t>k</m:t>
+          </m:r>
+          <m:r>
+            <w:rPr>
+              <w:rFonts w:ascii="Cambria Math" w:hAnsi="Cambria Math"/>
+              <w:noProof/>
+            </w:rPr>
+            <w:br/>
+          </m:r>
+        </m:oMath>
+        <w:sdt>
+          <w:sdtPr>
+            <w:rPr>
+              <w:rFonts w:ascii="Cambria Math" w:hAnsi="Cambria Math"/>
+              <w:i/>
+              <w:noProof/>
+            </w:rPr>
+            <w:id w:val="-742177422"/>
+            <w:placeholder>
+              <w:docPart w:val="DefaultPlaceholder_2098659788"/>
+            </w:placeholder>
+            <w:temporary/>
+            <w:showingPlcHdr/>
+            <w:equation/>
+          </w:sdtPr>
+          <w:sdtContent>
+            <m:oMath>
+              <m:r>
+                <w:rPr>
+                  <w:rStyle w:val="PlaceholderText"/>
+                  <w:rFonts w:ascii="Cambria Math" w:hAnsi="Cambria Math"/>
+                </w:rPr>
+                <m:t>Type equation here.</m:t>
+              </m:r>
+            </m:oMath>
+          </w:sdtContent>
+        </w:sdt>
+        <m:oMath>
+          <m:r>
+            <m:rPr>
+              <m:sty m:val="p"/>
+            </m:rPr>
+            <w:rPr>
+              <w:noProof/>
+            </w:rPr>
+            <w:br/>
+          </m:r>
+        </m:oMath>
+        <m:oMath>
+          <m:r>
+            <w:rPr>
+              <w:rFonts w:ascii="Cambria Math" w:hAnsi="Cambria Math"/>
+              <w:noProof/>
+            </w:rPr>
+            <m:t>BExp :=AExp</m:t>
+          </m:r>
+          <m:r>
+            <w:rPr>
+              <w:rFonts w:ascii="Cambria Math" w:hAnsi="Cambria Math"/>
+              <w:noProof/>
+            </w:rPr>
+            <m:t xml:space="preserve">== </m:t>
+          </m:r>
+          <m:r>
+            <w:rPr>
+              <w:rFonts w:ascii="Cambria Math" w:hAnsi="Cambria Math"/>
+              <w:noProof/>
+            </w:rPr>
+            <m:t>AExp|</m:t>
+          </m:r>
+          <m:r>
+            <w:rPr>
+              <w:rFonts w:ascii="Cambria Math" w:hAnsi="Cambria Math"/>
+              <w:noProof/>
+            </w:rPr>
+            <w:br/>
+          </m:r>
+        </m:oMath>
+        <m:oMath>
+          <m:r>
+            <w:rPr>
+              <w:rFonts w:ascii="Cambria Math" w:hAnsi="Cambria Math"/>
+              <w:noProof/>
+            </w:rPr>
+            <m:t xml:space="preserve">                 </m:t>
+          </m:r>
+          <m:r>
+            <w:rPr>
+              <w:rFonts w:ascii="Cambria Math" w:hAnsi="Cambria Math"/>
+              <w:noProof/>
+            </w:rPr>
+            <m:t>AExp</m:t>
+          </m:r>
+          <m:r>
+            <w:rPr>
+              <w:rFonts w:ascii="Cambria Math" w:hAnsi="Cambria Math"/>
+              <w:noProof/>
+            </w:rPr>
+            <m:t xml:space="preserve"> !=AExp|</m:t>
+          </m:r>
+          <m:r>
+            <w:rPr>
+              <w:rFonts w:ascii="Cambria Math" w:hAnsi="Cambria Math"/>
+              <w:noProof/>
+            </w:rPr>
+            <w:br/>
+          </m:r>
+        </m:oMath>
+        <m:oMath>
+          <m:r>
+            <w:rPr>
+              <w:rFonts w:ascii="Cambria Math" w:hAnsi="Cambria Math"/>
+              <w:noProof/>
+            </w:rPr>
+            <m:t xml:space="preserve">                 </m:t>
+          </m:r>
+          <m:r>
+            <w:rPr>
+              <w:rFonts w:ascii="Cambria Math" w:hAnsi="Cambria Math"/>
+              <w:noProof/>
+            </w:rPr>
+            <m:t>AExp</m:t>
+          </m:r>
+          <m:r>
+            <w:rPr>
+              <w:rFonts w:ascii="Cambria Math" w:hAnsi="Cambria Math"/>
+              <w:noProof/>
+            </w:rPr>
+            <m:t>&lt;AExp|</m:t>
+          </m:r>
+          <m:r>
+            <w:rPr>
+              <w:rFonts w:ascii="Cambria Math" w:hAnsi="Cambria Math"/>
+              <w:noProof/>
+            </w:rPr>
+            <w:br/>
+          </m:r>
+        </m:oMath>
+        <m:oMath>
+          <m:r>
+            <w:rPr>
+              <w:rFonts w:ascii="Cambria Math" w:hAnsi="Cambria Math"/>
+              <w:noProof/>
+            </w:rPr>
+            <m:t xml:space="preserve">                 </m:t>
+          </m:r>
+          <m:r>
+            <w:rPr>
+              <w:rFonts w:ascii="Cambria Math" w:hAnsi="Cambria Math"/>
+              <w:noProof/>
+            </w:rPr>
+            <m:t>AExp</m:t>
+          </m:r>
+          <m:r>
+            <w:rPr>
+              <w:rFonts w:ascii="Cambria Math" w:hAnsi="Cambria Math"/>
+              <w:noProof/>
+            </w:rPr>
+            <m:t>≤</m:t>
+          </m:r>
+          <m:r>
+            <w:rPr>
+              <w:rFonts w:ascii="Cambria Math" w:hAnsi="Cambria Math"/>
+              <w:noProof/>
+            </w:rPr>
+            <m:t>AExp|</m:t>
+          </m:r>
+          <m:r>
+            <w:rPr>
+              <w:rFonts w:ascii="Cambria Math" w:hAnsi="Cambria Math"/>
+              <w:noProof/>
+            </w:rPr>
+            <w:br/>
+          </m:r>
+        </m:oMath>
+        <m:oMath>
+          <m:r>
+            <w:rPr>
+              <w:rFonts w:ascii="Cambria Math" w:hAnsi="Cambria Math"/>
+              <w:noProof/>
+            </w:rPr>
+            <m:t xml:space="preserve">                 </m:t>
+          </m:r>
+          <m:r>
+            <w:rPr>
+              <w:rFonts w:ascii="Cambria Math" w:hAnsi="Cambria Math"/>
+              <w:noProof/>
+            </w:rPr>
+            <m:t>AExp</m:t>
+          </m:r>
+          <m:r>
+            <w:rPr>
+              <w:rFonts w:ascii="Cambria Math" w:hAnsi="Cambria Math"/>
+              <w:noProof/>
+            </w:rPr>
+            <m:t>&gt;</m:t>
+          </m:r>
+          <m:r>
+            <w:rPr>
+              <w:rFonts w:ascii="Cambria Math" w:hAnsi="Cambria Math"/>
+              <w:noProof/>
+            </w:rPr>
+            <m:t>AExp|</m:t>
+          </m:r>
+          <m:r>
+            <w:rPr>
+              <w:rFonts w:ascii="Cambria Math" w:hAnsi="Cambria Math"/>
+              <w:noProof/>
+            </w:rPr>
+            <w:br/>
+          </m:r>
+        </m:oMath>
+        <m:oMath>
+          <m:r>
+            <w:rPr>
+              <w:rFonts w:ascii="Cambria Math" w:hAnsi="Cambria Math"/>
+              <w:noProof/>
+            </w:rPr>
+            <m:t xml:space="preserve">                 </m:t>
+          </m:r>
+          <m:r>
+            <w:rPr>
+              <w:rFonts w:ascii="Cambria Math" w:hAnsi="Cambria Math"/>
+              <w:noProof/>
+            </w:rPr>
+            <m:t>AExp</m:t>
+          </m:r>
+          <m:r>
+            <w:rPr>
+              <w:rFonts w:ascii="Cambria Math" w:hAnsi="Cambria Math"/>
+              <w:noProof/>
+            </w:rPr>
+            <m:t>≥</m:t>
+          </m:r>
+          <m:r>
+            <w:rPr>
+              <w:rFonts w:ascii="Cambria Math" w:hAnsi="Cambria Math"/>
+              <w:noProof/>
+            </w:rPr>
+            <m:t>AExp|</m:t>
+          </m:r>
+          <m:r>
+            <w:rPr>
+              <w:rFonts w:ascii="Cambria Math" w:hAnsi="Cambria Math"/>
+              <w:noProof/>
+            </w:rPr>
+            <w:br/>
+          </m:r>
+        </m:oMath>
+        <m:oMath>
+          <m:r>
+            <w:rPr>
+              <w:rFonts w:ascii="Cambria Math" w:hAnsi="Cambria Math"/>
+              <w:noProof/>
+            </w:rPr>
+            <m:t xml:space="preserve">                 </m:t>
+          </m:r>
+          <m:r>
+            <w:rPr>
+              <w:rFonts w:ascii="Cambria Math" w:hAnsi="Cambria Math"/>
+              <w:noProof/>
+            </w:rPr>
+            <m:t>(BExp ) &amp;&amp; BExp</m:t>
+          </m:r>
+          <m:r>
+            <w:rPr>
+              <w:rFonts w:ascii="Cambria Math" w:hAnsi="Cambria Math"/>
+              <w:noProof/>
+            </w:rPr>
+            <m:t>|</m:t>
+          </m:r>
+          <m:r>
+            <w:rPr>
+              <w:rFonts w:ascii="Cambria Math" w:hAnsi="Cambria Math"/>
+              <w:noProof/>
+            </w:rPr>
+            <w:br/>
+          </m:r>
+        </m:oMath>
+        <m:oMath>
+          <m:r>
+            <w:rPr>
+              <w:rFonts w:ascii="Cambria Math" w:hAnsi="Cambria Math"/>
+              <w:noProof/>
+            </w:rPr>
+            <m:t xml:space="preserve">                 </m:t>
+          </m:r>
+          <m:d>
+            <m:dPr>
+              <m:ctrlPr>
+                <w:rPr>
+                  <w:rFonts w:ascii="Cambria Math" w:eastAsia="Cambria Math" w:hAnsi="Cambria Math" w:cs="Cambria Math"/>
+                  <w:i/>
+                  <w:noProof/>
+                </w:rPr>
+              </m:ctrlPr>
+            </m:dPr>
+            <m:e>
+              <m:r>
+                <w:rPr>
+                  <w:rFonts w:ascii="Cambria Math" w:hAnsi="Cambria Math"/>
+                  <w:noProof/>
+                </w:rPr>
+                <m:t>BExp</m:t>
+              </m:r>
+              <m:ctrlPr>
+                <w:rPr>
+                  <w:rFonts w:ascii="Cambria Math" w:hAnsi="Cambria Math"/>
+                  <w:i/>
+                  <w:noProof/>
+                </w:rPr>
+              </m:ctrlPr>
+            </m:e>
+          </m:d>
+          <m:r>
+            <w:rPr>
+              <w:rFonts w:ascii="Cambria Math" w:hAnsi="Cambria Math"/>
+              <w:noProof/>
+            </w:rPr>
+            <m:t xml:space="preserve"> || </m:t>
+          </m:r>
+          <m:r>
+            <w:rPr>
+              <w:rFonts w:ascii="Cambria Math" w:hAnsi="Cambria Math"/>
+              <w:noProof/>
+            </w:rPr>
+            <m:t>BEx</m:t>
+          </m:r>
+          <m:r>
+            <w:rPr>
+              <w:rFonts w:ascii="Cambria Math" w:hAnsi="Cambria Math"/>
+              <w:noProof/>
+            </w:rPr>
+            <m:t>p|</m:t>
+          </m:r>
+          <m:r>
+            <w:rPr>
+              <w:rFonts w:ascii="Cambria Math" w:hAnsi="Cambria Math"/>
+              <w:noProof/>
+            </w:rPr>
+            <w:br/>
+          </m:r>
+        </m:oMath>
+        <m:oMath>
+          <m:r>
+            <w:rPr>
+              <w:rFonts w:ascii="Cambria Math" w:hAnsi="Cambria Math"/>
+              <w:noProof/>
+            </w:rPr>
+            <m:t xml:space="preserve">                 </m:t>
+          </m:r>
+          <m:r>
+            <w:rPr>
+              <w:rFonts w:ascii="Cambria Math" w:hAnsi="Cambria Math"/>
+              <w:noProof/>
+            </w:rPr>
+            <m:t>true</m:t>
+          </m:r>
+          <m:r>
+            <w:rPr>
+              <w:rFonts w:ascii="Cambria Math" w:hAnsi="Cambria Math"/>
+              <w:noProof/>
+            </w:rPr>
+            <m:t>|</m:t>
+          </m:r>
+          <m:r>
+            <w:rPr>
+              <w:rFonts w:ascii="Cambria Math" w:hAnsi="Cambria Math"/>
+              <w:noProof/>
+            </w:rPr>
+            <w:br/>
+          </m:r>
+        </m:oMath>
+        <m:oMath>
+          <m:r>
+            <w:rPr>
+              <w:rFonts w:ascii="Cambria Math" w:hAnsi="Cambria Math"/>
+              <w:noProof/>
+            </w:rPr>
+            <m:t xml:space="preserve">                 </m:t>
+          </m:r>
+          <m:r>
+            <w:rPr>
+              <w:rFonts w:ascii="Cambria Math" w:hAnsi="Cambria Math"/>
+              <w:noProof/>
+            </w:rPr>
+            <m:t>false</m:t>
+          </m:r>
+          <m:r>
+            <w:rPr>
+              <w:rFonts w:ascii="Cambria Math" w:hAnsi="Cambria Math"/>
+              <w:noProof/>
+            </w:rPr>
+            <m:t>|</m:t>
+          </m:r>
+          <m:r>
+            <w:rPr>
+              <w:rFonts w:ascii="Cambria Math" w:hAnsi="Cambria Math"/>
+              <w:noProof/>
+            </w:rPr>
+            <w:br/>
+          </m:r>
+        </m:oMath>
+        <m:oMath>
+          <m:r>
+            <w:rPr>
+              <w:rFonts w:ascii="Cambria Math" w:hAnsi="Cambria Math"/>
+              <w:noProof/>
+            </w:rPr>
+            <m:t xml:space="preserve">                 </m:t>
+          </m:r>
+          <m:r>
+            <w:rPr>
+              <w:rFonts w:ascii="Cambria Math" w:hAnsi="Cambria Math"/>
+              <w:noProof/>
+            </w:rPr>
+            <m:t>(BExp)</m:t>
+          </m:r>
+        </m:oMath>
+      </m:oMathPara>
+    </w:p>
+    <w:p>
+      <w:pPr>
+        <w:rPr>
+          <w:noProof/>
+        </w:rPr>
+      </w:pPr>
+    </w:p>
+    <w:p>
+      <w:pPr>
+        <w:rPr>
+          <w:noProof/>
+        </w:rPr>
+      </w:pPr>
+      <w:r>
+        <w:rPr>
+          <w:noProof/>
+        </w:rPr>
         <w:t xml:space="preserve">For making my parser recognise tokens, I had to change the implementation of a few essential functions. </w:t>
       </w:r>
     </w:p>
@@ -180,6 +1087,7 @@
         <w:rPr>
           <w:noProof/>
         </w:rPr>
+        <w:lastRenderedPageBreak/>
         <w:drawing>
           <wp:inline distT="0" distB="0" distL="0" distR="0" wp14:anchorId="2E138D6C" wp14:editId="7EB615D7">
             <wp:extent cx="5731510" cy="1825625"/>
@@ -269,20 +1177,20 @@
     <w:p/>
     <w:p>
       <w:r>
+        <w:t>Single Statements</w:t>
+      </w:r>
+    </w:p>
+    <w:p>
+      <w:r>
+        <w:t>Had to introduce extra cases of write since there were various different ways it was implemented in test programs.</w:t>
+      </w:r>
+    </w:p>
+    <w:p>
+      <w:r>
+        <w:rPr>
+          <w:noProof/>
+        </w:rPr>
         <w:lastRenderedPageBreak/>
-        <w:t>Single Statements</w:t>
-      </w:r>
-    </w:p>
-    <w:p>
-      <w:r>
-        <w:t>Had to introduce extra cases of write since there were various different ways it was implemented in test programs.</w:t>
-      </w:r>
-    </w:p>
-    <w:p>
-      <w:r>
-        <w:rPr>
-          <w:noProof/>
-        </w:rPr>
         <w:drawing>
           <wp:inline distT="0" distB="0" distL="0" distR="0" wp14:anchorId="64E289D2" wp14:editId="4D44ACD0">
             <wp:extent cx="5731510" cy="2376170"/>
@@ -591,10 +1499,7 @@
     </w:p>
     <w:p>
       <w:r>
-        <w:t xml:space="preserve">Parse Tree </w:t>
-      </w:r>
-      <w:r>
-        <w:t>for (</w:t>
+        <w:t>Parse Tree for (</w:t>
       </w:r>
       <w:r>
         <w:rPr>
@@ -681,6 +1586,9 @@
       <w:r>
         <w:t>)</w:t>
       </w:r>
+      <w:r>
+        <w:t xml:space="preserve"> is denoted below.</w:t>
+      </w:r>
     </w:p>
     <w:p>
       <w:r>
@@ -691,10 +1599,10 @@
       <w:r>
         <w:lastRenderedPageBreak/>
         <w:drawing>
-          <wp:inline distT="0" distB="0" distL="0" distR="0" wp14:anchorId="29D0114D" wp14:editId="5512AFF5">
-            <wp:extent cx="5731510" cy="4351655"/>
-            <wp:effectExtent l="0" t="0" r="2540" b="0"/>
-            <wp:docPr id="2" name="Picture 2" descr="Diagram&#10;&#10;Description automatically generated"/>
+          <wp:inline distT="0" distB="0" distL="0" distR="0" wp14:anchorId="5CFB2457" wp14:editId="6D0D20E6">
+            <wp:extent cx="5731510" cy="4124960"/>
+            <wp:effectExtent l="0" t="0" r="2540" b="8890"/>
+            <wp:docPr id="10" name="Picture 10" descr="Diagram&#10;&#10;Description automatically generated"/>
             <wp:cNvGraphicFramePr>
               <a:graphicFrameLocks xmlns:a="http://schemas.openxmlformats.org/drawingml/2006/main" noChangeAspect="1"/>
             </wp:cNvGraphicFramePr>
@@ -702,7 +1610,7 @@
               <a:graphicData uri="http://schemas.openxmlformats.org/drawingml/2006/picture">
                 <pic:pic xmlns:pic="http://schemas.openxmlformats.org/drawingml/2006/picture">
                   <pic:nvPicPr>
-                    <pic:cNvPr id="2" name="Picture 2" descr="Diagram&#10;&#10;Description automatically generated"/>
+                    <pic:cNvPr id="10" name="Picture 10" descr="Diagram&#10;&#10;Description automatically generated"/>
                     <pic:cNvPicPr/>
                   </pic:nvPicPr>
                   <pic:blipFill>
@@ -714,7 +1622,7 @@
                   <pic:spPr>
                     <a:xfrm>
                       <a:off x="0" y="0"/>
-                      <a:ext cx="5731510" cy="4351655"/>
+                      <a:ext cx="5731510" cy="4124960"/>
                     </a:xfrm>
                     <a:prstGeom prst="rect">
                       <a:avLst/>
@@ -2386,6 +3294,611 @@
 </w:styles>
 </file>
 
+<file path=word/glossary/document.xml><?xml version="1.0" encoding="utf-8"?>
+<w:glossaryDocument xmlns:wpc="http://schemas.microsoft.com/office/word/2010/wordprocessingCanvas" xmlns:cx="http://schemas.microsoft.com/office/drawing/2014/chartex" xmlns:cx1="http://schemas.microsoft.com/office/drawing/2015/9/8/chartex" xmlns:cx2="http://schemas.microsoft.com/office/drawing/2015/10/21/chartex" xmlns:cx3="http://schemas.microsoft.com/office/drawing/2016/5/9/chartex" xmlns:cx4="http://schemas.microsoft.com/office/drawing/2016/5/10/chartex" xmlns:cx5="http://schemas.microsoft.com/office/drawing/2016/5/11/chartex" xmlns:cx6="http://schemas.microsoft.com/office/drawing/2016/5/12/chartex" xmlns:cx7="http://schemas.microsoft.com/office/drawing/2016/5/13/chartex" xmlns:cx8="http://schemas.microsoft.com/office/drawing/2016/5/14/chartex" xmlns:mc="http://schemas.openxmlformats.org/markup-compatibility/2006" xmlns:aink="http://schemas.microsoft.com/office/drawing/2016/ink" xmlns:am3d="http://schemas.microsoft.com/office/drawing/2017/model3d" xmlns:o="urn:schemas-microsoft-com:office:office" xmlns:r="http://schemas.openxmlformats.org/officeDocument/2006/relationships" xmlns:m="http://schemas.openxmlformats.org/officeDocument/2006/math" xmlns:v="urn:schemas-microsoft-com:vml" xmlns:wp14="http://schemas.microsoft.com/office/word/2010/wordprocessingDrawing" xmlns:wp="http://schemas.openxmlformats.org/drawingml/2006/wordprocessingDrawing" xmlns:w10="urn:schemas-microsoft-com:office:word" xmlns:w="http://schemas.openxmlformats.org/wordprocessingml/2006/main" xmlns:w14="http://schemas.microsoft.com/office/word/2010/wordml" xmlns:w15="http://schemas.microsoft.com/office/word/2012/wordml" xmlns:w16cex="http://schemas.microsoft.com/office/word/2018/wordml/cex" xmlns:w16cid="http://schemas.microsoft.com/office/word/2016/wordml/cid" xmlns:w16="http://schemas.microsoft.com/office/word/2018/wordml" xmlns:w16sdtdh="http://schemas.microsoft.com/office/word/2020/wordml/sdtdatahash" xmlns:w16se="http://schemas.microsoft.com/office/word/2015/wordml/symex" xmlns:wpg="http://schemas.microsoft.com/office/word/2010/wordprocessingGroup" xmlns:wpi="http://schemas.microsoft.com/office/word/2010/wordprocessingInk" xmlns:wne="http://schemas.microsoft.com/office/word/2006/wordml" xmlns:wps="http://schemas.microsoft.com/office/word/2010/wordprocessingShape" mc:Ignorable="w14 w15 w16se w16cid w16 w16cex w16sdtdh wp14">
+  <w:docParts>
+    <w:docPart>
+      <w:docPartPr>
+        <w:name w:val="DefaultPlaceholder_2098659788"/>
+        <w:category>
+          <w:name w:val="General"/>
+          <w:gallery w:val="placeholder"/>
+        </w:category>
+        <w:types>
+          <w:type w:val="bbPlcHdr"/>
+        </w:types>
+        <w:behaviors>
+          <w:behavior w:val="content"/>
+        </w:behaviors>
+        <w:guid w:val="{50773693-A766-4FAA-92A3-0719A76B1C13}"/>
+      </w:docPartPr>
+      <w:docPartBody>
+        <w:p>
+          <w:r>
+            <w:rPr>
+              <w:rStyle w:val="PlaceholderText"/>
+            </w:rPr>
+            <w:t>Type equation here.</w:t>
+          </w:r>
+        </w:p>
+      </w:docPartBody>
+    </w:docPart>
+  </w:docParts>
+</w:glossaryDocument>
+</file>
+
+<file path=word/glossary/fontTable.xml><?xml version="1.0" encoding="utf-8"?>
+<w:fonts xmlns:mc="http://schemas.openxmlformats.org/markup-compatibility/2006" xmlns:r="http://schemas.openxmlformats.org/officeDocument/2006/relationships" xmlns:w="http://schemas.openxmlformats.org/wordprocessingml/2006/main" xmlns:w14="http://schemas.microsoft.com/office/word/2010/wordml" xmlns:w15="http://schemas.microsoft.com/office/word/2012/wordml" xmlns:w16cex="http://schemas.microsoft.com/office/word/2018/wordml/cex" xmlns:w16cid="http://schemas.microsoft.com/office/word/2016/wordml/cid" xmlns:w16="http://schemas.microsoft.com/office/word/2018/wordml" xmlns:w16sdtdh="http://schemas.microsoft.com/office/word/2020/wordml/sdtdatahash" xmlns:w16se="http://schemas.microsoft.com/office/word/2015/wordml/symex" mc:Ignorable="w14 w15 w16se w16cid w16 w16cex w16sdtdh">
+  <w:font w:name="Times New Roman">
+    <w:panose1 w:val="02020603050405020304"/>
+    <w:charset w:val="00"/>
+    <w:family w:val="roman"/>
+    <w:pitch w:val="variable"/>
+    <w:sig w:usb0="E0002EFF" w:usb1="C000785B" w:usb2="00000009" w:usb3="00000000" w:csb0="000001FF" w:csb1="00000000"/>
+  </w:font>
+  <w:font w:name="Calibri">
+    <w:panose1 w:val="020F0502020204030204"/>
+    <w:charset w:val="00"/>
+    <w:family w:val="swiss"/>
+    <w:pitch w:val="variable"/>
+    <w:sig w:usb0="E4002EFF" w:usb1="C000247B" w:usb2="00000009" w:usb3="00000000" w:csb0="000001FF" w:csb1="00000000"/>
+  </w:font>
+  <w:font w:name="Courier New">
+    <w:panose1 w:val="02070309020205020404"/>
+    <w:charset w:val="00"/>
+    <w:family w:val="modern"/>
+    <w:pitch w:val="fixed"/>
+    <w:sig w:usb0="E0002EFF" w:usb1="C0007843" w:usb2="00000009" w:usb3="00000000" w:csb0="000001FF" w:csb1="00000000"/>
+  </w:font>
+  <w:font w:name="Wingdings">
+    <w:panose1 w:val="05000000000000000000"/>
+    <w:charset w:val="02"/>
+    <w:family w:val="auto"/>
+    <w:pitch w:val="variable"/>
+    <w:sig w:usb0="00000000" w:usb1="10000000" w:usb2="00000000" w:usb3="00000000" w:csb0="80000000" w:csb1="00000000"/>
+  </w:font>
+  <w:font w:name="Symbol">
+    <w:panose1 w:val="05050102010706020507"/>
+    <w:charset w:val="02"/>
+    <w:family w:val="roman"/>
+    <w:pitch w:val="variable"/>
+    <w:sig w:usb0="00000000" w:usb1="10000000" w:usb2="00000000" w:usb3="00000000" w:csb0="80000000" w:csb1="00000000"/>
+  </w:font>
+  <w:font w:name="Arial">
+    <w:panose1 w:val="020B0604020202020204"/>
+    <w:charset w:val="00"/>
+    <w:family w:val="swiss"/>
+    <w:pitch w:val="variable"/>
+    <w:sig w:usb0="E0002EFF" w:usb1="C000785B" w:usb2="00000009" w:usb3="00000000" w:csb0="000001FF" w:csb1="00000000"/>
+  </w:font>
+  <w:font w:name="Calibri Light">
+    <w:panose1 w:val="020F0302020204030204"/>
+    <w:charset w:val="00"/>
+    <w:family w:val="swiss"/>
+    <w:pitch w:val="variable"/>
+    <w:sig w:usb0="E4002EFF" w:usb1="C000247B" w:usb2="00000009" w:usb3="00000000" w:csb0="000001FF" w:csb1="00000000"/>
+  </w:font>
+  <w:font w:name="Cambria Math">
+    <w:panose1 w:val="02040503050406030204"/>
+    <w:charset w:val="00"/>
+    <w:family w:val="roman"/>
+    <w:pitch w:val="variable"/>
+    <w:sig w:usb0="E00006FF" w:usb1="420024FF" w:usb2="02000000" w:usb3="00000000" w:csb0="0000019F" w:csb1="00000000"/>
+  </w:font>
+  <w:font w:name="Consolas">
+    <w:panose1 w:val="020B0609020204030204"/>
+    <w:charset w:val="00"/>
+    <w:family w:val="modern"/>
+    <w:pitch w:val="fixed"/>
+    <w:sig w:usb0="E00006FF" w:usb1="0000FCFF" w:usb2="00000001" w:usb3="00000000" w:csb0="0000019F" w:csb1="00000000"/>
+  </w:font>
+  <w:font w:name="LMMono10-Regular-Identity-H">
+    <w:altName w:val="Calibri"/>
+    <w:panose1 w:val="00000000000000000000"/>
+    <w:charset w:val="00"/>
+    <w:family w:val="auto"/>
+    <w:notTrueType/>
+    <w:pitch w:val="default"/>
+    <w:sig w:usb0="00000003" w:usb1="00000000" w:usb2="00000000" w:usb3="00000000" w:csb0="00000001" w:csb1="00000000"/>
+  </w:font>
+  <w:font w:name="LMMonoLt10-Bold-Identity-H">
+    <w:altName w:val="Calibri"/>
+    <w:panose1 w:val="00000000000000000000"/>
+    <w:charset w:val="00"/>
+    <w:family w:val="auto"/>
+    <w:notTrueType/>
+    <w:pitch w:val="default"/>
+    <w:sig w:usb0="00000003" w:usb1="00000000" w:usb2="00000000" w:usb3="00000000" w:csb0="00000001" w:csb1="00000000"/>
+  </w:font>
+</w:fonts>
+</file>
+
+<file path=word/glossary/settings.xml><?xml version="1.0" encoding="utf-8"?>
+<w:settings xmlns:mc="http://schemas.openxmlformats.org/markup-compatibility/2006" xmlns:o="urn:schemas-microsoft-com:office:office" xmlns:r="http://schemas.openxmlformats.org/officeDocument/2006/relationships" xmlns:m="http://schemas.openxmlformats.org/officeDocument/2006/math" xmlns:v="urn:schemas-microsoft-com:vml" xmlns:w10="urn:schemas-microsoft-com:office:word" xmlns:w="http://schemas.openxmlformats.org/wordprocessingml/2006/main" xmlns:w14="http://schemas.microsoft.com/office/word/2010/wordml" xmlns:w15="http://schemas.microsoft.com/office/word/2012/wordml" xmlns:w16cex="http://schemas.microsoft.com/office/word/2018/wordml/cex" xmlns:w16cid="http://schemas.microsoft.com/office/word/2016/wordml/cid" xmlns:w16="http://schemas.microsoft.com/office/word/2018/wordml" xmlns:w16sdtdh="http://schemas.microsoft.com/office/word/2020/wordml/sdtdatahash" xmlns:w16se="http://schemas.microsoft.com/office/word/2015/wordml/symex" xmlns:sl="http://schemas.openxmlformats.org/schemaLibrary/2006/main" mc:Ignorable="w14 w15 w16se w16cid w16 w16cex w16sdtdh">
+  <w:view w:val="normal"/>
+  <w:defaultTabStop w:val="720"/>
+  <w:characterSpacingControl w:val="doNotCompress"/>
+  <w:compat>
+    <w:useFELayout/>
+    <w:compatSetting w:name="compatibilityMode" w:uri="http://schemas.microsoft.com/office/word" w:val="15"/>
+    <w:compatSetting w:name="overrideTableStyleFontSizeAndJustification" w:uri="http://schemas.microsoft.com/office/word" w:val="1"/>
+    <w:compatSetting w:name="enableOpenTypeFeatures" w:uri="http://schemas.microsoft.com/office/word" w:val="1"/>
+    <w:compatSetting w:name="doNotFlipMirrorIndents" w:uri="http://schemas.microsoft.com/office/word" w:val="1"/>
+    <w:compatSetting w:name="differentiateMultirowTableHeaders" w:uri="http://schemas.microsoft.com/office/word" w:val="1"/>
+    <w:compatSetting w:name="useWord2013TrackBottomHyphenation" w:uri="http://schemas.microsoft.com/office/word" w:val="0"/>
+  </w:compat>
+  <w:rsids>
+    <w:rsidRoot w:val="00493001"/>
+    <w:rsid w:val="00493001"/>
+    <w:rsid w:val="00942D6C"/>
+  </w:rsids>
+  <m:mathPr>
+    <m:mathFont m:val="Cambria Math"/>
+    <m:brkBin m:val="before"/>
+    <m:brkBinSub m:val="--"/>
+    <m:smallFrac m:val="0"/>
+    <m:dispDef/>
+    <m:lMargin m:val="0"/>
+    <m:rMargin m:val="0"/>
+    <m:defJc m:val="centerGroup"/>
+    <m:wrapIndent m:val="1440"/>
+    <m:intLim m:val="subSup"/>
+    <m:naryLim m:val="undOvr"/>
+  </m:mathPr>
+  <w:themeFontLang w:val="en-GB" w:bidi="ar-SA"/>
+  <w:clrSchemeMapping w:bg1="light1" w:t1="dark1" w:bg2="light2" w:t2="dark2" w:accent1="accent1" w:accent2="accent2" w:accent3="accent3" w:accent4="accent4" w:accent5="accent5" w:accent6="accent6" w:hyperlink="hyperlink" w:followedHyperlink="followedHyperlink"/>
+  <w:decimalSymbol w:val="."/>
+  <w:listSeparator w:val=","/>
+  <w15:chartTrackingRefBased/>
+</w:settings>
+</file>
+
+<file path=word/glossary/styles.xml><?xml version="1.0" encoding="utf-8"?>
+<w:styles xmlns:mc="http://schemas.openxmlformats.org/markup-compatibility/2006" xmlns:r="http://schemas.openxmlformats.org/officeDocument/2006/relationships" xmlns:w="http://schemas.openxmlformats.org/wordprocessingml/2006/main" xmlns:w14="http://schemas.microsoft.com/office/word/2010/wordml" xmlns:w15="http://schemas.microsoft.com/office/word/2012/wordml" xmlns:w16cex="http://schemas.microsoft.com/office/word/2018/wordml/cex" xmlns:w16cid="http://schemas.microsoft.com/office/word/2016/wordml/cid" xmlns:w16="http://schemas.microsoft.com/office/word/2018/wordml" xmlns:w16sdtdh="http://schemas.microsoft.com/office/word/2020/wordml/sdtdatahash" xmlns:w16se="http://schemas.microsoft.com/office/word/2015/wordml/symex" mc:Ignorable="w14 w15 w16se w16cid w16 w16cex w16sdtdh">
+  <w:docDefaults>
+    <w:rPrDefault>
+      <w:rPr>
+        <w:rFonts w:asciiTheme="minorHAnsi" w:eastAsiaTheme="minorEastAsia" w:hAnsiTheme="minorHAnsi" w:cstheme="minorBidi"/>
+        <w:sz w:val="22"/>
+        <w:szCs w:val="22"/>
+        <w:lang w:val="en-GB" w:eastAsia="en-GB" w:bidi="ar-SA"/>
+      </w:rPr>
+    </w:rPrDefault>
+    <w:pPrDefault>
+      <w:pPr>
+        <w:spacing w:after="160" w:line="259" w:lineRule="auto"/>
+      </w:pPr>
+    </w:pPrDefault>
+  </w:docDefaults>
+  <w:latentStyles w:defLockedState="0" w:defUIPriority="99" w:defSemiHidden="0" w:defUnhideWhenUsed="0" w:defQFormat="0" w:count="376">
+    <w:lsdException w:name="Normal" w:uiPriority="0" w:qFormat="1"/>
+    <w:lsdException w:name="heading 1" w:uiPriority="9" w:qFormat="1"/>
+    <w:lsdException w:name="heading 2" w:semiHidden="1" w:uiPriority="9" w:unhideWhenUsed="1" w:qFormat="1"/>
+    <w:lsdException w:name="heading 3" w:semiHidden="1" w:uiPriority="9" w:unhideWhenUsed="1" w:qFormat="1"/>
+    <w:lsdException w:name="heading 4" w:semiHidden="1" w:uiPriority="9" w:unhideWhenUsed="1" w:qFormat="1"/>
+    <w:lsdException w:name="heading 5" w:semiHidden="1" w:uiPriority="9" w:unhideWhenUsed="1" w:qFormat="1"/>
+    <w:lsdException w:name="heading 6" w:semiHidden="1" w:uiPriority="9" w:unhideWhenUsed="1" w:qFormat="1"/>
+    <w:lsdException w:name="heading 7" w:semiHidden="1" w:uiPriority="9" w:unhideWhenUsed="1" w:qFormat="1"/>
+    <w:lsdException w:name="heading 8" w:semiHidden="1" w:uiPriority="9" w:unhideWhenUsed="1" w:qFormat="1"/>
+    <w:lsdException w:name="heading 9" w:semiHidden="1" w:uiPriority="9" w:unhideWhenUsed="1" w:qFormat="1"/>
+    <w:lsdException w:name="index 1" w:semiHidden="1" w:unhideWhenUsed="1"/>
+    <w:lsdException w:name="index 2" w:semiHidden="1" w:unhideWhenUsed="1"/>
+    <w:lsdException w:name="index 3" w:semiHidden="1" w:unhideWhenUsed="1"/>
+    <w:lsdException w:name="index 4" w:semiHidden="1" w:unhideWhenUsed="1"/>
+    <w:lsdException w:name="index 5" w:semiHidden="1" w:unhideWhenUsed="1"/>
+    <w:lsdException w:name="index 6" w:semiHidden="1" w:unhideWhenUsed="1"/>
+    <w:lsdException w:name="index 7" w:semiHidden="1" w:unhideWhenUsed="1"/>
+    <w:lsdException w:name="index 8" w:semiHidden="1" w:unhideWhenUsed="1"/>
+    <w:lsdException w:name="index 9" w:semiHidden="1" w:unhideWhenUsed="1"/>
+    <w:lsdException w:name="toc 1" w:semiHidden="1" w:uiPriority="39" w:unhideWhenUsed="1"/>
+    <w:lsdException w:name="toc 2" w:semiHidden="1" w:uiPriority="39" w:unhideWhenUsed="1"/>
+    <w:lsdException w:name="toc 3" w:semiHidden="1" w:uiPriority="39" w:unhideWhenUsed="1"/>
+    <w:lsdException w:name="toc 4" w:semiHidden="1" w:uiPriority="39" w:unhideWhenUsed="1"/>
+    <w:lsdException w:name="toc 5" w:semiHidden="1" w:uiPriority="39" w:unhideWhenUsed="1"/>
+    <w:lsdException w:name="toc 6" w:semiHidden="1" w:uiPriority="39" w:unhideWhenUsed="1"/>
+    <w:lsdException w:name="toc 7" w:semiHidden="1" w:uiPriority="39" w:unhideWhenUsed="1"/>
+    <w:lsdException w:name="toc 8" w:semiHidden="1" w:uiPriority="39" w:unhideWhenUsed="1"/>
+    <w:lsdException w:name="toc 9" w:semiHidden="1" w:uiPriority="39" w:unhideWhenUsed="1"/>
+    <w:lsdException w:name="Normal Indent" w:semiHidden="1" w:unhideWhenUsed="1"/>
+    <w:lsdException w:name="footnote text" w:semiHidden="1" w:unhideWhenUsed="1"/>
+    <w:lsdException w:name="annotation text" w:semiHidden="1" w:unhideWhenUsed="1"/>
+    <w:lsdException w:name="header" w:semiHidden="1" w:unhideWhenUsed="1"/>
+    <w:lsdException w:name="footer" w:semiHidden="1" w:unhideWhenUsed="1"/>
+    <w:lsdException w:name="index heading" w:semiHidden="1" w:unhideWhenUsed="1"/>
+    <w:lsdException w:name="caption" w:semiHidden="1" w:uiPriority="35" w:unhideWhenUsed="1" w:qFormat="1"/>
+    <w:lsdException w:name="table of figures" w:semiHidden="1" w:unhideWhenUsed="1"/>
+    <w:lsdException w:name="envelope address" w:semiHidden="1" w:unhideWhenUsed="1"/>
+    <w:lsdException w:name="envelope return" w:semiHidden="1" w:unhideWhenUsed="1"/>
+    <w:lsdException w:name="footnote reference" w:semiHidden="1" w:unhideWhenUsed="1"/>
+    <w:lsdException w:name="annotation reference" w:semiHidden="1" w:unhideWhenUsed="1"/>
+    <w:lsdException w:name="line number" w:semiHidden="1" w:unhideWhenUsed="1"/>
+    <w:lsdException w:name="page number" w:semiHidden="1" w:unhideWhenUsed="1"/>
+    <w:lsdException w:name="endnote reference" w:semiHidden="1" w:unhideWhenUsed="1"/>
+    <w:lsdException w:name="endnote text" w:semiHidden="1" w:unhideWhenUsed="1"/>
+    <w:lsdException w:name="table of authorities" w:semiHidden="1" w:unhideWhenUsed="1"/>
+    <w:lsdException w:name="macro" w:semiHidden="1" w:unhideWhenUsed="1"/>
+    <w:lsdException w:name="toa heading" w:semiHidden="1" w:unhideWhenUsed="1"/>
+    <w:lsdException w:name="List" w:semiHidden="1" w:unhideWhenUsed="1"/>
+    <w:lsdException w:name="List Bullet" w:semiHidden="1" w:unhideWhenUsed="1"/>
+    <w:lsdException w:name="List Number" w:semiHidden="1" w:unhideWhenUsed="1"/>
+    <w:lsdException w:name="List 2" w:semiHidden="1" w:unhideWhenUsed="1"/>
+    <w:lsdException w:name="List 3" w:semiHidden="1" w:unhideWhenUsed="1"/>
+    <w:lsdException w:name="List 4" w:semiHidden="1" w:unhideWhenUsed="1"/>
+    <w:lsdException w:name="List 5" w:semiHidden="1" w:unhideWhenUsed="1"/>
+    <w:lsdException w:name="List Bullet 2" w:semiHidden="1" w:unhideWhenUsed="1"/>
+    <w:lsdException w:name="List Bullet 3" w:semiHidden="1" w:unhideWhenUsed="1"/>
+    <w:lsdException w:name="List Bullet 4" w:semiHidden="1" w:unhideWhenUsed="1"/>
+    <w:lsdException w:name="List Bullet 5" w:semiHidden="1" w:unhideWhenUsed="1"/>
+    <w:lsdException w:name="List Number 2" w:semiHidden="1" w:unhideWhenUsed="1"/>
+    <w:lsdException w:name="List Number 3" w:semiHidden="1" w:unhideWhenUsed="1"/>
+    <w:lsdException w:name="List Number 4" w:semiHidden="1" w:unhideWhenUsed="1"/>
+    <w:lsdException w:name="List Number 5" w:semiHidden="1" w:unhideWhenUsed="1"/>
+    <w:lsdException w:name="Title" w:uiPriority="10" w:qFormat="1"/>
+    <w:lsdException w:name="Closing" w:semiHidden="1" w:unhideWhenUsed="1"/>
+    <w:lsdException w:name="Signature" w:semiHidden="1" w:unhideWhenUsed="1"/>
+    <w:lsdException w:name="Default Paragraph Font" w:semiHidden="1" w:uiPriority="1" w:unhideWhenUsed="1"/>
+    <w:lsdException w:name="Body Text" w:semiHidden="1" w:unhideWhenUsed="1"/>
+    <w:lsdException w:name="Body Text Indent" w:semiHidden="1" w:unhideWhenUsed="1"/>
+    <w:lsdException w:name="List Continue" w:semiHidden="1" w:unhideWhenUsed="1"/>
+    <w:lsdException w:name="List Continue 2" w:semiHidden="1" w:unhideWhenUsed="1"/>
+    <w:lsdException w:name="List Continue 3" w:semiHidden="1" w:unhideWhenUsed="1"/>
+    <w:lsdException w:name="List Continue 4" w:semiHidden="1" w:unhideWhenUsed="1"/>
+    <w:lsdException w:name="List Continue 5" w:semiHidden="1" w:unhideWhenUsed="1"/>
+    <w:lsdException w:name="Message Header" w:semiHidden="1" w:unhideWhenUsed="1"/>
+    <w:lsdException w:name="Subtitle" w:uiPriority="11" w:qFormat="1"/>
+    <w:lsdException w:name="Salutation" w:semiHidden="1" w:unhideWhenUsed="1"/>
+    <w:lsdException w:name="Date" w:semiHidden="1" w:unhideWhenUsed="1"/>
+    <w:lsdException w:name="Body Text First Indent" w:semiHidden="1" w:unhideWhenUsed="1"/>
+    <w:lsdException w:name="Body Text First Indent 2" w:semiHidden="1" w:unhideWhenUsed="1"/>
+    <w:lsdException w:name="Note Heading" w:semiHidden="1" w:unhideWhenUsed="1"/>
+    <w:lsdException w:name="Body Text 2" w:semiHidden="1" w:unhideWhenUsed="1"/>
+    <w:lsdException w:name="Body Text 3" w:semiHidden="1" w:unhideWhenUsed="1"/>
+    <w:lsdException w:name="Body Text Indent 2" w:semiHidden="1" w:unhideWhenUsed="1"/>
+    <w:lsdException w:name="Body Text Indent 3" w:semiHidden="1" w:unhideWhenUsed="1"/>
+    <w:lsdException w:name="Block Text" w:semiHidden="1" w:unhideWhenUsed="1"/>
+    <w:lsdException w:name="Hyperlink" w:semiHidden="1" w:unhideWhenUsed="1"/>
+    <w:lsdException w:name="FollowedHyperlink" w:semiHidden="1" w:unhideWhenUsed="1"/>
+    <w:lsdException w:name="Strong" w:uiPriority="22" w:qFormat="1"/>
+    <w:lsdException w:name="Emphasis" w:uiPriority="20" w:qFormat="1"/>
+    <w:lsdException w:name="Document Map" w:semiHidden="1" w:unhideWhenUsed="1"/>
+    <w:lsdException w:name="Plain Text" w:semiHidden="1" w:unhideWhenUsed="1"/>
+    <w:lsdException w:name="E-mail Signature" w:semiHidden="1" w:unhideWhenUsed="1"/>
+    <w:lsdException w:name="HTML Top of Form" w:semiHidden="1" w:unhideWhenUsed="1"/>
+    <w:lsdException w:name="HTML Bottom of Form" w:semiHidden="1" w:unhideWhenUsed="1"/>
+    <w:lsdException w:name="Normal (Web)" w:semiHidden="1" w:unhideWhenUsed="1"/>
+    <w:lsdException w:name="HTML Acronym" w:semiHidden="1" w:unhideWhenUsed="1"/>
+    <w:lsdException w:name="HTML Address" w:semiHidden="1" w:unhideWhenUsed="1"/>
+    <w:lsdException w:name="HTML Cite" w:semiHidden="1" w:unhideWhenUsed="1"/>
+    <w:lsdException w:name="HTML Code" w:semiHidden="1" w:unhideWhenUsed="1"/>
+    <w:lsdException w:name="HTML Definition" w:semiHidden="1" w:unhideWhenUsed="1"/>
+    <w:lsdException w:name="HTML Keyboard" w:semiHidden="1" w:unhideWhenUsed="1"/>
+    <w:lsdException w:name="HTML Preformatted" w:semiHidden="1" w:unhideWhenUsed="1"/>
+    <w:lsdException w:name="HTML Sample" w:semiHidden="1" w:unhideWhenUsed="1"/>
+    <w:lsdException w:name="HTML Typewriter" w:semiHidden="1" w:unhideWhenUsed="1"/>
+    <w:lsdException w:name="HTML Variable" w:semiHidden="1" w:unhideWhenUsed="1"/>
+    <w:lsdException w:name="Normal Table" w:semiHidden="1" w:unhideWhenUsed="1"/>
+    <w:lsdException w:name="annotation subject" w:semiHidden="1" w:unhideWhenUsed="1"/>
+    <w:lsdException w:name="No List" w:semiHidden="1" w:unhideWhenUsed="1"/>
+    <w:lsdException w:name="Outline List 1" w:semiHidden="1" w:unhideWhenUsed="1"/>
+    <w:lsdException w:name="Outline List 2" w:semiHidden="1" w:unhideWhenUsed="1"/>
+    <w:lsdException w:name="Outline List 3" w:semiHidden="1" w:unhideWhenUsed="1"/>
+    <w:lsdException w:name="Table Simple 1" w:semiHidden="1" w:unhideWhenUsed="1"/>
+    <w:lsdException w:name="Table Simple 2" w:semiHidden="1" w:unhideWhenUsed="1"/>
+    <w:lsdException w:name="Table Simple 3" w:semiHidden="1" w:unhideWhenUsed="1"/>
+    <w:lsdException w:name="Table Classic 1" w:semiHidden="1" w:unhideWhenUsed="1"/>
+    <w:lsdException w:name="Table Classic 2" w:semiHidden="1" w:unhideWhenUsed="1"/>
+    <w:lsdException w:name="Table Classic 3" w:semiHidden="1" w:unhideWhenUsed="1"/>
+    <w:lsdException w:name="Table Classic 4" w:semiHidden="1" w:unhideWhenUsed="1"/>
+    <w:lsdException w:name="Table Colorful 1" w:semiHidden="1" w:unhideWhenUsed="1"/>
+    <w:lsdException w:name="Table Colorful 2" w:semiHidden="1" w:unhideWhenUsed="1"/>
+    <w:lsdException w:name="Table Colorful 3" w:semiHidden="1" w:unhideWhenUsed="1"/>
+    <w:lsdException w:name="Table Columns 1" w:semiHidden="1" w:unhideWhenUsed="1"/>
+    <w:lsdException w:name="Table Columns 2" w:semiHidden="1" w:unhideWhenUsed="1"/>
+    <w:lsdException w:name="Table Columns 3" w:semiHidden="1" w:unhideWhenUsed="1"/>
+    <w:lsdException w:name="Table Columns 4" w:semiHidden="1" w:unhideWhenUsed="1"/>
+    <w:lsdException w:name="Table Columns 5" w:semiHidden="1" w:unhideWhenUsed="1"/>
+    <w:lsdException w:name="Table Grid 1" w:semiHidden="1" w:unhideWhenUsed="1"/>
+    <w:lsdException w:name="Table Grid 2" w:semiHidden="1" w:unhideWhenUsed="1"/>
+    <w:lsdException w:name="Table Grid 3" w:semiHidden="1" w:unhideWhenUsed="1"/>
+    <w:lsdException w:name="Table Grid 4" w:semiHidden="1" w:unhideWhenUsed="1"/>
+    <w:lsdException w:name="Table Grid 5" w:semiHidden="1" w:unhideWhenUsed="1"/>
+    <w:lsdException w:name="Table Grid 6" w:semiHidden="1" w:unhideWhenUsed="1"/>
+    <w:lsdException w:name="Table Grid 7" w:semiHidden="1" w:unhideWhenUsed="1"/>
+    <w:lsdException w:name="Table Grid 8" w:semiHidden="1" w:unhideWhenUsed="1"/>
+    <w:lsdException w:name="Table List 1" w:semiHidden="1" w:unhideWhenUsed="1"/>
+    <w:lsdException w:name="Table List 2" w:semiHidden="1" w:unhideWhenUsed="1"/>
+    <w:lsdException w:name="Table List 3" w:semiHidden="1" w:unhideWhenUsed="1"/>
+    <w:lsdException w:name="Table List 4" w:semiHidden="1" w:unhideWhenUsed="1"/>
+    <w:lsdException w:name="Table List 5" w:semiHidden="1" w:unhideWhenUsed="1"/>
+    <w:lsdException w:name="Table List 6" w:semiHidden="1" w:unhideWhenUsed="1"/>
+    <w:lsdException w:name="Table List 7" w:semiHidden="1" w:unhideWhenUsed="1"/>
+    <w:lsdException w:name="Table List 8" w:semiHidden="1" w:unhideWhenUsed="1"/>
+    <w:lsdException w:name="Table 3D effects 1" w:semiHidden="1" w:unhideWhenUsed="1"/>
+    <w:lsdException w:name="Table 3D effects 2" w:semiHidden="1" w:unhideWhenUsed="1"/>
+    <w:lsdException w:name="Table 3D effects 3" w:semiHidden="1" w:unhideWhenUsed="1"/>
+    <w:lsdException w:name="Table Contemporary" w:semiHidden="1" w:unhideWhenUsed="1"/>
+    <w:lsdException w:name="Table Elegant" w:semiHidden="1" w:unhideWhenUsed="1"/>
+    <w:lsdException w:name="Table Professional" w:semiHidden="1" w:unhideWhenUsed="1"/>
+    <w:lsdException w:name="Table Subtle 1" w:semiHidden="1" w:unhideWhenUsed="1"/>
+    <w:lsdException w:name="Table Subtle 2" w:semiHidden="1" w:unhideWhenUsed="1"/>
+    <w:lsdException w:name="Table Web 1" w:semiHidden="1" w:unhideWhenUsed="1"/>
+    <w:lsdException w:name="Table Web 2" w:semiHidden="1" w:unhideWhenUsed="1"/>
+    <w:lsdException w:name="Table Web 3" w:semiHidden="1" w:unhideWhenUsed="1"/>
+    <w:lsdException w:name="Balloon Text" w:semiHidden="1" w:unhideWhenUsed="1"/>
+    <w:lsdException w:name="Table Grid" w:uiPriority="39"/>
+    <w:lsdException w:name="Table Theme" w:semiHidden="1" w:unhideWhenUsed="1"/>
+    <w:lsdException w:name="Placeholder Text" w:semiHidden="1"/>
+    <w:lsdException w:name="No Spacing" w:uiPriority="1" w:qFormat="1"/>
+    <w:lsdException w:name="Light Shading" w:uiPriority="60"/>
+    <w:lsdException w:name="Light List" w:uiPriority="61"/>
+    <w:lsdException w:name="Light Grid" w:uiPriority="62"/>
+    <w:lsdException w:name="Medium Shading 1" w:uiPriority="63"/>
+    <w:lsdException w:name="Medium Shading 2" w:uiPriority="64"/>
+    <w:lsdException w:name="Medium List 1" w:uiPriority="65"/>
+    <w:lsdException w:name="Medium List 2" w:uiPriority="66"/>
+    <w:lsdException w:name="Medium Grid 1" w:uiPriority="67"/>
+    <w:lsdException w:name="Medium Grid 2" w:uiPriority="68"/>
+    <w:lsdException w:name="Medium Grid 3" w:uiPriority="69"/>
+    <w:lsdException w:name="Dark List" w:uiPriority="70"/>
+    <w:lsdException w:name="Colorful Shading" w:uiPriority="71"/>
+    <w:lsdException w:name="Colorful List" w:uiPriority="72"/>
+    <w:lsdException w:name="Colorful Grid" w:uiPriority="73"/>
+    <w:lsdException w:name="Light Shading Accent 1" w:uiPriority="60"/>
+    <w:lsdException w:name="Light List Accent 1" w:uiPriority="61"/>
+    <w:lsdException w:name="Light Grid Accent 1" w:uiPriority="62"/>
+    <w:lsdException w:name="Medium Shading 1 Accent 1" w:uiPriority="63"/>
+    <w:lsdException w:name="Medium Shading 2 Accent 1" w:uiPriority="64"/>
+    <w:lsdException w:name="Medium List 1 Accent 1" w:uiPriority="65"/>
+    <w:lsdException w:name="Revision" w:semiHidden="1"/>
+    <w:lsdException w:name="List Paragraph" w:uiPriority="34" w:qFormat="1"/>
+    <w:lsdException w:name="Quote" w:uiPriority="29" w:qFormat="1"/>
+    <w:lsdException w:name="Intense Quote" w:uiPriority="30" w:qFormat="1"/>
+    <w:lsdException w:name="Medium List 2 Accent 1" w:uiPriority="66"/>
+    <w:lsdException w:name="Medium Grid 1 Accent 1" w:uiPriority="67"/>
+    <w:lsdException w:name="Medium Grid 2 Accent 1" w:uiPriority="68"/>
+    <w:lsdException w:name="Medium Grid 3 Accent 1" w:uiPriority="69"/>
+    <w:lsdException w:name="Dark List Accent 1" w:uiPriority="70"/>
+    <w:lsdException w:name="Colorful Shading Accent 1" w:uiPriority="71"/>
+    <w:lsdException w:name="Colorful List Accent 1" w:uiPriority="72"/>
+    <w:lsdException w:name="Colorful Grid Accent 1" w:uiPriority="73"/>
+    <w:lsdException w:name="Light Shading Accent 2" w:uiPriority="60"/>
+    <w:lsdException w:name="Light List Accent 2" w:uiPriority="61"/>
+    <w:lsdException w:name="Light Grid Accent 2" w:uiPriority="62"/>
+    <w:lsdException w:name="Medium Shading 1 Accent 2" w:uiPriority="63"/>
+    <w:lsdException w:name="Medium Shading 2 Accent 2" w:uiPriority="64"/>
+    <w:lsdException w:name="Medium List 1 Accent 2" w:uiPriority="65"/>
+    <w:lsdException w:name="Medium List 2 Accent 2" w:uiPriority="66"/>
+    <w:lsdException w:name="Medium Grid 1 Accent 2" w:uiPriority="67"/>
+    <w:lsdException w:name="Medium Grid 2 Accent 2" w:uiPriority="68"/>
+    <w:lsdException w:name="Medium Grid 3 Accent 2" w:uiPriority="69"/>
+    <w:lsdException w:name="Dark List Accent 2" w:uiPriority="70"/>
+    <w:lsdException w:name="Colorful Shading Accent 2" w:uiPriority="71"/>
+    <w:lsdException w:name="Colorful List Accent 2" w:uiPriority="72"/>
+    <w:lsdException w:name="Colorful Grid Accent 2" w:uiPriority="73"/>
+    <w:lsdException w:name="Light Shading Accent 3" w:uiPriority="60"/>
+    <w:lsdException w:name="Light List Accent 3" w:uiPriority="61"/>
+    <w:lsdException w:name="Light Grid Accent 3" w:uiPriority="62"/>
+    <w:lsdException w:name="Medium Shading 1 Accent 3" w:uiPriority="63"/>
+    <w:lsdException w:name="Medium Shading 2 Accent 3" w:uiPriority="64"/>
+    <w:lsdException w:name="Medium List 1 Accent 3" w:uiPriority="65"/>
+    <w:lsdException w:name="Medium List 2 Accent 3" w:uiPriority="66"/>
+    <w:lsdException w:name="Medium Grid 1 Accent 3" w:uiPriority="67"/>
+    <w:lsdException w:name="Medium Grid 2 Accent 3" w:uiPriority="68"/>
+    <w:lsdException w:name="Medium Grid 3 Accent 3" w:uiPriority="69"/>
+    <w:lsdException w:name="Dark List Accent 3" w:uiPriority="70"/>
+    <w:lsdException w:name="Colorful Shading Accent 3" w:uiPriority="71"/>
+    <w:lsdException w:name="Colorful List Accent 3" w:uiPriority="72"/>
+    <w:lsdException w:name="Colorful Grid Accent 3" w:uiPriority="73"/>
+    <w:lsdException w:name="Light Shading Accent 4" w:uiPriority="60"/>
+    <w:lsdException w:name="Light List Accent 4" w:uiPriority="61"/>
+    <w:lsdException w:name="Light Grid Accent 4" w:uiPriority="62"/>
+    <w:lsdException w:name="Medium Shading 1 Accent 4" w:uiPriority="63"/>
+    <w:lsdException w:name="Medium Shading 2 Accent 4" w:uiPriority="64"/>
+    <w:lsdException w:name="Medium List 1 Accent 4" w:uiPriority="65"/>
+    <w:lsdException w:name="Medium List 2 Accent 4" w:uiPriority="66"/>
+    <w:lsdException w:name="Medium Grid 1 Accent 4" w:uiPriority="67"/>
+    <w:lsdException w:name="Medium Grid 2 Accent 4" w:uiPriority="68"/>
+    <w:lsdException w:name="Medium Grid 3 Accent 4" w:uiPriority="69"/>
+    <w:lsdException w:name="Dark List Accent 4" w:uiPriority="70"/>
+    <w:lsdException w:name="Colorful Shading Accent 4" w:uiPriority="71"/>
+    <w:lsdException w:name="Colorful List Accent 4" w:uiPriority="72"/>
+    <w:lsdException w:name="Colorful Grid Accent 4" w:uiPriority="73"/>
+    <w:lsdException w:name="Light Shading Accent 5" w:uiPriority="60"/>
+    <w:lsdException w:name="Light List Accent 5" w:uiPriority="61"/>
+    <w:lsdException w:name="Light Grid Accent 5" w:uiPriority="62"/>
+    <w:lsdException w:name="Medium Shading 1 Accent 5" w:uiPriority="63"/>
+    <w:lsdException w:name="Medium Shading 2 Accent 5" w:uiPriority="64"/>
+    <w:lsdException w:name="Medium List 1 Accent 5" w:uiPriority="65"/>
+    <w:lsdException w:name="Medium List 2 Accent 5" w:uiPriority="66"/>
+    <w:lsdException w:name="Medium Grid 1 Accent 5" w:uiPriority="67"/>
+    <w:lsdException w:name="Medium Grid 2 Accent 5" w:uiPriority="68"/>
+    <w:lsdException w:name="Medium Grid 3 Accent 5" w:uiPriority="69"/>
+    <w:lsdException w:name="Dark List Accent 5" w:uiPriority="70"/>
+    <w:lsdException w:name="Colorful Shading Accent 5" w:uiPriority="71"/>
+    <w:lsdException w:name="Colorful List Accent 5" w:uiPriority="72"/>
+    <w:lsdException w:name="Colorful Grid Accent 5" w:uiPriority="73"/>
+    <w:lsdException w:name="Light Shading Accent 6" w:uiPriority="60"/>
+    <w:lsdException w:name="Light List Accent 6" w:uiPriority="61"/>
+    <w:lsdException w:name="Light Grid Accent 6" w:uiPriority="62"/>
+    <w:lsdException w:name="Medium Shading 1 Accent 6" w:uiPriority="63"/>
+    <w:lsdException w:name="Medium Shading 2 Accent 6" w:uiPriority="64"/>
+    <w:lsdException w:name="Medium List 1 Accent 6" w:uiPriority="65"/>
+    <w:lsdException w:name="Medium List 2 Accent 6" w:uiPriority="66"/>
+    <w:lsdException w:name="Medium Grid 1 Accent 6" w:uiPriority="67"/>
+    <w:lsdException w:name="Medium Grid 2 Accent 6" w:uiPriority="68"/>
+    <w:lsdException w:name="Medium Grid 3 Accent 6" w:uiPriority="69"/>
+    <w:lsdException w:name="Dark List Accent 6" w:uiPriority="70"/>
+    <w:lsdException w:name="Colorful Shading Accent 6" w:uiPriority="71"/>
+    <w:lsdException w:name="Colorful List Accent 6" w:uiPriority="72"/>
+    <w:lsdException w:name="Colorful Grid Accent 6" w:uiPriority="73"/>
+    <w:lsdException w:name="Subtle Emphasis" w:uiPriority="19" w:qFormat="1"/>
+    <w:lsdException w:name="Intense Emphasis" w:uiPriority="21" w:qFormat="1"/>
+    <w:lsdException w:name="Subtle Reference" w:uiPriority="31" w:qFormat="1"/>
+    <w:lsdException w:name="Intense Reference" w:uiPriority="32" w:qFormat="1"/>
+    <w:lsdException w:name="Book Title" w:uiPriority="33" w:qFormat="1"/>
+    <w:lsdException w:name="Bibliography" w:semiHidden="1" w:uiPriority="37" w:unhideWhenUsed="1"/>
+    <w:lsdException w:name="TOC Heading" w:semiHidden="1" w:uiPriority="39" w:unhideWhenUsed="1" w:qFormat="1"/>
+    <w:lsdException w:name="Plain Table 1" w:uiPriority="41"/>
+    <w:lsdException w:name="Plain Table 2" w:uiPriority="42"/>
+    <w:lsdException w:name="Plain Table 3" w:uiPriority="43"/>
+    <w:lsdException w:name="Plain Table 4" w:uiPriority="44"/>
+    <w:lsdException w:name="Plain Table 5" w:uiPriority="45"/>
+    <w:lsdException w:name="Grid Table Light" w:uiPriority="40"/>
+    <w:lsdException w:name="Grid Table 1 Light" w:uiPriority="46"/>
+    <w:lsdException w:name="Grid Table 2" w:uiPriority="47"/>
+    <w:lsdException w:name="Grid Table 3" w:uiPriority="48"/>
+    <w:lsdException w:name="Grid Table 4" w:uiPriority="49"/>
+    <w:lsdException w:name="Grid Table 5 Dark" w:uiPriority="50"/>
+    <w:lsdException w:name="Grid Table 6 Colorful" w:uiPriority="51"/>
+    <w:lsdException w:name="Grid Table 7 Colorful" w:uiPriority="52"/>
+    <w:lsdException w:name="Grid Table 1 Light Accent 1" w:uiPriority="46"/>
+    <w:lsdException w:name="Grid Table 2 Accent 1" w:uiPriority="47"/>
+    <w:lsdException w:name="Grid Table 3 Accent 1" w:uiPriority="48"/>
+    <w:lsdException w:name="Grid Table 4 Accent 1" w:uiPriority="49"/>
+    <w:lsdException w:name="Grid Table 5 Dark Accent 1" w:uiPriority="50"/>
+    <w:lsdException w:name="Grid Table 6 Colorful Accent 1" w:uiPriority="51"/>
+    <w:lsdException w:name="Grid Table 7 Colorful Accent 1" w:uiPriority="52"/>
+    <w:lsdException w:name="Grid Table 1 Light Accent 2" w:uiPriority="46"/>
+    <w:lsdException w:name="Grid Table 2 Accent 2" w:uiPriority="47"/>
+    <w:lsdException w:name="Grid Table 3 Accent 2" w:uiPriority="48"/>
+    <w:lsdException w:name="Grid Table 4 Accent 2" w:uiPriority="49"/>
+    <w:lsdException w:name="Grid Table 5 Dark Accent 2" w:uiPriority="50"/>
+    <w:lsdException w:name="Grid Table 6 Colorful Accent 2" w:uiPriority="51"/>
+    <w:lsdException w:name="Grid Table 7 Colorful Accent 2" w:uiPriority="52"/>
+    <w:lsdException w:name="Grid Table 1 Light Accent 3" w:uiPriority="46"/>
+    <w:lsdException w:name="Grid Table 2 Accent 3" w:uiPriority="47"/>
+    <w:lsdException w:name="Grid Table 3 Accent 3" w:uiPriority="48"/>
+    <w:lsdException w:name="Grid Table 4 Accent 3" w:uiPriority="49"/>
+    <w:lsdException w:name="Grid Table 5 Dark Accent 3" w:uiPriority="50"/>
+    <w:lsdException w:name="Grid Table 6 Colorful Accent 3" w:uiPriority="51"/>
+    <w:lsdException w:name="Grid Table 7 Colorful Accent 3" w:uiPriority="52"/>
+    <w:lsdException w:name="Grid Table 1 Light Accent 4" w:uiPriority="46"/>
+    <w:lsdException w:name="Grid Table 2 Accent 4" w:uiPriority="47"/>
+    <w:lsdException w:name="Grid Table 3 Accent 4" w:uiPriority="48"/>
+    <w:lsdException w:name="Grid Table 4 Accent 4" w:uiPriority="49"/>
+    <w:lsdException w:name="Grid Table 5 Dark Accent 4" w:uiPriority="50"/>
+    <w:lsdException w:name="Grid Table 6 Colorful Accent 4" w:uiPriority="51"/>
+    <w:lsdException w:name="Grid Table 7 Colorful Accent 4" w:uiPriority="52"/>
+    <w:lsdException w:name="Grid Table 1 Light Accent 5" w:uiPriority="46"/>
+    <w:lsdException w:name="Grid Table 2 Accent 5" w:uiPriority="47"/>
+    <w:lsdException w:name="Grid Table 3 Accent 5" w:uiPriority="48"/>
+    <w:lsdException w:name="Grid Table 4 Accent 5" w:uiPriority="49"/>
+    <w:lsdException w:name="Grid Table 5 Dark Accent 5" w:uiPriority="50"/>
+    <w:lsdException w:name="Grid Table 6 Colorful Accent 5" w:uiPriority="51"/>
+    <w:lsdException w:name="Grid Table 7 Colorful Accent 5" w:uiPriority="52"/>
+    <w:lsdException w:name="Grid Table 1 Light Accent 6" w:uiPriority="46"/>
+    <w:lsdException w:name="Grid Table 2 Accent 6" w:uiPriority="47"/>
+    <w:lsdException w:name="Grid Table 3 Accent 6" w:uiPriority="48"/>
+    <w:lsdException w:name="Grid Table 4 Accent 6" w:uiPriority="49"/>
+    <w:lsdException w:name="Grid Table 5 Dark Accent 6" w:uiPriority="50"/>
+    <w:lsdException w:name="Grid Table 6 Colorful Accent 6" w:uiPriority="51"/>
+    <w:lsdException w:name="Grid Table 7 Colorful Accent 6" w:uiPriority="52"/>
+    <w:lsdException w:name="List Table 1 Light" w:uiPriority="46"/>
+    <w:lsdException w:name="List Table 2" w:uiPriority="47"/>
+    <w:lsdException w:name="List Table 3" w:uiPriority="48"/>
+    <w:lsdException w:name="List Table 4" w:uiPriority="49"/>
+    <w:lsdException w:name="List Table 5 Dark" w:uiPriority="50"/>
+    <w:lsdException w:name="List Table 6 Colorful" w:uiPriority="51"/>
+    <w:lsdException w:name="List Table 7 Colorful" w:uiPriority="52"/>
+    <w:lsdException w:name="List Table 1 Light Accent 1" w:uiPriority="46"/>
+    <w:lsdException w:name="List Table 2 Accent 1" w:uiPriority="47"/>
+    <w:lsdException w:name="List Table 3 Accent 1" w:uiPriority="48"/>
+    <w:lsdException w:name="List Table 4 Accent 1" w:uiPriority="49"/>
+    <w:lsdException w:name="List Table 5 Dark Accent 1" w:uiPriority="50"/>
+    <w:lsdException w:name="List Table 6 Colorful Accent 1" w:uiPriority="51"/>
+    <w:lsdException w:name="List Table 7 Colorful Accent 1" w:uiPriority="52"/>
+    <w:lsdException w:name="List Table 1 Light Accent 2" w:uiPriority="46"/>
+    <w:lsdException w:name="List Table 2 Accent 2" w:uiPriority="47"/>
+    <w:lsdException w:name="List Table 3 Accent 2" w:uiPriority="48"/>
+    <w:lsdException w:name="List Table 4 Accent 2" w:uiPriority="49"/>
+    <w:lsdException w:name="List Table 5 Dark Accent 2" w:uiPriority="50"/>
+    <w:lsdException w:name="List Table 6 Colorful Accent 2" w:uiPriority="51"/>
+    <w:lsdException w:name="List Table 7 Colorful Accent 2" w:uiPriority="52"/>
+    <w:lsdException w:name="List Table 1 Light Accent 3" w:uiPriority="46"/>
+    <w:lsdException w:name="List Table 2 Accent 3" w:uiPriority="47"/>
+    <w:lsdException w:name="List Table 3 Accent 3" w:uiPriority="48"/>
+    <w:lsdException w:name="List Table 4 Accent 3" w:uiPriority="49"/>
+    <w:lsdException w:name="List Table 5 Dark Accent 3" w:uiPriority="50"/>
+    <w:lsdException w:name="List Table 6 Colorful Accent 3" w:uiPriority="51"/>
+    <w:lsdException w:name="List Table 7 Colorful Accent 3" w:uiPriority="52"/>
+    <w:lsdException w:name="List Table 1 Light Accent 4" w:uiPriority="46"/>
+    <w:lsdException w:name="List Table 2 Accent 4" w:uiPriority="47"/>
+    <w:lsdException w:name="List Table 3 Accent 4" w:uiPriority="48"/>
+    <w:lsdException w:name="List Table 4 Accent 4" w:uiPriority="49"/>
+    <w:lsdException w:name="List Table 5 Dark Accent 4" w:uiPriority="50"/>
+    <w:lsdException w:name="List Table 6 Colorful Accent 4" w:uiPriority="51"/>
+    <w:lsdException w:name="List Table 7 Colorful Accent 4" w:uiPriority="52"/>
+    <w:lsdException w:name="List Table 1 Light Accent 5" w:uiPriority="46"/>
+    <w:lsdException w:name="List Table 2 Accent 5" w:uiPriority="47"/>
+    <w:lsdException w:name="List Table 3 Accent 5" w:uiPriority="48"/>
+    <w:lsdException w:name="List Table 4 Accent 5" w:uiPriority="49"/>
+    <w:lsdException w:name="List Table 5 Dark Accent 5" w:uiPriority="50"/>
+    <w:lsdException w:name="List Table 6 Colorful Accent 5" w:uiPriority="51"/>
+    <w:lsdException w:name="List Table 7 Colorful Accent 5" w:uiPriority="52"/>
+    <w:lsdException w:name="List Table 1 Light Accent 6" w:uiPriority="46"/>
+    <w:lsdException w:name="List Table 2 Accent 6" w:uiPriority="47"/>
+    <w:lsdException w:name="List Table 3 Accent 6" w:uiPriority="48"/>
+    <w:lsdException w:name="List Table 4 Accent 6" w:uiPriority="49"/>
+    <w:lsdException w:name="List Table 5 Dark Accent 6" w:uiPriority="50"/>
+    <w:lsdException w:name="List Table 6 Colorful Accent 6" w:uiPriority="51"/>
+    <w:lsdException w:name="List Table 7 Colorful Accent 6" w:uiPriority="52"/>
+    <w:lsdException w:name="Mention" w:semiHidden="1" w:unhideWhenUsed="1"/>
+    <w:lsdException w:name="Smart Hyperlink" w:semiHidden="1" w:unhideWhenUsed="1"/>
+    <w:lsdException w:name="Hashtag" w:semiHidden="1" w:unhideWhenUsed="1"/>
+    <w:lsdException w:name="Unresolved Mention" w:semiHidden="1" w:unhideWhenUsed="1"/>
+    <w:lsdException w:name="Smart Link" w:semiHidden="1" w:unhideWhenUsed="1"/>
+  </w:latentStyles>
+  <w:style w:type="paragraph" w:default="1" w:styleId="Normal">
+    <w:name w:val="Normal"/>
+    <w:qFormat/>
+  </w:style>
+  <w:style w:type="character" w:default="1" w:styleId="DefaultParagraphFont">
+    <w:name w:val="Default Paragraph Font"/>
+    <w:uiPriority w:val="1"/>
+    <w:semiHidden/>
+    <w:unhideWhenUsed/>
+  </w:style>
+  <w:style w:type="table" w:default="1" w:styleId="TableNormal">
+    <w:name w:val="Normal Table"/>
+    <w:uiPriority w:val="99"/>
+    <w:semiHidden/>
+    <w:unhideWhenUsed/>
+    <w:tblPr>
+      <w:tblInd w:w="0" w:type="dxa"/>
+      <w:tblCellMar>
+        <w:top w:w="0" w:type="dxa"/>
+        <w:left w:w="108" w:type="dxa"/>
+        <w:bottom w:w="0" w:type="dxa"/>
+        <w:right w:w="108" w:type="dxa"/>
+      </w:tblCellMar>
+    </w:tblPr>
+  </w:style>
+  <w:style w:type="numbering" w:default="1" w:styleId="NoList">
+    <w:name w:val="No List"/>
+    <w:uiPriority w:val="99"/>
+    <w:semiHidden/>
+    <w:unhideWhenUsed/>
+  </w:style>
+  <w:style w:type="character" w:styleId="PlaceholderText">
+    <w:name w:val="Placeholder Text"/>
+    <w:basedOn w:val="DefaultParagraphFont"/>
+    <w:uiPriority w:val="99"/>
+    <w:semiHidden/>
+    <w:rsid w:val="00493001"/>
+    <w:rPr>
+      <w:color w:val="808080"/>
+    </w:rPr>
+  </w:style>
+</w:styles>
+</file>
+
+<file path=word/glossary/webSettings.xml><?xml version="1.0" encoding="utf-8"?>
+<w:webSettings xmlns:mc="http://schemas.openxmlformats.org/markup-compatibility/2006" xmlns:r="http://schemas.openxmlformats.org/officeDocument/2006/relationships" xmlns:w="http://schemas.openxmlformats.org/wordprocessingml/2006/main" xmlns:w14="http://schemas.microsoft.com/office/word/2010/wordml" xmlns:w15="http://schemas.microsoft.com/office/word/2012/wordml" xmlns:w16cex="http://schemas.microsoft.com/office/word/2018/wordml/cex" xmlns:w16cid="http://schemas.microsoft.com/office/word/2016/wordml/cid" xmlns:w16="http://schemas.microsoft.com/office/word/2018/wordml" xmlns:w16sdtdh="http://schemas.microsoft.com/office/word/2020/wordml/sdtdatahash" xmlns:w16se="http://schemas.microsoft.com/office/word/2015/wordml/symex" mc:Ignorable="w14 w15 w16se w16cid w16 w16cex w16sdtdh">
+  <w:optimizeForBrowser/>
+  <w:allowPNG/>
+</w:webSettings>
+</file>
+
 <file path=word/theme/theme1.xml><?xml version="1.0" encoding="utf-8"?>
 <a:theme xmlns:a="http://schemas.openxmlformats.org/drawingml/2006/main" name="Office Theme">
   <a:themeElements>

</xml_diff>

<commit_message>
Add final Doc Changes
</commit_message>
<xml_diff>
--- a/3/6CCS3CFL-CW3.docx
+++ b/3/6CCS3CFL-CW3.docx
@@ -72,6 +72,9 @@
             <m:t>Stmts∷=Stmt;Stmts | Stmt</m:t>
           </m:r>
           <m:r>
+            <m:rPr>
+              <m:sty m:val="p"/>
+            </m:rPr>
             <w:rPr>
               <w:rFonts w:ascii="Cambria Math" w:hAnsi="Cambria Math"/>
               <w:noProof/>
@@ -139,6 +142,9 @@
             <m:t>Te</m:t>
           </m:r>
           <m:r>
+            <m:rPr>
+              <m:sty m:val="p"/>
+            </m:rPr>
             <w:rPr>
               <w:rFonts w:ascii="Cambria Math" w:hAnsi="Cambria Math"/>
               <w:noProof/>
@@ -152,14 +158,7 @@
               <w:rFonts w:ascii="Cambria Math" w:hAnsi="Cambria Math"/>
               <w:noProof/>
             </w:rPr>
-            <m:t>Te</m:t>
-          </m:r>
-          <m:r>
-            <w:rPr>
-              <w:rFonts w:ascii="Cambria Math" w:hAnsi="Cambria Math"/>
-              <w:noProof/>
-            </w:rPr>
-            <m:t xml:space="preserve">∷=Fa*Te </m:t>
+            <m:t xml:space="preserve">Te∷=Fa*Te </m:t>
           </m:r>
           <m:d>
             <m:dPr>
@@ -191,6 +190,9 @@
             <m:t>Fa % Te | Fa</m:t>
           </m:r>
           <m:r>
+            <m:rPr>
+              <m:sty m:val="p"/>
+            </m:rPr>
             <w:rPr>
               <w:rFonts w:ascii="Cambria Math" w:hAnsi="Cambria Math"/>
               <w:noProof/>
@@ -276,16 +278,12 @@
               <w:rFonts w:ascii="Cambria Math" w:hAnsi="Cambria Math"/>
               <w:noProof/>
             </w:rPr>
-            <m:t>Stmt :=skip</m:t>
-          </m:r>
-          <m:r>
-            <w:rPr>
-              <w:rFonts w:ascii="Cambria Math" w:hAnsi="Cambria Math"/>
-              <w:noProof/>
-            </w:rPr>
-            <m:t>|</m:t>
-          </m:r>
-          <m:r>
+            <m:t>Stmt :=skip|</m:t>
+          </m:r>
+          <m:r>
+            <m:rPr>
+              <m:sty m:val="p"/>
+            </m:rPr>
             <w:rPr>
               <w:rFonts w:ascii="Cambria Math" w:hAnsi="Cambria Math"/>
               <w:noProof/>
@@ -299,23 +297,12 @@
               <w:rFonts w:ascii="Cambria Math" w:hAnsi="Cambria Math"/>
               <w:noProof/>
             </w:rPr>
-            <m:t xml:space="preserve">                 </m:t>
-          </m:r>
-          <m:r>
-            <w:rPr>
-              <w:rFonts w:ascii="Cambria Math" w:hAnsi="Cambria Math"/>
-              <w:noProof/>
-            </w:rPr>
-            <m:t>id := Aexp</m:t>
-          </m:r>
-          <m:r>
-            <w:rPr>
-              <w:rFonts w:ascii="Cambria Math" w:hAnsi="Cambria Math"/>
-              <w:noProof/>
-            </w:rPr>
-            <m:t>|</m:t>
-          </m:r>
-          <m:r>
+            <m:t xml:space="preserve">                 id := Aexp|</m:t>
+          </m:r>
+          <m:r>
+            <m:rPr>
+              <m:sty m:val="p"/>
+            </m:rPr>
             <w:rPr>
               <w:rFonts w:ascii="Cambria Math" w:hAnsi="Cambria Math"/>
               <w:noProof/>
@@ -329,16 +316,12 @@
               <w:rFonts w:ascii="Cambria Math" w:hAnsi="Cambria Math"/>
               <w:noProof/>
             </w:rPr>
-            <m:t xml:space="preserve">                 </m:t>
-          </m:r>
-          <m:r>
-            <w:rPr>
-              <w:rFonts w:ascii="Cambria Math" w:hAnsi="Cambria Math"/>
-              <w:noProof/>
-            </w:rPr>
-            <m:t>write (id) |</m:t>
-          </m:r>
-          <m:r>
+            <m:t xml:space="preserve">                 write (id) |</m:t>
+          </m:r>
+          <m:r>
+            <m:rPr>
+              <m:sty m:val="p"/>
+            </m:rPr>
             <w:rPr>
               <w:rFonts w:ascii="Cambria Math" w:hAnsi="Cambria Math"/>
               <w:noProof/>
@@ -352,16 +335,12 @@
               <w:rFonts w:ascii="Cambria Math" w:hAnsi="Cambria Math"/>
               <w:noProof/>
             </w:rPr>
-            <m:t xml:space="preserve">                 </m:t>
-          </m:r>
-          <m:r>
-            <w:rPr>
-              <w:rFonts w:ascii="Cambria Math" w:hAnsi="Cambria Math"/>
-              <w:noProof/>
-            </w:rPr>
-            <m:t>write (string) |</m:t>
-          </m:r>
-          <m:r>
+            <m:t xml:space="preserve">                 write (string) |</m:t>
+          </m:r>
+          <m:r>
+            <m:rPr>
+              <m:sty m:val="p"/>
+            </m:rPr>
             <w:rPr>
               <w:rFonts w:ascii="Cambria Math" w:hAnsi="Cambria Math"/>
               <w:noProof/>
@@ -375,23 +354,12 @@
               <w:rFonts w:ascii="Cambria Math" w:hAnsi="Cambria Math"/>
               <w:noProof/>
             </w:rPr>
-            <m:t xml:space="preserve">                 </m:t>
-          </m:r>
-          <m:r>
-            <w:rPr>
-              <w:rFonts w:ascii="Cambria Math" w:hAnsi="Cambria Math"/>
-              <w:noProof/>
-            </w:rPr>
-            <m:t>write id</m:t>
-          </m:r>
-          <m:r>
-            <w:rPr>
-              <w:rFonts w:ascii="Cambria Math" w:hAnsi="Cambria Math"/>
-              <w:noProof/>
-            </w:rPr>
-            <m:t xml:space="preserve"> |</m:t>
-          </m:r>
-          <m:r>
+            <m:t xml:space="preserve">                 write id |</m:t>
+          </m:r>
+          <m:r>
+            <m:rPr>
+              <m:sty m:val="p"/>
+            </m:rPr>
             <w:rPr>
               <w:rFonts w:ascii="Cambria Math" w:hAnsi="Cambria Math"/>
               <w:noProof/>
@@ -405,16 +373,12 @@
               <w:rFonts w:ascii="Cambria Math" w:hAnsi="Cambria Math"/>
               <w:noProof/>
             </w:rPr>
-            <m:t xml:space="preserve">                 </m:t>
-          </m:r>
-          <m:r>
-            <w:rPr>
-              <w:rFonts w:ascii="Cambria Math" w:hAnsi="Cambria Math"/>
-              <w:noProof/>
-            </w:rPr>
-            <m:t>write string |</m:t>
-          </m:r>
-          <m:r>
+            <m:t xml:space="preserve">                 write string |</m:t>
+          </m:r>
+          <m:r>
+            <m:rPr>
+              <m:sty m:val="p"/>
+            </m:rPr>
             <w:rPr>
               <w:rFonts w:ascii="Cambria Math" w:hAnsi="Cambria Math"/>
               <w:noProof/>
@@ -428,16 +392,12 @@
               <w:rFonts w:ascii="Cambria Math" w:hAnsi="Cambria Math"/>
               <w:noProof/>
             </w:rPr>
-            <m:t xml:space="preserve">                 </m:t>
-          </m:r>
-          <m:r>
-            <w:rPr>
-              <w:rFonts w:ascii="Cambria Math" w:hAnsi="Cambria Math"/>
-              <w:noProof/>
-            </w:rPr>
-            <m:t>read (id) |</m:t>
-          </m:r>
-          <m:r>
+            <m:t xml:space="preserve">                 read (id) |</m:t>
+          </m:r>
+          <m:r>
+            <m:rPr>
+              <m:sty m:val="p"/>
+            </m:rPr>
             <w:rPr>
               <w:rFonts w:ascii="Cambria Math" w:hAnsi="Cambria Math"/>
               <w:noProof/>
@@ -451,23 +411,12 @@
               <w:rFonts w:ascii="Cambria Math" w:hAnsi="Cambria Math"/>
               <w:noProof/>
             </w:rPr>
-            <m:t xml:space="preserve">                 </m:t>
-          </m:r>
-          <m:r>
-            <w:rPr>
-              <w:rFonts w:ascii="Cambria Math" w:hAnsi="Cambria Math"/>
-              <w:noProof/>
-            </w:rPr>
-            <m:t xml:space="preserve">read id </m:t>
-          </m:r>
-          <m:r>
-            <w:rPr>
-              <w:rFonts w:ascii="Cambria Math" w:hAnsi="Cambria Math"/>
-              <w:noProof/>
-            </w:rPr>
-            <m:t>|</m:t>
-          </m:r>
-          <m:r>
+            <m:t xml:space="preserve">                 read id |</m:t>
+          </m:r>
+          <m:r>
+            <m:rPr>
+              <m:sty m:val="p"/>
+            </m:rPr>
             <w:rPr>
               <w:rFonts w:ascii="Cambria Math" w:hAnsi="Cambria Math"/>
               <w:noProof/>
@@ -481,16 +430,12 @@
               <w:rFonts w:ascii="Cambria Math" w:hAnsi="Cambria Math"/>
               <w:noProof/>
             </w:rPr>
-            <m:t xml:space="preserve">                 </m:t>
-          </m:r>
-          <m:r>
-            <w:rPr>
-              <w:rFonts w:ascii="Cambria Math" w:hAnsi="Cambria Math"/>
-              <w:noProof/>
-            </w:rPr>
-            <m:t>if BExp then Block else Block |</m:t>
-          </m:r>
-          <m:r>
+            <m:t xml:space="preserve">                 if BExp then Block else Block |</m:t>
+          </m:r>
+          <m:r>
+            <m:rPr>
+              <m:sty m:val="p"/>
+            </m:rPr>
             <w:rPr>
               <w:rFonts w:ascii="Cambria Math" w:hAnsi="Cambria Math"/>
               <w:noProof/>
@@ -504,23 +449,12 @@
               <w:rFonts w:ascii="Cambria Math" w:hAnsi="Cambria Math"/>
               <w:noProof/>
             </w:rPr>
-            <m:t xml:space="preserve">                 </m:t>
-          </m:r>
-          <m:r>
-            <w:rPr>
-              <w:rFonts w:ascii="Cambria Math" w:hAnsi="Cambria Math"/>
-              <w:noProof/>
-            </w:rPr>
-            <m:t>while BExp do Bloc</m:t>
-          </m:r>
-          <m:r>
-            <w:rPr>
-              <w:rFonts w:ascii="Cambria Math" w:hAnsi="Cambria Math"/>
-              <w:noProof/>
-            </w:rPr>
-            <m:t>k</m:t>
-          </m:r>
-          <m:r>
+            <m:t xml:space="preserve">                 while BExp do Block</m:t>
+          </m:r>
+          <m:r>
+            <m:rPr>
+              <m:sty m:val="p"/>
+            </m:rPr>
             <w:rPr>
               <w:rFonts w:ascii="Cambria Math" w:hAnsi="Cambria Math"/>
               <w:noProof/>
@@ -543,9 +477,13 @@
             <w:showingPlcHdr/>
             <w:equation/>
           </w:sdtPr>
+          <w:sdtEndPr/>
           <w:sdtContent>
             <m:oMath>
               <m:r>
+                <m:rPr>
+                  <m:sty m:val="p"/>
+                </m:rPr>
                 <w:rPr>
                   <w:rStyle w:val="PlaceholderText"/>
                   <w:rFonts w:ascii="Cambria Math" w:hAnsi="Cambria Math"/>
@@ -572,23 +510,12 @@
               <w:rFonts w:ascii="Cambria Math" w:hAnsi="Cambria Math"/>
               <w:noProof/>
             </w:rPr>
-            <m:t>BExp :=AExp</m:t>
-          </m:r>
-          <m:r>
-            <w:rPr>
-              <w:rFonts w:ascii="Cambria Math" w:hAnsi="Cambria Math"/>
-              <w:noProof/>
-            </w:rPr>
-            <m:t xml:space="preserve">== </m:t>
-          </m:r>
-          <m:r>
-            <w:rPr>
-              <w:rFonts w:ascii="Cambria Math" w:hAnsi="Cambria Math"/>
-              <w:noProof/>
-            </w:rPr>
-            <m:t>AExp|</m:t>
-          </m:r>
-          <m:r>
+            <m:t>BExp :=AExp== AExp|</m:t>
+          </m:r>
+          <m:r>
+            <m:rPr>
+              <m:sty m:val="p"/>
+            </m:rPr>
             <w:rPr>
               <w:rFonts w:ascii="Cambria Math" w:hAnsi="Cambria Math"/>
               <w:noProof/>
@@ -602,23 +529,12 @@
               <w:rFonts w:ascii="Cambria Math" w:hAnsi="Cambria Math"/>
               <w:noProof/>
             </w:rPr>
-            <m:t xml:space="preserve">                 </m:t>
-          </m:r>
-          <m:r>
-            <w:rPr>
-              <w:rFonts w:ascii="Cambria Math" w:hAnsi="Cambria Math"/>
-              <w:noProof/>
-            </w:rPr>
-            <m:t>AExp</m:t>
-          </m:r>
-          <m:r>
-            <w:rPr>
-              <w:rFonts w:ascii="Cambria Math" w:hAnsi="Cambria Math"/>
-              <w:noProof/>
-            </w:rPr>
-            <m:t xml:space="preserve"> !=AExp|</m:t>
-          </m:r>
-          <m:r>
+            <m:t xml:space="preserve">                 AExp !=AExp|</m:t>
+          </m:r>
+          <m:r>
+            <m:rPr>
+              <m:sty m:val="p"/>
+            </m:rPr>
             <w:rPr>
               <w:rFonts w:ascii="Cambria Math" w:hAnsi="Cambria Math"/>
               <w:noProof/>
@@ -632,23 +548,12 @@
               <w:rFonts w:ascii="Cambria Math" w:hAnsi="Cambria Math"/>
               <w:noProof/>
             </w:rPr>
-            <m:t xml:space="preserve">                 </m:t>
-          </m:r>
-          <m:r>
-            <w:rPr>
-              <w:rFonts w:ascii="Cambria Math" w:hAnsi="Cambria Math"/>
-              <w:noProof/>
-            </w:rPr>
-            <m:t>AExp</m:t>
-          </m:r>
-          <m:r>
-            <w:rPr>
-              <w:rFonts w:ascii="Cambria Math" w:hAnsi="Cambria Math"/>
-              <w:noProof/>
-            </w:rPr>
-            <m:t>&lt;AExp|</m:t>
-          </m:r>
-          <m:r>
+            <m:t xml:space="preserve">                 AExp&lt;AExp|</m:t>
+          </m:r>
+          <m:r>
+            <m:rPr>
+              <m:sty m:val="p"/>
+            </m:rPr>
             <w:rPr>
               <w:rFonts w:ascii="Cambria Math" w:hAnsi="Cambria Math"/>
               <w:noProof/>
@@ -662,30 +567,12 @@
               <w:rFonts w:ascii="Cambria Math" w:hAnsi="Cambria Math"/>
               <w:noProof/>
             </w:rPr>
-            <m:t xml:space="preserve">                 </m:t>
-          </m:r>
-          <m:r>
-            <w:rPr>
-              <w:rFonts w:ascii="Cambria Math" w:hAnsi="Cambria Math"/>
-              <w:noProof/>
-            </w:rPr>
-            <m:t>AExp</m:t>
-          </m:r>
-          <m:r>
-            <w:rPr>
-              <w:rFonts w:ascii="Cambria Math" w:hAnsi="Cambria Math"/>
-              <w:noProof/>
-            </w:rPr>
-            <m:t>≤</m:t>
-          </m:r>
-          <m:r>
-            <w:rPr>
-              <w:rFonts w:ascii="Cambria Math" w:hAnsi="Cambria Math"/>
-              <w:noProof/>
-            </w:rPr>
-            <m:t>AExp|</m:t>
-          </m:r>
-          <m:r>
+            <m:t xml:space="preserve">                 AExp≤AExp|</m:t>
+          </m:r>
+          <m:r>
+            <m:rPr>
+              <m:sty m:val="p"/>
+            </m:rPr>
             <w:rPr>
               <w:rFonts w:ascii="Cambria Math" w:hAnsi="Cambria Math"/>
               <w:noProof/>
@@ -699,30 +586,12 @@
               <w:rFonts w:ascii="Cambria Math" w:hAnsi="Cambria Math"/>
               <w:noProof/>
             </w:rPr>
-            <m:t xml:space="preserve">                 </m:t>
-          </m:r>
-          <m:r>
-            <w:rPr>
-              <w:rFonts w:ascii="Cambria Math" w:hAnsi="Cambria Math"/>
-              <w:noProof/>
-            </w:rPr>
-            <m:t>AExp</m:t>
-          </m:r>
-          <m:r>
-            <w:rPr>
-              <w:rFonts w:ascii="Cambria Math" w:hAnsi="Cambria Math"/>
-              <w:noProof/>
-            </w:rPr>
-            <m:t>&gt;</m:t>
-          </m:r>
-          <m:r>
-            <w:rPr>
-              <w:rFonts w:ascii="Cambria Math" w:hAnsi="Cambria Math"/>
-              <w:noProof/>
-            </w:rPr>
-            <m:t>AExp|</m:t>
-          </m:r>
-          <m:r>
+            <m:t xml:space="preserve">                 AExp&gt;AExp|</m:t>
+          </m:r>
+          <m:r>
+            <m:rPr>
+              <m:sty m:val="p"/>
+            </m:rPr>
             <w:rPr>
               <w:rFonts w:ascii="Cambria Math" w:hAnsi="Cambria Math"/>
               <w:noProof/>
@@ -736,30 +605,12 @@
               <w:rFonts w:ascii="Cambria Math" w:hAnsi="Cambria Math"/>
               <w:noProof/>
             </w:rPr>
-            <m:t xml:space="preserve">                 </m:t>
-          </m:r>
-          <m:r>
-            <w:rPr>
-              <w:rFonts w:ascii="Cambria Math" w:hAnsi="Cambria Math"/>
-              <w:noProof/>
-            </w:rPr>
-            <m:t>AExp</m:t>
-          </m:r>
-          <m:r>
-            <w:rPr>
-              <w:rFonts w:ascii="Cambria Math" w:hAnsi="Cambria Math"/>
-              <w:noProof/>
-            </w:rPr>
-            <m:t>≥</m:t>
-          </m:r>
-          <m:r>
-            <w:rPr>
-              <w:rFonts w:ascii="Cambria Math" w:hAnsi="Cambria Math"/>
-              <w:noProof/>
-            </w:rPr>
-            <m:t>AExp|</m:t>
-          </m:r>
-          <m:r>
+            <m:t xml:space="preserve">                 AExp≥AExp|</m:t>
+          </m:r>
+          <m:r>
+            <m:rPr>
+              <m:sty m:val="p"/>
+            </m:rPr>
             <w:rPr>
               <w:rFonts w:ascii="Cambria Math" w:hAnsi="Cambria Math"/>
               <w:noProof/>
@@ -773,23 +624,12 @@
               <w:rFonts w:ascii="Cambria Math" w:hAnsi="Cambria Math"/>
               <w:noProof/>
             </w:rPr>
-            <m:t xml:space="preserve">                 </m:t>
-          </m:r>
-          <m:r>
-            <w:rPr>
-              <w:rFonts w:ascii="Cambria Math" w:hAnsi="Cambria Math"/>
-              <w:noProof/>
-            </w:rPr>
-            <m:t>(BExp ) &amp;&amp; BExp</m:t>
-          </m:r>
-          <m:r>
-            <w:rPr>
-              <w:rFonts w:ascii="Cambria Math" w:hAnsi="Cambria Math"/>
-              <w:noProof/>
-            </w:rPr>
-            <m:t>|</m:t>
-          </m:r>
-          <m:r>
+            <m:t xml:space="preserve">                 (BExp ) &amp;&amp; BExp|</m:t>
+          </m:r>
+          <m:r>
+            <m:rPr>
+              <m:sty m:val="p"/>
+            </m:rPr>
             <w:rPr>
               <w:rFonts w:ascii="Cambria Math" w:hAnsi="Cambria Math"/>
               <w:noProof/>
@@ -837,23 +677,12 @@
               <w:rFonts w:ascii="Cambria Math" w:hAnsi="Cambria Math"/>
               <w:noProof/>
             </w:rPr>
-            <m:t xml:space="preserve"> || </m:t>
-          </m:r>
-          <m:r>
-            <w:rPr>
-              <w:rFonts w:ascii="Cambria Math" w:hAnsi="Cambria Math"/>
-              <w:noProof/>
-            </w:rPr>
-            <m:t>BEx</m:t>
-          </m:r>
-          <m:r>
-            <w:rPr>
-              <w:rFonts w:ascii="Cambria Math" w:hAnsi="Cambria Math"/>
-              <w:noProof/>
-            </w:rPr>
-            <m:t>p|</m:t>
-          </m:r>
-          <m:r>
+            <m:t xml:space="preserve"> || BExp|</m:t>
+          </m:r>
+          <m:r>
+            <m:rPr>
+              <m:sty m:val="p"/>
+            </m:rPr>
             <w:rPr>
               <w:rFonts w:ascii="Cambria Math" w:hAnsi="Cambria Math"/>
               <w:noProof/>
@@ -867,23 +696,12 @@
               <w:rFonts w:ascii="Cambria Math" w:hAnsi="Cambria Math"/>
               <w:noProof/>
             </w:rPr>
-            <m:t xml:space="preserve">                 </m:t>
-          </m:r>
-          <m:r>
-            <w:rPr>
-              <w:rFonts w:ascii="Cambria Math" w:hAnsi="Cambria Math"/>
-              <w:noProof/>
-            </w:rPr>
-            <m:t>true</m:t>
-          </m:r>
-          <m:r>
-            <w:rPr>
-              <w:rFonts w:ascii="Cambria Math" w:hAnsi="Cambria Math"/>
-              <w:noProof/>
-            </w:rPr>
-            <m:t>|</m:t>
-          </m:r>
-          <m:r>
+            <m:t xml:space="preserve">                 true|</m:t>
+          </m:r>
+          <m:r>
+            <m:rPr>
+              <m:sty m:val="p"/>
+            </m:rPr>
             <w:rPr>
               <w:rFonts w:ascii="Cambria Math" w:hAnsi="Cambria Math"/>
               <w:noProof/>
@@ -897,23 +715,12 @@
               <w:rFonts w:ascii="Cambria Math" w:hAnsi="Cambria Math"/>
               <w:noProof/>
             </w:rPr>
-            <m:t xml:space="preserve">                 </m:t>
-          </m:r>
-          <m:r>
-            <w:rPr>
-              <w:rFonts w:ascii="Cambria Math" w:hAnsi="Cambria Math"/>
-              <w:noProof/>
-            </w:rPr>
-            <m:t>false</m:t>
-          </m:r>
-          <m:r>
-            <w:rPr>
-              <w:rFonts w:ascii="Cambria Math" w:hAnsi="Cambria Math"/>
-              <w:noProof/>
-            </w:rPr>
-            <m:t>|</m:t>
-          </m:r>
-          <m:r>
+            <m:t xml:space="preserve">                 false|</m:t>
+          </m:r>
+          <m:r>
+            <m:rPr>
+              <m:sty m:val="p"/>
+            </m:rPr>
             <w:rPr>
               <w:rFonts w:ascii="Cambria Math" w:hAnsi="Cambria Math"/>
               <w:noProof/>
@@ -927,14 +734,7 @@
               <w:rFonts w:ascii="Cambria Math" w:hAnsi="Cambria Math"/>
               <w:noProof/>
             </w:rPr>
-            <m:t xml:space="preserve">                 </m:t>
-          </m:r>
-          <m:r>
-            <w:rPr>
-              <w:rFonts w:ascii="Cambria Math" w:hAnsi="Cambria Math"/>
-              <w:noProof/>
-            </w:rPr>
-            <m:t>(BExp)</m:t>
+            <m:t xml:space="preserve">                 (BExp)</m:t>
           </m:r>
         </m:oMath>
       </m:oMathPara>
@@ -1353,7 +1153,63 @@
       </w:r>
       <w:proofErr w:type="gramEnd"/>
       <w:r>
-        <w:t>List(WriteStr("Fib"), Read(n), Assign(minus1,Num(0)), Assign(minus2,Num(1)), While(Bop(&gt;,Var(n),Num(0)),List(Assign(temp,Var(minus2)), Assign(minus2,Aop(+,Var(minus1),Var(minus2))), Assign(minus1,Var(temp)), Assign(n,Aop(-,Var(n),Num(1))))), WriteStr("Result"), WriteVar(minus2)))</w:t>
+        <w:t>List(</w:t>
+      </w:r>
+      <w:proofErr w:type="spellStart"/>
+      <w:r>
+        <w:t>WriteStr</w:t>
+      </w:r>
+      <w:proofErr w:type="spellEnd"/>
+      <w:r>
+        <w:t>("Fib"), Read(n), Assign(minus1,Num(0)), Assign(minus2,Num(1)), While(Bop(&gt;,Var(n),</w:t>
+      </w:r>
+      <w:proofErr w:type="spellStart"/>
+      <w:r>
+        <w:t>Num</w:t>
+      </w:r>
+      <w:proofErr w:type="spellEnd"/>
+      <w:r>
+        <w:t>(0)),List(Assign(</w:t>
+      </w:r>
+      <w:proofErr w:type="spellStart"/>
+      <w:r>
+        <w:t>temp,Var</w:t>
+      </w:r>
+      <w:proofErr w:type="spellEnd"/>
+      <w:r>
+        <w:t>(minus2)), Assign(minus2,Aop(+,Var(minus1),Var(minus2))), Assign(minus1,Var(temp)), Assign(</w:t>
+      </w:r>
+      <w:proofErr w:type="spellStart"/>
+      <w:r>
+        <w:t>n,Aop</w:t>
+      </w:r>
+      <w:proofErr w:type="spellEnd"/>
+      <w:r>
+        <w:t>(-,Var(n),</w:t>
+      </w:r>
+      <w:proofErr w:type="spellStart"/>
+      <w:r>
+        <w:t>Num</w:t>
+      </w:r>
+      <w:proofErr w:type="spellEnd"/>
+      <w:r>
+        <w:t xml:space="preserve">(1))))), </w:t>
+      </w:r>
+      <w:proofErr w:type="spellStart"/>
+      <w:r>
+        <w:t>WriteStr</w:t>
+      </w:r>
+      <w:proofErr w:type="spellEnd"/>
+      <w:r>
+        <w:t xml:space="preserve">("Result"), </w:t>
+      </w:r>
+      <w:proofErr w:type="spellStart"/>
+      <w:r>
+        <w:t>WriteVar</w:t>
+      </w:r>
+      <w:proofErr w:type="spellEnd"/>
+      <w:r>
+        <w:t>(minus2)))</w:t>
       </w:r>
     </w:p>
     <w:p>
@@ -1363,7 +1219,87 @@
     </w:p>
     <w:p>
       <w:r>
-        <w:t>HashSet(List(Assign(start,Num(100)), Assign(x,Var(start)), Assign(y,Var(start)), Assign(z,Var(start)), While(Bop(&lt;,Num(0),Var(x)),List(While(Bop(&lt;,Num(0),Var(y)),List(While(Bop(&lt;,Num(0),Var(z)),List(Assign(z,Aop(-,Var(z),Num(1))))), Assign(z,Var(start)), Assign(y,Aop(-,Var(y),Num(1))))), Assign(y,Var(start)), Assign(x,Aop(-,Var(x),Num(1)))))))</w:t>
+        <w:t>HashSet(List(Assign(</w:t>
+      </w:r>
+      <w:proofErr w:type="spellStart"/>
+      <w:r>
+        <w:t>start,Num</w:t>
+      </w:r>
+      <w:proofErr w:type="spellEnd"/>
+      <w:r>
+        <w:t>(100)), Assign(</w:t>
+      </w:r>
+      <w:proofErr w:type="spellStart"/>
+      <w:r>
+        <w:t>x,Var</w:t>
+      </w:r>
+      <w:proofErr w:type="spellEnd"/>
+      <w:r>
+        <w:t>(start)), Assign(</w:t>
+      </w:r>
+      <w:proofErr w:type="spellStart"/>
+      <w:r>
+        <w:t>y,Var</w:t>
+      </w:r>
+      <w:proofErr w:type="spellEnd"/>
+      <w:r>
+        <w:t>(start)), Assign(</w:t>
+      </w:r>
+      <w:proofErr w:type="spellStart"/>
+      <w:r>
+        <w:t>z,Var</w:t>
+      </w:r>
+      <w:proofErr w:type="spellEnd"/>
+      <w:r>
+        <w:t>(start)), While(Bop(&lt;,Num(0),Var(x)),List(While(Bop(&lt;,Num(0),Var(y)),List(While(Bop(&lt;,Num(0),Var(z)),List(Assign(z,Aop(-,Var(z),Num(1))))), Assign(</w:t>
+      </w:r>
+      <w:proofErr w:type="spellStart"/>
+      <w:r>
+        <w:t>z,Var</w:t>
+      </w:r>
+      <w:proofErr w:type="spellEnd"/>
+      <w:r>
+        <w:t>(start)), Assign(</w:t>
+      </w:r>
+      <w:proofErr w:type="spellStart"/>
+      <w:r>
+        <w:t>y,Aop</w:t>
+      </w:r>
+      <w:proofErr w:type="spellEnd"/>
+      <w:r>
+        <w:t>(-,Var(y),</w:t>
+      </w:r>
+      <w:proofErr w:type="spellStart"/>
+      <w:r>
+        <w:t>Num</w:t>
+      </w:r>
+      <w:proofErr w:type="spellEnd"/>
+      <w:r>
+        <w:t>(1))))), Assign(</w:t>
+      </w:r>
+      <w:proofErr w:type="spellStart"/>
+      <w:r>
+        <w:t>y,Var</w:t>
+      </w:r>
+      <w:proofErr w:type="spellEnd"/>
+      <w:r>
+        <w:t>(start)), Assign(</w:t>
+      </w:r>
+      <w:proofErr w:type="spellStart"/>
+      <w:r>
+        <w:t>x,Aop</w:t>
+      </w:r>
+      <w:proofErr w:type="spellEnd"/>
+      <w:r>
+        <w:t>(-,Var(x),</w:t>
+      </w:r>
+      <w:proofErr w:type="spellStart"/>
+      <w:r>
+        <w:t>Num</w:t>
+      </w:r>
+      <w:proofErr w:type="spellEnd"/>
+      <w:r>
+        <w:t>(1)))))))</w:t>
       </w:r>
     </w:p>
     <w:p>
@@ -1373,17 +1309,289 @@
     </w:p>
     <w:p>
       <w:r>
-        <w:t>Set(List(Assign(end,Num(100)), Assign(n,Num(2)), While(Bop(&lt;,Var(n),Var(end)),List(Assign(f,Num(2)), Assign(tmp,Num(0)), While(And(Bop(&lt;,Var(f),Aop(+,Aop(/,Var(n),Num(2)),Num(1))),Bop(==,Var(tmp),Num(0))),List(If(Bop(==,Aop(*,Aop(/,Var(n),Var(f)),Var(f)),Var(n)),List(Assign(tmp,Num(1))),List(Skip)), Assign(f,Aop(+,Var(f),Num(1))))), If(Bop(==,Var(tmp),Num(0)),List(WriteVar(n)),List(Skip)), Assign(n,Aop(+,Var(n),Num(1)))))))</w:t>
-      </w:r>
-    </w:p>
-    <w:p>
-      <w:r>
-        <w:t>__________Collatz __________</w:t>
-      </w:r>
-    </w:p>
-    <w:p>
-      <w:r>
-        <w:t>Set(List(Assign(bnd,Num(1)), While(Bop(&lt;,Var(bnd),Num(101)),List(WriteVar(bnd), WriteStr(": "), Assign(n,Var(bnd)), Assign(cnt,Num(0)), While(Bop(&gt;,Var(n),Num(1)),List(WriteVar(n), WriteStr(","), If(Bop(==,Aop(%,Var(n),Num(2)),Num(0)),List(Assign(n,Aop(/,Var(n),Num(2)))),List(Assign(n,Aop(+,Aop(*,Num(3),Var(n)),Num(1))))), Assign(cnt,Aop(+,Var(cnt),Num(1))))), WriteStr(" =&gt; "), WriteVar(cnt), WriteStr("\n"), Assign(bnd,Aop(+,Var(bnd),Num(1)))))))</w:t>
+        <w:t>Set(List(Assign(</w:t>
+      </w:r>
+      <w:proofErr w:type="spellStart"/>
+      <w:r>
+        <w:t>end,Num</w:t>
+      </w:r>
+      <w:proofErr w:type="spellEnd"/>
+      <w:r>
+        <w:t>(100)), Assign(</w:t>
+      </w:r>
+      <w:proofErr w:type="spellStart"/>
+      <w:r>
+        <w:t>n,Num</w:t>
+      </w:r>
+      <w:proofErr w:type="spellEnd"/>
+      <w:r>
+        <w:t>(2)), While(Bop(&lt;,Var(n),Var(end)),List(Assign(</w:t>
+      </w:r>
+      <w:proofErr w:type="spellStart"/>
+      <w:r>
+        <w:t>f,Num</w:t>
+      </w:r>
+      <w:proofErr w:type="spellEnd"/>
+      <w:r>
+        <w:t>(2)), Assign(</w:t>
+      </w:r>
+      <w:proofErr w:type="spellStart"/>
+      <w:r>
+        <w:t>tmp,Num</w:t>
+      </w:r>
+      <w:proofErr w:type="spellEnd"/>
+      <w:r>
+        <w:t>(0)), While(And(Bop(&lt;,Var(f),Aop(+,Aop(/,Var(n),Num(2)),Num(1))),Bop(==,Var(tmp),Num(0))),List(If(Bop(==,Aop(*,Aop(/,Var(n),Var(f)),Var(f)),Var(n)),List(Assign(tmp,Num(1))),List(Skip)), Assign(</w:t>
+      </w:r>
+      <w:proofErr w:type="spellStart"/>
+      <w:r>
+        <w:t>f,Aop</w:t>
+      </w:r>
+      <w:proofErr w:type="spellEnd"/>
+      <w:r>
+        <w:t>(+,Var(f),</w:t>
+      </w:r>
+      <w:proofErr w:type="spellStart"/>
+      <w:r>
+        <w:t>Num</w:t>
+      </w:r>
+      <w:proofErr w:type="spellEnd"/>
+      <w:r>
+        <w:t>(1))))), If(Bop(==,Var(</w:t>
+      </w:r>
+      <w:proofErr w:type="spellStart"/>
+      <w:r>
+        <w:t>tmp</w:t>
+      </w:r>
+      <w:proofErr w:type="spellEnd"/>
+      <w:r>
+        <w:t>),</w:t>
+      </w:r>
+      <w:proofErr w:type="spellStart"/>
+      <w:r>
+        <w:t>Num</w:t>
+      </w:r>
+      <w:proofErr w:type="spellEnd"/>
+      <w:r>
+        <w:t>(0)),List(</w:t>
+      </w:r>
+      <w:proofErr w:type="spellStart"/>
+      <w:r>
+        <w:t>WriteVar</w:t>
+      </w:r>
+      <w:proofErr w:type="spellEnd"/>
+      <w:r>
+        <w:t>(n)),List(Skip)), Assign(</w:t>
+      </w:r>
+      <w:proofErr w:type="spellStart"/>
+      <w:r>
+        <w:t>n,Aop</w:t>
+      </w:r>
+      <w:proofErr w:type="spellEnd"/>
+      <w:r>
+        <w:t>(+,Var(n),</w:t>
+      </w:r>
+      <w:proofErr w:type="spellStart"/>
+      <w:r>
+        <w:t>Num</w:t>
+      </w:r>
+      <w:proofErr w:type="spellEnd"/>
+      <w:r>
+        <w:t>(1)))))))</w:t>
+      </w:r>
+    </w:p>
+    <w:p>
+      <w:r>
+        <w:t>__________</w:t>
+      </w:r>
+      <w:proofErr w:type="spellStart"/>
+      <w:r>
+        <w:t>Collatz</w:t>
+      </w:r>
+      <w:proofErr w:type="spellEnd"/>
+      <w:r>
+        <w:t xml:space="preserve"> __________</w:t>
+      </w:r>
+    </w:p>
+    <w:p>
+      <w:r>
+        <w:t>Set(List(Assign(</w:t>
+      </w:r>
+      <w:proofErr w:type="spellStart"/>
+      <w:r>
+        <w:t>bnd,Num</w:t>
+      </w:r>
+      <w:proofErr w:type="spellEnd"/>
+      <w:r>
+        <w:t>(1)), While(Bop(&lt;,Var(</w:t>
+      </w:r>
+      <w:proofErr w:type="spellStart"/>
+      <w:r>
+        <w:t>bnd</w:t>
+      </w:r>
+      <w:proofErr w:type="spellEnd"/>
+      <w:r>
+        <w:t>),</w:t>
+      </w:r>
+      <w:proofErr w:type="spellStart"/>
+      <w:r>
+        <w:t>Num</w:t>
+      </w:r>
+      <w:proofErr w:type="spellEnd"/>
+      <w:r>
+        <w:t>(101)),List(</w:t>
+      </w:r>
+      <w:proofErr w:type="spellStart"/>
+      <w:r>
+        <w:t>WriteVar</w:t>
+      </w:r>
+      <w:proofErr w:type="spellEnd"/>
+      <w:r>
+        <w:t>(</w:t>
+      </w:r>
+      <w:proofErr w:type="spellStart"/>
+      <w:r>
+        <w:t>bnd</w:t>
+      </w:r>
+      <w:proofErr w:type="spellEnd"/>
+      <w:r>
+        <w:t xml:space="preserve">), </w:t>
+      </w:r>
+      <w:proofErr w:type="spellStart"/>
+      <w:r>
+        <w:t>WriteStr</w:t>
+      </w:r>
+      <w:proofErr w:type="spellEnd"/>
+      <w:r>
+        <w:t>(": "), Assign(</w:t>
+      </w:r>
+      <w:proofErr w:type="spellStart"/>
+      <w:r>
+        <w:t>n,Var</w:t>
+      </w:r>
+      <w:proofErr w:type="spellEnd"/>
+      <w:r>
+        <w:t>(</w:t>
+      </w:r>
+      <w:proofErr w:type="spellStart"/>
+      <w:r>
+        <w:t>bnd</w:t>
+      </w:r>
+      <w:proofErr w:type="spellEnd"/>
+      <w:r>
+        <w:t>)), Assign(</w:t>
+      </w:r>
+      <w:proofErr w:type="spellStart"/>
+      <w:r>
+        <w:t>cnt,Num</w:t>
+      </w:r>
+      <w:proofErr w:type="spellEnd"/>
+      <w:r>
+        <w:t>(0)), While(Bop(&gt;,Var(n),</w:t>
+      </w:r>
+      <w:proofErr w:type="spellStart"/>
+      <w:r>
+        <w:t>Num</w:t>
+      </w:r>
+      <w:proofErr w:type="spellEnd"/>
+      <w:r>
+        <w:t>(1)),List(</w:t>
+      </w:r>
+      <w:proofErr w:type="spellStart"/>
+      <w:r>
+        <w:t>WriteVar</w:t>
+      </w:r>
+      <w:proofErr w:type="spellEnd"/>
+      <w:r>
+        <w:t xml:space="preserve">(n), </w:t>
+      </w:r>
+      <w:proofErr w:type="spellStart"/>
+      <w:r>
+        <w:t>WriteStr</w:t>
+      </w:r>
+      <w:proofErr w:type="spellEnd"/>
+      <w:r>
+        <w:t>(","), If(Bop(==,Aop(%,Var(n),Num(2)),Num(0)),List(Assign(n,Aop(/,Var(n),Num(2)))),List(Assign(n,Aop(+,Aop(*,Num(3),Var(n)),Num(1))))), Assign(</w:t>
+      </w:r>
+      <w:proofErr w:type="spellStart"/>
+      <w:r>
+        <w:t>cnt,Aop</w:t>
+      </w:r>
+      <w:proofErr w:type="spellEnd"/>
+      <w:r>
+        <w:t>(+,Var(</w:t>
+      </w:r>
+      <w:proofErr w:type="spellStart"/>
+      <w:r>
+        <w:t>cnt</w:t>
+      </w:r>
+      <w:proofErr w:type="spellEnd"/>
+      <w:r>
+        <w:t>),</w:t>
+      </w:r>
+      <w:proofErr w:type="spellStart"/>
+      <w:r>
+        <w:t>Num</w:t>
+      </w:r>
+      <w:proofErr w:type="spellEnd"/>
+      <w:r>
+        <w:t xml:space="preserve">(1))))), </w:t>
+      </w:r>
+      <w:proofErr w:type="spellStart"/>
+      <w:r>
+        <w:t>WriteStr</w:t>
+      </w:r>
+      <w:proofErr w:type="spellEnd"/>
+      <w:r>
+        <w:t xml:space="preserve">(" =&gt; "), </w:t>
+      </w:r>
+      <w:proofErr w:type="spellStart"/>
+      <w:r>
+        <w:t>WriteVar</w:t>
+      </w:r>
+      <w:proofErr w:type="spellEnd"/>
+      <w:r>
+        <w:t>(</w:t>
+      </w:r>
+      <w:proofErr w:type="spellStart"/>
+      <w:r>
+        <w:t>cnt</w:t>
+      </w:r>
+      <w:proofErr w:type="spellEnd"/>
+      <w:r>
+        <w:t xml:space="preserve">), </w:t>
+      </w:r>
+      <w:proofErr w:type="spellStart"/>
+      <w:r>
+        <w:t>WriteStr</w:t>
+      </w:r>
+      <w:proofErr w:type="spellEnd"/>
+      <w:r>
+        <w:t>("\n"), Assign(</w:t>
+      </w:r>
+      <w:proofErr w:type="spellStart"/>
+      <w:r>
+        <w:t>bnd,Aop</w:t>
+      </w:r>
+      <w:proofErr w:type="spellEnd"/>
+      <w:r>
+        <w:t>(+,Var(</w:t>
+      </w:r>
+      <w:proofErr w:type="spellStart"/>
+      <w:r>
+        <w:t>bnd</w:t>
+      </w:r>
+      <w:proofErr w:type="spellEnd"/>
+      <w:r>
+        <w:t>),</w:t>
+      </w:r>
+      <w:proofErr w:type="spellStart"/>
+      <w:r>
+        <w:t>Num</w:t>
+      </w:r>
+      <w:proofErr w:type="spellEnd"/>
+      <w:r>
+        <w:t>(1)))))))</w:t>
       </w:r>
     </w:p>
     <w:p>
@@ -1597,6 +1805,9 @@
     </w:p>
     <w:p>
       <w:r>
+        <w:rPr>
+          <w:noProof/>
+        </w:rPr>
         <w:lastRenderedPageBreak/>
         <w:drawing>
           <wp:inline distT="0" distB="0" distL="0" distR="0" wp14:anchorId="5CFB2457" wp14:editId="6D0D20E6">
@@ -1719,10 +1930,10 @@
           <w:noProof/>
         </w:rPr>
         <w:drawing>
-          <wp:inline distT="0" distB="0" distL="0" distR="0" wp14:anchorId="192759B9" wp14:editId="15A9CE59">
-            <wp:extent cx="2095792" cy="1143160"/>
-            <wp:effectExtent l="0" t="0" r="0" b="0"/>
-            <wp:docPr id="11" name="Picture 11" descr="Text&#10;&#10;Description automatically generated"/>
+          <wp:inline distT="0" distB="0" distL="0" distR="0" wp14:anchorId="1CBFAFD6" wp14:editId="354FC808">
+            <wp:extent cx="2772410" cy="495300"/>
+            <wp:effectExtent l="0" t="0" r="8890" b="0"/>
+            <wp:docPr id="15" name="Picture 15"/>
             <wp:cNvGraphicFramePr>
               <a:graphicFrameLocks xmlns:a="http://schemas.openxmlformats.org/drawingml/2006/main" noChangeAspect="1"/>
             </wp:cNvGraphicFramePr>
@@ -1730,11 +1941,153 @@
               <a:graphicData uri="http://schemas.openxmlformats.org/drawingml/2006/picture">
                 <pic:pic xmlns:pic="http://schemas.openxmlformats.org/drawingml/2006/picture">
                   <pic:nvPicPr>
-                    <pic:cNvPr id="11" name="Picture 11" descr="Text&#10;&#10;Description automatically generated"/>
+                    <pic:cNvPr id="0" name="Picture 2"/>
+                    <pic:cNvPicPr>
+                      <a:picLocks noChangeAspect="1" noChangeArrowheads="1"/>
+                    </pic:cNvPicPr>
+                  </pic:nvPicPr>
+                  <pic:blipFill>
+                    <a:blip r:embed="rId13">
+                      <a:extLst>
+                        <a:ext uri="{28A0092B-C50C-407E-A947-70E740481C1C}">
+                          <a14:useLocalDpi xmlns:a14="http://schemas.microsoft.com/office/drawing/2010/main" val="0"/>
+                        </a:ext>
+                      </a:extLst>
+                    </a:blip>
+                    <a:srcRect/>
+                    <a:stretch>
+                      <a:fillRect/>
+                    </a:stretch>
+                  </pic:blipFill>
+                  <pic:spPr bwMode="auto">
+                    <a:xfrm>
+                      <a:off x="0" y="0"/>
+                      <a:ext cx="2772410" cy="495300"/>
+                    </a:xfrm>
+                    <a:prstGeom prst="rect">
+                      <a:avLst/>
+                    </a:prstGeom>
+                    <a:noFill/>
+                  </pic:spPr>
+                </pic:pic>
+              </a:graphicData>
+            </a:graphic>
+          </wp:inline>
+        </w:drawing>
+      </w:r>
+    </w:p>
+    <w:p>
+      <w:pPr>
+        <w:rPr>
+          <w:rFonts w:eastAsiaTheme="minorEastAsia"/>
+        </w:rPr>
+      </w:pPr>
+      <w:r>
+        <w:rPr>
+          <w:rFonts w:eastAsiaTheme="minorEastAsia"/>
+        </w:rPr>
+        <w:t>The formatting of the code is not ideal since there are no newlines in the actual code of the program.</w:t>
+      </w:r>
+    </w:p>
+    <w:p>
+      <w:pPr>
+        <w:rPr>
+          <w:rFonts w:eastAsiaTheme="minorEastAsia"/>
+        </w:rPr>
+      </w:pPr>
+      <w:r>
+        <w:rPr>
+          <w:rFonts w:eastAsiaTheme="minorEastAsia"/>
+        </w:rPr>
+        <w:t xml:space="preserve">The write function doesn’t use </w:t>
+      </w:r>
+      <w:r>
+        <w:rPr>
+          <w:rFonts w:eastAsiaTheme="minorEastAsia"/>
+          <w:b/>
+          <w:bCs/>
+          <w:u w:val="single"/>
+        </w:rPr>
+        <w:t>println</w:t>
+      </w:r>
+      <w:r>
+        <w:rPr>
+          <w:rFonts w:eastAsiaTheme="minorEastAsia"/>
+        </w:rPr>
+        <w:t xml:space="preserve"> instead it uses </w:t>
+      </w:r>
+      <w:r>
+        <w:rPr>
+          <w:rFonts w:eastAsiaTheme="minorEastAsia"/>
+          <w:b/>
+          <w:bCs/>
+          <w:u w:val="single"/>
+        </w:rPr>
+        <w:t>print</w:t>
+      </w:r>
+      <w:r>
+        <w:rPr>
+          <w:rFonts w:eastAsiaTheme="minorEastAsia"/>
+        </w:rPr>
+        <w:t>.</w:t>
+      </w:r>
+    </w:p>
+    <w:p>
+      <w:pPr>
+        <w:pStyle w:val="ListParagraph"/>
+        <w:numPr>
+          <w:ilvl w:val="0"/>
+          <w:numId w:val="4"/>
+        </w:numPr>
+        <w:rPr>
+          <w:rFonts w:eastAsiaTheme="minorEastAsia"/>
+          <w:b/>
+          <w:bCs/>
+        </w:rPr>
+      </w:pPr>
+      <w:r>
+        <w:rPr>
+          <w:rFonts w:eastAsiaTheme="minorEastAsia"/>
+          <w:b/>
+          <w:bCs/>
+        </w:rPr>
+        <w:t>Three Nested Loops</w:t>
+      </w:r>
+    </w:p>
+    <w:p>
+      <w:pPr>
+        <w:rPr>
+          <w:rFonts w:eastAsiaTheme="minorEastAsia"/>
+        </w:rPr>
+      </w:pPr>
+      <w:r>
+        <w:rPr>
+          <w:rFonts w:eastAsiaTheme="minorEastAsia"/>
+          <w:noProof/>
+        </w:rPr>
+        <w:drawing>
+          <wp:inline distT="0" distB="0" distL="0" distR="0" wp14:anchorId="20443549" wp14:editId="75C146CA">
+            <wp:extent cx="2305372" cy="1249362"/>
+            <wp:effectExtent l="0" t="0" r="0" b="8255"/>
+            <wp:docPr id="9" name="Picture 9"/>
+            <wp:cNvGraphicFramePr>
+              <a:graphicFrameLocks xmlns:a="http://schemas.openxmlformats.org/drawingml/2006/main" noChangeAspect="1"/>
+            </wp:cNvGraphicFramePr>
+            <a:graphic xmlns:a="http://schemas.openxmlformats.org/drawingml/2006/main">
+              <a:graphicData uri="http://schemas.openxmlformats.org/drawingml/2006/picture">
+                <pic:pic xmlns:pic="http://schemas.openxmlformats.org/drawingml/2006/picture">
+                  <pic:nvPicPr>
+                    <pic:cNvPr id="9" name="Picture 9"/>
                     <pic:cNvPicPr/>
                   </pic:nvPicPr>
                   <pic:blipFill>
-                    <a:blip r:embed="rId13"/>
+                    <a:blip r:embed="rId14">
+                      <a:extLst>
+                        <a:ext uri="{28A0092B-C50C-407E-A947-70E740481C1C}">
+                          <a14:useLocalDpi xmlns:a14="http://schemas.microsoft.com/office/drawing/2010/main" val="0"/>
+                        </a:ext>
+                      </a:extLst>
+                    </a:blip>
                     <a:stretch>
                       <a:fillRect/>
                     </a:stretch>
@@ -1742,7 +2095,7 @@
                   <pic:spPr>
                     <a:xfrm>
                       <a:off x="0" y="0"/>
-                      <a:ext cx="2095792" cy="1143160"/>
+                      <a:ext cx="2305372" cy="1249362"/>
                     </a:xfrm>
                     <a:prstGeom prst="rect">
                       <a:avLst/>
@@ -1757,6 +2110,82 @@
     </w:p>
     <w:p>
       <w:pPr>
+        <w:rPr>
+          <w:rFonts w:eastAsiaTheme="minorEastAsia"/>
+        </w:rPr>
+      </w:pPr>
+      <w:r>
+        <w:rPr>
+          <w:rFonts w:eastAsiaTheme="minorEastAsia"/>
+        </w:rPr>
+        <w:t>Started off with 100 which took less than half a second.</w:t>
+      </w:r>
+      <w:r>
+        <w:rPr>
+          <w:rFonts w:eastAsiaTheme="minorEastAsia"/>
+        </w:rPr>
+        <w:br/>
+        <w:t>Then 500 took 1</w:t>
+      </w:r>
+      <w:r>
+        <w:rPr>
+          <w:rFonts w:eastAsiaTheme="minorEastAsia"/>
+        </w:rPr>
+        <w:t>8</w:t>
+      </w:r>
+      <w:r>
+        <w:rPr>
+          <w:rFonts w:eastAsiaTheme="minorEastAsia"/>
+        </w:rPr>
+        <w:t xml:space="preserve"> </w:t>
+      </w:r>
+      <w:r>
+        <w:rPr>
+          <w:rFonts w:eastAsiaTheme="minorEastAsia"/>
+        </w:rPr>
+        <w:t xml:space="preserve">seconds </w:t>
+      </w:r>
+      <w:r>
+        <w:rPr>
+          <w:rFonts w:eastAsiaTheme="minorEastAsia"/>
+        </w:rPr>
+        <w:t xml:space="preserve">to execute and lastly having a start value of 800 took just a little more than </w:t>
+      </w:r>
+      <w:r>
+        <w:rPr>
+          <w:rFonts w:eastAsiaTheme="minorEastAsia"/>
+        </w:rPr>
+        <w:t xml:space="preserve">1 </w:t>
+      </w:r>
+      <w:r>
+        <w:rPr>
+          <w:rFonts w:eastAsiaTheme="minorEastAsia"/>
+        </w:rPr>
+        <w:t>minute.</w:t>
+      </w:r>
+    </w:p>
+    <w:p>
+      <w:pPr>
+        <w:rPr>
+          <w:rFonts w:eastAsiaTheme="minorEastAsia"/>
+        </w:rPr>
+      </w:pPr>
+      <w:r>
+        <w:rPr>
+          <w:rFonts w:eastAsiaTheme="minorEastAsia"/>
+        </w:rPr>
+        <w:br w:type="page"/>
+      </w:r>
+    </w:p>
+    <w:p>
+      <w:pPr>
+        <w:rPr>
+          <w:rFonts w:eastAsiaTheme="minorEastAsia"/>
+        </w:rPr>
+      </w:pPr>
+    </w:p>
+    <w:p>
+      <w:pPr>
         <w:pStyle w:val="ListParagraph"/>
         <w:numPr>
           <w:ilvl w:val="0"/>
@@ -1774,134 +2203,32 @@
           <w:b/>
           <w:bCs/>
         </w:rPr>
-        <w:t>Three Nested Loops</w:t>
-      </w:r>
-    </w:p>
-    <w:p>
-      <w:pPr>
-        <w:rPr>
-          <w:rFonts w:eastAsiaTheme="minorEastAsia"/>
-        </w:rPr>
-      </w:pPr>
-      <w:r>
+        <w:t>Factors</w:t>
+      </w:r>
+    </w:p>
+    <w:p>
+      <w:pPr>
         <w:rPr>
           <w:rFonts w:eastAsiaTheme="minorEastAsia"/>
           <w:noProof/>
         </w:rPr>
+      </w:pPr>
+    </w:p>
+    <w:p>
+      <w:pPr>
+        <w:rPr>
+          <w:rFonts w:eastAsiaTheme="minorEastAsia"/>
+        </w:rPr>
+      </w:pPr>
+      <w:r>
+        <w:rPr>
+          <w:rFonts w:eastAsiaTheme="minorEastAsia"/>
+          <w:noProof/>
+        </w:rPr>
         <w:drawing>
-          <wp:inline distT="0" distB="0" distL="0" distR="0" wp14:anchorId="20443549" wp14:editId="73BCED3C">
-            <wp:extent cx="2305372" cy="1648055"/>
-            <wp:effectExtent l="0" t="0" r="0" b="9525"/>
-            <wp:docPr id="9" name="Picture 9" descr="Text&#10;&#10;Description automatically generated"/>
-            <wp:cNvGraphicFramePr>
-              <a:graphicFrameLocks xmlns:a="http://schemas.openxmlformats.org/drawingml/2006/main" noChangeAspect="1"/>
-            </wp:cNvGraphicFramePr>
-            <a:graphic xmlns:a="http://schemas.openxmlformats.org/drawingml/2006/main">
-              <a:graphicData uri="http://schemas.openxmlformats.org/drawingml/2006/picture">
-                <pic:pic xmlns:pic="http://schemas.openxmlformats.org/drawingml/2006/picture">
-                  <pic:nvPicPr>
-                    <pic:cNvPr id="9" name="Picture 9" descr="Text&#10;&#10;Description automatically generated"/>
-                    <pic:cNvPicPr/>
-                  </pic:nvPicPr>
-                  <pic:blipFill>
-                    <a:blip r:embed="rId14"/>
-                    <a:stretch>
-                      <a:fillRect/>
-                    </a:stretch>
-                  </pic:blipFill>
-                  <pic:spPr>
-                    <a:xfrm>
-                      <a:off x="0" y="0"/>
-                      <a:ext cx="2305372" cy="1648055"/>
-                    </a:xfrm>
-                    <a:prstGeom prst="rect">
-                      <a:avLst/>
-                    </a:prstGeom>
-                  </pic:spPr>
-                </pic:pic>
-              </a:graphicData>
-            </a:graphic>
-          </wp:inline>
-        </w:drawing>
-      </w:r>
-    </w:p>
-    <w:p>
-      <w:pPr>
-        <w:rPr>
-          <w:rFonts w:eastAsiaTheme="minorEastAsia"/>
-        </w:rPr>
-      </w:pPr>
-      <w:r>
-        <w:rPr>
-          <w:rFonts w:eastAsiaTheme="minorEastAsia"/>
-        </w:rPr>
-        <w:t>Started off with 100 which took less than half a second.</w:t>
-      </w:r>
-      <w:r>
-        <w:rPr>
-          <w:rFonts w:eastAsiaTheme="minorEastAsia"/>
-        </w:rPr>
-        <w:br/>
-        <w:t>Then 500 took 1 minute to execute and lastly having a start value of 800 took just a little more than 3 minutes.</w:t>
-      </w:r>
-    </w:p>
-    <w:p>
-      <w:pPr>
-        <w:rPr>
-          <w:rFonts w:eastAsiaTheme="minorEastAsia"/>
-        </w:rPr>
-      </w:pPr>
-      <w:r>
-        <w:rPr>
-          <w:rFonts w:eastAsiaTheme="minorEastAsia"/>
-        </w:rPr>
-        <w:br w:type="page"/>
-      </w:r>
-    </w:p>
-    <w:p>
-      <w:pPr>
-        <w:rPr>
-          <w:rFonts w:eastAsiaTheme="minorEastAsia"/>
-        </w:rPr>
-      </w:pPr>
-    </w:p>
-    <w:p>
-      <w:pPr>
-        <w:pStyle w:val="ListParagraph"/>
-        <w:numPr>
-          <w:ilvl w:val="0"/>
-          <w:numId w:val="4"/>
-        </w:numPr>
-        <w:rPr>
-          <w:rFonts w:eastAsiaTheme="minorEastAsia"/>
-          <w:b/>
-          <w:bCs/>
-        </w:rPr>
-      </w:pPr>
-      <w:r>
-        <w:rPr>
-          <w:rFonts w:eastAsiaTheme="minorEastAsia"/>
-          <w:b/>
-          <w:bCs/>
-        </w:rPr>
-        <w:t>Factors</w:t>
-      </w:r>
-    </w:p>
-    <w:p>
-      <w:pPr>
-        <w:rPr>
-          <w:rFonts w:eastAsiaTheme="minorEastAsia"/>
-        </w:rPr>
-      </w:pPr>
-      <w:r>
-        <w:rPr>
-          <w:rFonts w:eastAsiaTheme="minorEastAsia"/>
-          <w:noProof/>
-        </w:rPr>
-        <w:drawing>
-          <wp:inline distT="0" distB="0" distL="0" distR="0" wp14:anchorId="50CF2C37" wp14:editId="36E012B2">
-            <wp:extent cx="2791215" cy="4134427"/>
-            <wp:effectExtent l="0" t="0" r="9525" b="0"/>
+          <wp:inline distT="0" distB="0" distL="0" distR="0" wp14:anchorId="50CF2C37" wp14:editId="5ECFB931">
+            <wp:extent cx="2790551" cy="4145280"/>
+            <wp:effectExtent l="0" t="0" r="0" b="7620"/>
             <wp:docPr id="12" name="Picture 12" descr="Shape&#10;&#10;Description automatically generated with medium confidence"/>
             <wp:cNvGraphicFramePr>
               <a:graphicFrameLocks xmlns:a="http://schemas.openxmlformats.org/drawingml/2006/main" noChangeAspect="1"/>
@@ -1913,8 +2240,191 @@
                     <pic:cNvPr id="12" name="Picture 12" descr="Shape&#10;&#10;Description automatically generated with medium confidence"/>
                     <pic:cNvPicPr/>
                   </pic:nvPicPr>
+                  <pic:blipFill rotWithShape="1">
+                    <a:blip r:embed="rId15"/>
+                    <a:srcRect b="-287"/>
+                    <a:stretch/>
+                  </pic:blipFill>
+                  <pic:spPr bwMode="auto">
+                    <a:xfrm>
+                      <a:off x="0" y="0"/>
+                      <a:ext cx="2791215" cy="4146267"/>
+                    </a:xfrm>
+                    <a:prstGeom prst="rect">
+                      <a:avLst/>
+                    </a:prstGeom>
+                    <a:ln>
+                      <a:noFill/>
+                    </a:ln>
+                    <a:extLst>
+                      <a:ext uri="{53640926-AAD7-44D8-BBD7-CCE9431645EC}">
+                        <a14:shadowObscured xmlns:a14="http://schemas.microsoft.com/office/drawing/2010/main"/>
+                      </a:ext>
+                    </a:extLst>
+                  </pic:spPr>
+                </pic:pic>
+              </a:graphicData>
+            </a:graphic>
+          </wp:inline>
+        </w:drawing>
+      </w:r>
+    </w:p>
+    <w:p>
+      <w:pPr>
+        <w:rPr>
+          <w:rFonts w:eastAsiaTheme="minorEastAsia"/>
+        </w:rPr>
+      </w:pPr>
+    </w:p>
+    <w:p>
+      <w:pPr>
+        <w:rPr>
+          <w:rFonts w:eastAsiaTheme="minorEastAsia"/>
+        </w:rPr>
+      </w:pPr>
+      <w:r>
+        <w:rPr>
+          <w:rFonts w:eastAsiaTheme="minorEastAsia"/>
+        </w:rPr>
+        <w:t xml:space="preserve">The formatting of this code is better since when the screenshot was taken, the write function was using </w:t>
+      </w:r>
+      <w:r>
+        <w:rPr>
+          <w:rFonts w:eastAsiaTheme="minorEastAsia"/>
+          <w:b/>
+          <w:bCs/>
+          <w:u w:val="single"/>
+        </w:rPr>
+        <w:t>println</w:t>
+      </w:r>
+      <w:r>
+        <w:rPr>
+          <w:rFonts w:eastAsiaTheme="minorEastAsia"/>
+        </w:rPr>
+        <w:t xml:space="preserve"> to print output. But since it is now using </w:t>
+      </w:r>
+      <w:r>
+        <w:rPr>
+          <w:rFonts w:eastAsiaTheme="minorEastAsia"/>
+          <w:b/>
+          <w:bCs/>
+          <w:u w:val="single"/>
+        </w:rPr>
+        <w:t>print</w:t>
+      </w:r>
+      <w:r>
+        <w:rPr>
+          <w:rFonts w:eastAsiaTheme="minorEastAsia"/>
+        </w:rPr>
+        <w:t>, the new output is denoted below:</w:t>
+      </w:r>
+    </w:p>
+    <w:p>
+      <w:pPr>
+        <w:rPr>
+          <w:rFonts w:eastAsiaTheme="minorEastAsia"/>
+        </w:rPr>
+      </w:pPr>
+      <w:r>
+        <w:rPr>
+          <w:rFonts w:eastAsiaTheme="minorEastAsia"/>
+        </w:rPr>
+        <w:drawing>
+          <wp:inline distT="0" distB="0" distL="0" distR="0" wp14:anchorId="323AA590" wp14:editId="673FFBF3">
+            <wp:extent cx="5213096" cy="326375"/>
+            <wp:effectExtent l="0" t="0" r="0" b="0"/>
+            <wp:docPr id="16" name="Picture 16"/>
+            <wp:cNvGraphicFramePr>
+              <a:graphicFrameLocks xmlns:a="http://schemas.openxmlformats.org/drawingml/2006/main" noChangeAspect="1"/>
+            </wp:cNvGraphicFramePr>
+            <a:graphic xmlns:a="http://schemas.openxmlformats.org/drawingml/2006/main">
+              <a:graphicData uri="http://schemas.openxmlformats.org/drawingml/2006/picture">
+                <pic:pic xmlns:pic="http://schemas.openxmlformats.org/drawingml/2006/picture">
+                  <pic:nvPicPr>
+                    <pic:cNvPr id="1" name=""/>
+                    <pic:cNvPicPr/>
+                  </pic:nvPicPr>
+                  <pic:blipFill rotWithShape="1">
+                    <a:blip r:embed="rId16"/>
+                    <a:srcRect l="4362"/>
+                    <a:stretch/>
+                  </pic:blipFill>
+                  <pic:spPr bwMode="auto">
+                    <a:xfrm>
+                      <a:off x="0" y="0"/>
+                      <a:ext cx="5214892" cy="326487"/>
+                    </a:xfrm>
+                    <a:prstGeom prst="rect">
+                      <a:avLst/>
+                    </a:prstGeom>
+                    <a:ln>
+                      <a:noFill/>
+                    </a:ln>
+                    <a:extLst>
+                      <a:ext uri="{53640926-AAD7-44D8-BBD7-CCE9431645EC}">
+                        <a14:shadowObscured xmlns:a14="http://schemas.microsoft.com/office/drawing/2010/main"/>
+                      </a:ext>
+                    </a:extLst>
+                  </pic:spPr>
+                </pic:pic>
+              </a:graphicData>
+            </a:graphic>
+          </wp:inline>
+        </w:drawing>
+      </w:r>
+    </w:p>
+    <w:p>
+      <w:pPr>
+        <w:pStyle w:val="ListParagraph"/>
+        <w:numPr>
+          <w:ilvl w:val="0"/>
+          <w:numId w:val="4"/>
+        </w:numPr>
+        <w:rPr>
+          <w:rFonts w:eastAsiaTheme="minorEastAsia"/>
+          <w:b/>
+          <w:bCs/>
+        </w:rPr>
+      </w:pPr>
+      <w:proofErr w:type="spellStart"/>
+      <w:r>
+        <w:rPr>
+          <w:rFonts w:eastAsiaTheme="minorEastAsia"/>
+          <w:b/>
+          <w:bCs/>
+        </w:rPr>
+        <w:t>Collatz</w:t>
+      </w:r>
+      <w:proofErr w:type="spellEnd"/>
+    </w:p>
+    <w:p>
+      <w:r>
+        <w:rPr>
+          <w:noProof/>
+        </w:rPr>
+        <w:drawing>
+          <wp:inline distT="0" distB="0" distL="0" distR="0" wp14:anchorId="6BF63763" wp14:editId="2C00246A">
+            <wp:extent cx="3926925" cy="990738"/>
+            <wp:effectExtent l="0" t="0" r="0" b="0"/>
+            <wp:docPr id="13" name="Picture 13"/>
+            <wp:cNvGraphicFramePr>
+              <a:graphicFrameLocks xmlns:a="http://schemas.openxmlformats.org/drawingml/2006/main" noChangeAspect="1"/>
+            </wp:cNvGraphicFramePr>
+            <a:graphic xmlns:a="http://schemas.openxmlformats.org/drawingml/2006/main">
+              <a:graphicData uri="http://schemas.openxmlformats.org/drawingml/2006/picture">
+                <pic:pic xmlns:pic="http://schemas.openxmlformats.org/drawingml/2006/picture">
+                  <pic:nvPicPr>
+                    <pic:cNvPr id="13" name="Picture 13"/>
+                    <pic:cNvPicPr/>
+                  </pic:nvPicPr>
                   <pic:blipFill>
-                    <a:blip r:embed="rId15"/>
+                    <a:blip r:embed="rId17">
+                      <a:extLst>
+                        <a:ext uri="{28A0092B-C50C-407E-A947-70E740481C1C}">
+                          <a14:useLocalDpi xmlns:a14="http://schemas.microsoft.com/office/drawing/2010/main" val="0"/>
+                        </a:ext>
+                      </a:extLst>
+                    </a:blip>
                     <a:stretch>
                       <a:fillRect/>
                     </a:stretch>
@@ -1922,216 +2432,7 @@
                   <pic:spPr>
                     <a:xfrm>
                       <a:off x="0" y="0"/>
-                      <a:ext cx="2791215" cy="4134427"/>
-                    </a:xfrm>
-                    <a:prstGeom prst="rect">
-                      <a:avLst/>
-                    </a:prstGeom>
-                  </pic:spPr>
-                </pic:pic>
-              </a:graphicData>
-            </a:graphic>
-          </wp:inline>
-        </w:drawing>
-      </w:r>
-    </w:p>
-    <w:p>
-      <w:pPr>
-        <w:pStyle w:val="ListParagraph"/>
-        <w:numPr>
-          <w:ilvl w:val="0"/>
-          <w:numId w:val="4"/>
-        </w:numPr>
-        <w:rPr>
-          <w:rFonts w:eastAsiaTheme="minorEastAsia"/>
-          <w:b/>
-          <w:bCs/>
-        </w:rPr>
-      </w:pPr>
-      <w:r>
-        <w:rPr>
-          <w:rFonts w:eastAsiaTheme="minorEastAsia"/>
-          <w:b/>
-          <w:bCs/>
-        </w:rPr>
-        <w:t>Collatz</w:t>
-      </w:r>
-    </w:p>
-    <w:p>
-      <w:pPr>
-        <w:rPr>
-          <w:rFonts w:eastAsiaTheme="minorEastAsia"/>
-        </w:rPr>
-      </w:pPr>
-      <w:r>
-        <w:rPr>
-          <w:rFonts w:eastAsiaTheme="minorEastAsia"/>
-        </w:rPr>
-        <w:t>There were variations in the time it took to run this.</w:t>
-      </w:r>
-    </w:p>
-    <w:p>
-      <w:pPr>
-        <w:rPr>
-          <w:rFonts w:eastAsiaTheme="minorEastAsia"/>
-        </w:rPr>
-      </w:pPr>
-      <w:r>
-        <w:rPr>
-          <w:rFonts w:eastAsiaTheme="minorEastAsia"/>
-        </w:rPr>
-        <w:t xml:space="preserve">If the implementation of </w:t>
-      </w:r>
-      <w:r>
-        <w:rPr>
-          <w:rFonts w:eastAsiaTheme="minorEastAsia"/>
-          <w:b/>
-          <w:bCs/>
-        </w:rPr>
-        <w:t>WriteVar</w:t>
-      </w:r>
-      <w:r>
-        <w:rPr>
-          <w:rFonts w:eastAsiaTheme="minorEastAsia"/>
-        </w:rPr>
-        <w:t xml:space="preserve"> and </w:t>
-      </w:r>
-      <w:r>
-        <w:rPr>
-          <w:rFonts w:eastAsiaTheme="minorEastAsia"/>
-          <w:b/>
-          <w:bCs/>
-        </w:rPr>
-        <w:t>WriteStr</w:t>
-      </w:r>
-      <w:r>
-        <w:rPr>
-          <w:rFonts w:eastAsiaTheme="minorEastAsia"/>
-        </w:rPr>
-        <w:t xml:space="preserve"> had </w:t>
-      </w:r>
-      <w:r>
-        <w:rPr>
-          <w:rFonts w:eastAsiaTheme="minorEastAsia"/>
-          <w:u w:val="single"/>
-        </w:rPr>
-        <w:t>println</w:t>
-      </w:r>
-      <w:r>
-        <w:rPr>
-          <w:rFonts w:eastAsiaTheme="minorEastAsia"/>
-        </w:rPr>
-        <w:t>, then the taken was significantly larger.</w:t>
-      </w:r>
-    </w:p>
-    <w:p>
-      <w:pPr>
-        <w:rPr>
-          <w:rFonts w:eastAsiaTheme="minorEastAsia"/>
-        </w:rPr>
-      </w:pPr>
-      <w:r>
-        <w:rPr>
-          <w:rFonts w:eastAsiaTheme="minorEastAsia"/>
-        </w:rPr>
-        <w:t xml:space="preserve">Whereas if the implementation only had print, then the time was lesser. </w:t>
-      </w:r>
-    </w:p>
-    <w:p>
-      <w:r>
-        <w:rPr>
-          <w:noProof/>
-        </w:rPr>
-        <w:drawing>
-          <wp:inline distT="0" distB="0" distL="0" distR="0" wp14:anchorId="6BF63763" wp14:editId="5FB7C34E">
-            <wp:extent cx="4229690" cy="990738"/>
-            <wp:effectExtent l="0" t="0" r="0" b="0"/>
-            <wp:docPr id="13" name="Picture 13" descr="Text&#10;&#10;Description automatically generated"/>
-            <wp:cNvGraphicFramePr>
-              <a:graphicFrameLocks xmlns:a="http://schemas.openxmlformats.org/drawingml/2006/main" noChangeAspect="1"/>
-            </wp:cNvGraphicFramePr>
-            <a:graphic xmlns:a="http://schemas.openxmlformats.org/drawingml/2006/main">
-              <a:graphicData uri="http://schemas.openxmlformats.org/drawingml/2006/picture">
-                <pic:pic xmlns:pic="http://schemas.openxmlformats.org/drawingml/2006/picture">
-                  <pic:nvPicPr>
-                    <pic:cNvPr id="13" name="Picture 13" descr="Text&#10;&#10;Description automatically generated"/>
-                    <pic:cNvPicPr/>
-                  </pic:nvPicPr>
-                  <pic:blipFill>
-                    <a:blip r:embed="rId16"/>
-                    <a:stretch>
-                      <a:fillRect/>
-                    </a:stretch>
-                  </pic:blipFill>
-                  <pic:spPr>
-                    <a:xfrm>
-                      <a:off x="0" y="0"/>
-                      <a:ext cx="4229690" cy="990738"/>
-                    </a:xfrm>
-                    <a:prstGeom prst="rect">
-                      <a:avLst/>
-                    </a:prstGeom>
-                  </pic:spPr>
-                </pic:pic>
-              </a:graphicData>
-            </a:graphic>
-          </wp:inline>
-        </w:drawing>
-      </w:r>
-    </w:p>
-    <w:p>
-      <w:r>
-        <w:t xml:space="preserve">The above is with </w:t>
-      </w:r>
-      <w:r>
-        <w:rPr>
-          <w:u w:val="single"/>
-        </w:rPr>
-        <w:t>print</w:t>
-      </w:r>
-      <w:r>
-        <w:t xml:space="preserve"> and the one below is with </w:t>
-      </w:r>
-      <w:r>
-        <w:rPr>
-          <w:u w:val="single"/>
-        </w:rPr>
-        <w:t>println</w:t>
-      </w:r>
-      <w:r>
-        <w:t>.</w:t>
-      </w:r>
-    </w:p>
-    <w:p>
-      <w:r>
-        <w:rPr>
-          <w:noProof/>
-        </w:rPr>
-        <w:drawing>
-          <wp:inline distT="0" distB="0" distL="0" distR="0" wp14:anchorId="02FD4C3E" wp14:editId="4A62A16B">
-            <wp:extent cx="2467319" cy="1076475"/>
-            <wp:effectExtent l="0" t="0" r="9525" b="9525"/>
-            <wp:docPr id="14" name="Picture 14" descr="Text&#10;&#10;Description automatically generated with medium confidence"/>
-            <wp:cNvGraphicFramePr>
-              <a:graphicFrameLocks xmlns:a="http://schemas.openxmlformats.org/drawingml/2006/main" noChangeAspect="1"/>
-            </wp:cNvGraphicFramePr>
-            <a:graphic xmlns:a="http://schemas.openxmlformats.org/drawingml/2006/main">
-              <a:graphicData uri="http://schemas.openxmlformats.org/drawingml/2006/picture">
-                <pic:pic xmlns:pic="http://schemas.openxmlformats.org/drawingml/2006/picture">
-                  <pic:nvPicPr>
-                    <pic:cNvPr id="14" name="Picture 14" descr="Text&#10;&#10;Description automatically generated with medium confidence"/>
-                    <pic:cNvPicPr/>
-                  </pic:nvPicPr>
-                  <pic:blipFill>
-                    <a:blip r:embed="rId17"/>
-                    <a:stretch>
-                      <a:fillRect/>
-                    </a:stretch>
-                  </pic:blipFill>
-                  <pic:spPr>
-                    <a:xfrm>
-                      <a:off x="0" y="0"/>
-                      <a:ext cx="2467319" cy="1076475"/>
+                      <a:ext cx="3926925" cy="990738"/>
                     </a:xfrm>
                     <a:prstGeom prst="rect">
                       <a:avLst/>
@@ -3429,6 +3730,8 @@
   </w:compat>
   <w:rsids>
     <w:rsidRoot w:val="00493001"/>
+    <w:rsid w:val="002135D8"/>
+    <w:rsid w:val="0021713A"/>
     <w:rsid w:val="00493001"/>
     <w:rsid w:val="00942D6C"/>
   </w:rsids>

</xml_diff>

<commit_message>
Ready for Submission CW3
</commit_message>
<xml_diff>
--- a/3/6CCS3CFL-CW3.docx
+++ b/3/6CCS3CFL-CW3.docx
@@ -777,7 +777,6 @@
         </w:rPr>
         <w:br/>
       </w:r>
-      <w:proofErr w:type="gramStart"/>
       <w:r>
         <w:rPr>
           <w:rFonts w:ascii="Consolas" w:eastAsia="Times New Roman" w:hAnsi="Consolas" w:cs="Times New Roman"/>
@@ -798,7 +797,6 @@
         </w:rPr>
         <w:t>[</w:t>
       </w:r>
-      <w:proofErr w:type="gramEnd"/>
       <w:r>
         <w:rPr>
           <w:rFonts w:ascii="Consolas" w:eastAsia="Times New Roman" w:hAnsi="Consolas" w:cs="Times New Roman"/>
@@ -1147,69 +1145,24 @@
       </w:r>
     </w:p>
     <w:p>
-      <w:proofErr w:type="gramStart"/>
-      <w:r>
-        <w:t>HashSet(</w:t>
-      </w:r>
-      <w:proofErr w:type="gramEnd"/>
-      <w:r>
-        <w:t>List(</w:t>
-      </w:r>
-      <w:proofErr w:type="spellStart"/>
-      <w:r>
-        <w:t>WriteStr</w:t>
-      </w:r>
-      <w:proofErr w:type="spellEnd"/>
-      <w:r>
-        <w:t>("Fib"), Read(n), Assign(minus1,Num(0)), Assign(minus2,Num(1)), While(Bop(&gt;,Var(n),</w:t>
-      </w:r>
-      <w:proofErr w:type="spellStart"/>
-      <w:r>
-        <w:t>Num</w:t>
-      </w:r>
-      <w:proofErr w:type="spellEnd"/>
-      <w:r>
-        <w:t>(0)),List(Assign(</w:t>
-      </w:r>
-      <w:proofErr w:type="spellStart"/>
-      <w:r>
-        <w:t>temp,Var</w:t>
-      </w:r>
-      <w:proofErr w:type="spellEnd"/>
-      <w:r>
-        <w:t>(minus2)), Assign(minus2,Aop(+,Var(minus1),Var(minus2))), Assign(minus1,Var(temp)), Assign(</w:t>
-      </w:r>
-      <w:proofErr w:type="spellStart"/>
-      <w:r>
-        <w:t>n,Aop</w:t>
-      </w:r>
-      <w:proofErr w:type="spellEnd"/>
-      <w:r>
-        <w:t>(-,Var(n),</w:t>
-      </w:r>
-      <w:proofErr w:type="spellStart"/>
-      <w:r>
-        <w:t>Num</w:t>
-      </w:r>
-      <w:proofErr w:type="spellEnd"/>
-      <w:r>
-        <w:t xml:space="preserve">(1))))), </w:t>
-      </w:r>
-      <w:proofErr w:type="spellStart"/>
-      <w:r>
-        <w:t>WriteStr</w:t>
-      </w:r>
-      <w:proofErr w:type="spellEnd"/>
-      <w:r>
-        <w:t xml:space="preserve">("Result"), </w:t>
-      </w:r>
-      <w:proofErr w:type="spellStart"/>
-      <w:r>
-        <w:t>WriteVar</w:t>
-      </w:r>
-      <w:proofErr w:type="spellEnd"/>
-      <w:r>
-        <w:t>(minus2)))</w:t>
+      <w:pPr>
+        <w:rPr>
+          <w:rFonts w:ascii="Consolas" w:hAnsi="Consolas"/>
+          <w:color w:val="B9BBBE"/>
+          <w:sz w:val="21"/>
+          <w:szCs w:val="21"/>
+          <w:shd w:val="clear" w:color="auto" w:fill="2F3136"/>
+        </w:rPr>
+      </w:pPr>
+      <w:r>
+        <w:rPr>
+          <w:rFonts w:ascii="Consolas" w:hAnsi="Consolas"/>
+          <w:color w:val="B9BBBE"/>
+          <w:sz w:val="21"/>
+          <w:szCs w:val="21"/>
+          <w:shd w:val="clear" w:color="auto" w:fill="2F3136"/>
+        </w:rPr>
+        <w:t>HashSet(List(WriteStr("Fib"), Read(n), Assign(minus1,Num(0)), Assign(minus2,Num(1)), While(Bop(&gt;,Var(n),Num(0)),List(Assign(temp,Var(minus2)), Assign(minus2,Aop(+,Var(minus1),Var(minus2))), Assign(minus1,Var(temp)), Assign(n,Aop(-,Var(n),Num(1))))), WriteStr("Result"), WriteVar(minus2)))</w:t>
       </w:r>
     </w:p>
     <w:p>
@@ -1219,87 +1172,14 @@
     </w:p>
     <w:p>
       <w:r>
-        <w:t>HashSet(List(Assign(</w:t>
-      </w:r>
-      <w:proofErr w:type="spellStart"/>
-      <w:r>
-        <w:t>start,Num</w:t>
-      </w:r>
-      <w:proofErr w:type="spellEnd"/>
-      <w:r>
-        <w:t>(100)), Assign(</w:t>
-      </w:r>
-      <w:proofErr w:type="spellStart"/>
-      <w:r>
-        <w:t>x,Var</w:t>
-      </w:r>
-      <w:proofErr w:type="spellEnd"/>
-      <w:r>
-        <w:t>(start)), Assign(</w:t>
-      </w:r>
-      <w:proofErr w:type="spellStart"/>
-      <w:r>
-        <w:t>y,Var</w:t>
-      </w:r>
-      <w:proofErr w:type="spellEnd"/>
-      <w:r>
-        <w:t>(start)), Assign(</w:t>
-      </w:r>
-      <w:proofErr w:type="spellStart"/>
-      <w:r>
-        <w:t>z,Var</w:t>
-      </w:r>
-      <w:proofErr w:type="spellEnd"/>
-      <w:r>
-        <w:t>(start)), While(Bop(&lt;,Num(0),Var(x)),List(While(Bop(&lt;,Num(0),Var(y)),List(While(Bop(&lt;,Num(0),Var(z)),List(Assign(z,Aop(-,Var(z),Num(1))))), Assign(</w:t>
-      </w:r>
-      <w:proofErr w:type="spellStart"/>
-      <w:r>
-        <w:t>z,Var</w:t>
-      </w:r>
-      <w:proofErr w:type="spellEnd"/>
-      <w:r>
-        <w:t>(start)), Assign(</w:t>
-      </w:r>
-      <w:proofErr w:type="spellStart"/>
-      <w:r>
-        <w:t>y,Aop</w:t>
-      </w:r>
-      <w:proofErr w:type="spellEnd"/>
-      <w:r>
-        <w:t>(-,Var(y),</w:t>
-      </w:r>
-      <w:proofErr w:type="spellStart"/>
-      <w:r>
-        <w:t>Num</w:t>
-      </w:r>
-      <w:proofErr w:type="spellEnd"/>
-      <w:r>
-        <w:t>(1))))), Assign(</w:t>
-      </w:r>
-      <w:proofErr w:type="spellStart"/>
-      <w:r>
-        <w:t>y,Var</w:t>
-      </w:r>
-      <w:proofErr w:type="spellEnd"/>
-      <w:r>
-        <w:t>(start)), Assign(</w:t>
-      </w:r>
-      <w:proofErr w:type="spellStart"/>
-      <w:r>
-        <w:t>x,Aop</w:t>
-      </w:r>
-      <w:proofErr w:type="spellEnd"/>
-      <w:r>
-        <w:t>(-,Var(x),</w:t>
-      </w:r>
-      <w:proofErr w:type="spellStart"/>
-      <w:r>
-        <w:t>Num</w:t>
-      </w:r>
-      <w:proofErr w:type="spellEnd"/>
-      <w:r>
-        <w:t>(1)))))))</w:t>
+        <w:rPr>
+          <w:rFonts w:ascii="Consolas" w:hAnsi="Consolas"/>
+          <w:color w:val="B9BBBE"/>
+          <w:sz w:val="21"/>
+          <w:szCs w:val="21"/>
+          <w:shd w:val="clear" w:color="auto" w:fill="2F3136"/>
+        </w:rPr>
+        <w:t>HashSet(List(Assign(start,Num(100)), Assign(x,Var(start)), Assign(y,Var(start)), Assign(z,Var(start)), While(Bop(&lt;,Num(0),Var(x)),List(While(Bop(&lt;,Num(0),Var(y)),List(While(Bop(&lt;,Num(0),Var(z)),List(Assign(z,Aop(-,Var(z),Num(1))))), Assign(z,Var(start)), Assign(y,Aop(-,Var(y),Num(1))))), Assign(y,Var(start)), Assign(x,Aop(-,Var(x),Num(1)))))))</w:t>
       </w:r>
     </w:p>
     <w:p>
@@ -1309,289 +1189,37 @@
     </w:p>
     <w:p>
       <w:r>
-        <w:t>Set(List(Assign(</w:t>
-      </w:r>
-      <w:proofErr w:type="spellStart"/>
-      <w:r>
-        <w:t>end,Num</w:t>
-      </w:r>
-      <w:proofErr w:type="spellEnd"/>
-      <w:r>
-        <w:t>(100)), Assign(</w:t>
-      </w:r>
-      <w:proofErr w:type="spellStart"/>
-      <w:r>
-        <w:t>n,Num</w:t>
-      </w:r>
-      <w:proofErr w:type="spellEnd"/>
-      <w:r>
-        <w:t>(2)), While(Bop(&lt;,Var(n),Var(end)),List(Assign(</w:t>
-      </w:r>
-      <w:proofErr w:type="spellStart"/>
-      <w:r>
-        <w:t>f,Num</w:t>
-      </w:r>
-      <w:proofErr w:type="spellEnd"/>
-      <w:r>
-        <w:t>(2)), Assign(</w:t>
-      </w:r>
-      <w:proofErr w:type="spellStart"/>
-      <w:r>
-        <w:t>tmp,Num</w:t>
-      </w:r>
-      <w:proofErr w:type="spellEnd"/>
-      <w:r>
-        <w:t>(0)), While(And(Bop(&lt;,Var(f),Aop(+,Aop(/,Var(n),Num(2)),Num(1))),Bop(==,Var(tmp),Num(0))),List(If(Bop(==,Aop(*,Aop(/,Var(n),Var(f)),Var(f)),Var(n)),List(Assign(tmp,Num(1))),List(Skip)), Assign(</w:t>
-      </w:r>
-      <w:proofErr w:type="spellStart"/>
-      <w:r>
-        <w:t>f,Aop</w:t>
-      </w:r>
-      <w:proofErr w:type="spellEnd"/>
-      <w:r>
-        <w:t>(+,Var(f),</w:t>
-      </w:r>
-      <w:proofErr w:type="spellStart"/>
-      <w:r>
-        <w:t>Num</w:t>
-      </w:r>
-      <w:proofErr w:type="spellEnd"/>
-      <w:r>
-        <w:t>(1))))), If(Bop(==,Var(</w:t>
-      </w:r>
-      <w:proofErr w:type="spellStart"/>
-      <w:r>
-        <w:t>tmp</w:t>
-      </w:r>
-      <w:proofErr w:type="spellEnd"/>
-      <w:r>
-        <w:t>),</w:t>
-      </w:r>
-      <w:proofErr w:type="spellStart"/>
-      <w:r>
-        <w:t>Num</w:t>
-      </w:r>
-      <w:proofErr w:type="spellEnd"/>
-      <w:r>
-        <w:t>(0)),List(</w:t>
-      </w:r>
-      <w:proofErr w:type="spellStart"/>
-      <w:r>
-        <w:t>WriteVar</w:t>
-      </w:r>
-      <w:proofErr w:type="spellEnd"/>
-      <w:r>
-        <w:t>(n)),List(Skip)), Assign(</w:t>
-      </w:r>
-      <w:proofErr w:type="spellStart"/>
-      <w:r>
-        <w:t>n,Aop</w:t>
-      </w:r>
-      <w:proofErr w:type="spellEnd"/>
-      <w:r>
-        <w:t>(+,Var(n),</w:t>
-      </w:r>
-      <w:proofErr w:type="spellStart"/>
-      <w:r>
-        <w:t>Num</w:t>
-      </w:r>
-      <w:proofErr w:type="spellEnd"/>
-      <w:r>
-        <w:t>(1)))))))</w:t>
-      </w:r>
-    </w:p>
-    <w:p>
-      <w:r>
-        <w:t>__________</w:t>
-      </w:r>
-      <w:proofErr w:type="spellStart"/>
-      <w:r>
-        <w:t>Collatz</w:t>
-      </w:r>
-      <w:proofErr w:type="spellEnd"/>
-      <w:r>
-        <w:t xml:space="preserve"> __________</w:t>
-      </w:r>
-    </w:p>
-    <w:p>
-      <w:r>
-        <w:t>Set(List(Assign(</w:t>
-      </w:r>
-      <w:proofErr w:type="spellStart"/>
-      <w:r>
-        <w:t>bnd,Num</w:t>
-      </w:r>
-      <w:proofErr w:type="spellEnd"/>
-      <w:r>
-        <w:t>(1)), While(Bop(&lt;,Var(</w:t>
-      </w:r>
-      <w:proofErr w:type="spellStart"/>
-      <w:r>
-        <w:t>bnd</w:t>
-      </w:r>
-      <w:proofErr w:type="spellEnd"/>
-      <w:r>
-        <w:t>),</w:t>
-      </w:r>
-      <w:proofErr w:type="spellStart"/>
-      <w:r>
-        <w:t>Num</w:t>
-      </w:r>
-      <w:proofErr w:type="spellEnd"/>
-      <w:r>
-        <w:t>(101)),List(</w:t>
-      </w:r>
-      <w:proofErr w:type="spellStart"/>
-      <w:r>
-        <w:t>WriteVar</w:t>
-      </w:r>
-      <w:proofErr w:type="spellEnd"/>
-      <w:r>
-        <w:t>(</w:t>
-      </w:r>
-      <w:proofErr w:type="spellStart"/>
-      <w:r>
-        <w:t>bnd</w:t>
-      </w:r>
-      <w:proofErr w:type="spellEnd"/>
-      <w:r>
-        <w:t xml:space="preserve">), </w:t>
-      </w:r>
-      <w:proofErr w:type="spellStart"/>
-      <w:r>
-        <w:t>WriteStr</w:t>
-      </w:r>
-      <w:proofErr w:type="spellEnd"/>
-      <w:r>
-        <w:t>(": "), Assign(</w:t>
-      </w:r>
-      <w:proofErr w:type="spellStart"/>
-      <w:r>
-        <w:t>n,Var</w:t>
-      </w:r>
-      <w:proofErr w:type="spellEnd"/>
-      <w:r>
-        <w:t>(</w:t>
-      </w:r>
-      <w:proofErr w:type="spellStart"/>
-      <w:r>
-        <w:t>bnd</w:t>
-      </w:r>
-      <w:proofErr w:type="spellEnd"/>
-      <w:r>
-        <w:t>)), Assign(</w:t>
-      </w:r>
-      <w:proofErr w:type="spellStart"/>
-      <w:r>
-        <w:t>cnt,Num</w:t>
-      </w:r>
-      <w:proofErr w:type="spellEnd"/>
-      <w:r>
-        <w:t>(0)), While(Bop(&gt;,Var(n),</w:t>
-      </w:r>
-      <w:proofErr w:type="spellStart"/>
-      <w:r>
-        <w:t>Num</w:t>
-      </w:r>
-      <w:proofErr w:type="spellEnd"/>
-      <w:r>
-        <w:t>(1)),List(</w:t>
-      </w:r>
-      <w:proofErr w:type="spellStart"/>
-      <w:r>
-        <w:t>WriteVar</w:t>
-      </w:r>
-      <w:proofErr w:type="spellEnd"/>
-      <w:r>
-        <w:t xml:space="preserve">(n), </w:t>
-      </w:r>
-      <w:proofErr w:type="spellStart"/>
-      <w:r>
-        <w:t>WriteStr</w:t>
-      </w:r>
-      <w:proofErr w:type="spellEnd"/>
-      <w:r>
-        <w:t>(","), If(Bop(==,Aop(%,Var(n),Num(2)),Num(0)),List(Assign(n,Aop(/,Var(n),Num(2)))),List(Assign(n,Aop(+,Aop(*,Num(3),Var(n)),Num(1))))), Assign(</w:t>
-      </w:r>
-      <w:proofErr w:type="spellStart"/>
-      <w:r>
-        <w:t>cnt,Aop</w:t>
-      </w:r>
-      <w:proofErr w:type="spellEnd"/>
-      <w:r>
-        <w:t>(+,Var(</w:t>
-      </w:r>
-      <w:proofErr w:type="spellStart"/>
-      <w:r>
-        <w:t>cnt</w:t>
-      </w:r>
-      <w:proofErr w:type="spellEnd"/>
-      <w:r>
-        <w:t>),</w:t>
-      </w:r>
-      <w:proofErr w:type="spellStart"/>
-      <w:r>
-        <w:t>Num</w:t>
-      </w:r>
-      <w:proofErr w:type="spellEnd"/>
-      <w:r>
-        <w:t xml:space="preserve">(1))))), </w:t>
-      </w:r>
-      <w:proofErr w:type="spellStart"/>
-      <w:r>
-        <w:t>WriteStr</w:t>
-      </w:r>
-      <w:proofErr w:type="spellEnd"/>
-      <w:r>
-        <w:t xml:space="preserve">(" =&gt; "), </w:t>
-      </w:r>
-      <w:proofErr w:type="spellStart"/>
-      <w:r>
-        <w:t>WriteVar</w:t>
-      </w:r>
-      <w:proofErr w:type="spellEnd"/>
-      <w:r>
-        <w:t>(</w:t>
-      </w:r>
-      <w:proofErr w:type="spellStart"/>
-      <w:r>
-        <w:t>cnt</w:t>
-      </w:r>
-      <w:proofErr w:type="spellEnd"/>
-      <w:r>
-        <w:t xml:space="preserve">), </w:t>
-      </w:r>
-      <w:proofErr w:type="spellStart"/>
-      <w:r>
-        <w:t>WriteStr</w:t>
-      </w:r>
-      <w:proofErr w:type="spellEnd"/>
-      <w:r>
-        <w:t>("\n"), Assign(</w:t>
-      </w:r>
-      <w:proofErr w:type="spellStart"/>
-      <w:r>
-        <w:t>bnd,Aop</w:t>
-      </w:r>
-      <w:proofErr w:type="spellEnd"/>
-      <w:r>
-        <w:t>(+,Var(</w:t>
-      </w:r>
-      <w:proofErr w:type="spellStart"/>
-      <w:r>
-        <w:t>bnd</w:t>
-      </w:r>
-      <w:proofErr w:type="spellEnd"/>
-      <w:r>
-        <w:t>),</w:t>
-      </w:r>
-      <w:proofErr w:type="spellStart"/>
-      <w:r>
-        <w:t>Num</w:t>
-      </w:r>
-      <w:proofErr w:type="spellEnd"/>
-      <w:r>
-        <w:t>(1)))))))</w:t>
+        <w:rPr>
+          <w:rFonts w:ascii="Consolas" w:hAnsi="Consolas"/>
+          <w:color w:val="B9BBBE"/>
+          <w:sz w:val="21"/>
+          <w:szCs w:val="21"/>
+          <w:shd w:val="clear" w:color="auto" w:fill="2F3136"/>
+        </w:rPr>
+        <w:t>Set(List(Assign(end,Num(100)), Assign(n,Num(2)), While(Bop(&lt;,Var(n),Var(end)),List(Assign(f,Num(2)), Assign(tmp,Num(0)), While(And(Bop(&lt;,Var(f),Aop(+,Aop(/,Var(n),Num(2)),Num(1))),Bop(==,Var(tmp),Num(0))),List(If(Bop(==,Aop(*,Aop(/,Var(n),Var(f)),Var(f)),Var(n)),List(Assign(tmp,Num(1))),List(Skip)), Assign(f,Aop(+,Var(f),Num(1))))), If(Bop(==,Var(tmp),Num(0)),List(WriteVar(n)),List(Skip)), Assign(n,Aop(+,Var(n),Num(1)))))))</w:t>
+      </w:r>
+    </w:p>
+    <w:p>
+      <w:r>
+        <w:t>__________Collatz __________</w:t>
+      </w:r>
+    </w:p>
+    <w:p>
+      <w:r>
+        <w:rPr>
+          <w:rFonts w:ascii="Consolas" w:hAnsi="Consolas"/>
+          <w:color w:val="B9BBBE"/>
+          <w:sz w:val="21"/>
+          <w:szCs w:val="21"/>
+          <w:shd w:val="clear" w:color="auto" w:fill="2F3136"/>
+        </w:rPr>
+        <w:t>Set(List(Assign(bnd,Num(1)), While(Bop(&lt;,Var(bnd),Num(101)),List(WriteVar(bnd), WriteStr(": "), Assign(n,Var(bnd)), Assign(cnt,Num(0)), While(Bop(&gt;,Var(n),Num(1)),List(WriteVar(n), WriteStr(","), If(Bop(==,Aop(%,Var(n),Num(2)),Num(0)),List(Assign(n,Aop(/,Var(n),Num(2)))),List(Assign(n,Aop(+,Aop(*,Num(3),Var(n)),Num(1))))), Assign(cnt,Aop(+,Var(cnt),Num(1))))), WriteStr(" =&gt; "), WriteVar(cnt), WriteStr("\n"), Assign(bnd,Aop(+,Var(bnd),Num(1)))))))</w:t>
+      </w:r>
+    </w:p>
+    <w:p/>
+    <w:p>
+      <w:r>
+        <w:t>The tokenised output has \n and quotes since my implementation of the program manipulates strings in the eval_stmt function.</w:t>
       </w:r>
     </w:p>
     <w:p>
@@ -1660,7 +1288,6 @@
         </w:rPr>
         <w:t xml:space="preserve">then skip else </w:t>
       </w:r>
-      <w:proofErr w:type="gramStart"/>
       <w:r>
         <w:rPr>
           <w:rFonts w:ascii="LMMono10-Regular-Identity-H" w:hAnsi="LMMono10-Regular-Identity-H" w:cs="LMMono10-Regular-Identity-H"/>
@@ -1670,7 +1297,6 @@
         </w:rPr>
         <w:t>a :</w:t>
       </w:r>
-      <w:proofErr w:type="gramEnd"/>
       <w:r>
         <w:rPr>
           <w:rFonts w:ascii="LMMonoLt10-Bold-Identity-H" w:hAnsi="LMMonoLt10-Bold-Identity-H" w:cs="LMMonoLt10-Bold-Identity-H"/>
@@ -1696,13 +1322,8 @@
       </w:r>
     </w:p>
     <w:p>
-      <w:proofErr w:type="gramStart"/>
-      <w:r>
-        <w:t>Set(</w:t>
-      </w:r>
-      <w:proofErr w:type="gramEnd"/>
-      <w:r>
-        <w:t>List(If(Bop(&lt;,Var(a),Var(b)),List(Skip),List(Assign(a,Aop(+,Aop(*,Var(a),Var(b)),Num(1)))))))</w:t>
+      <w:r>
+        <w:t>Set(List(If(Bop(&lt;,Var(a),Var(b)),List(Skip),List(Assign(a,Aop(+,Aop(*,Var(a),Var(b)),Num(1)))))))</w:t>
       </w:r>
     </w:p>
     <w:p>
@@ -1760,7 +1381,6 @@
         </w:rPr>
         <w:t xml:space="preserve">then skip else </w:t>
       </w:r>
-      <w:proofErr w:type="gramStart"/>
       <w:r>
         <w:rPr>
           <w:rFonts w:ascii="LMMono10-Regular-Identity-H" w:hAnsi="LMMono10-Regular-Identity-H" w:cs="LMMono10-Regular-Identity-H"/>
@@ -1770,7 +1390,6 @@
         </w:rPr>
         <w:t>a :</w:t>
       </w:r>
-      <w:proofErr w:type="gramEnd"/>
       <w:r>
         <w:rPr>
           <w:rFonts w:ascii="LMMonoLt10-Bold-Identity-H" w:hAnsi="LMMonoLt10-Bold-Identity-H" w:cs="LMMonoLt10-Bold-Identity-H"/>
@@ -2328,6 +1947,7 @@
       <w:r>
         <w:rPr>
           <w:rFonts w:eastAsiaTheme="minorEastAsia"/>
+          <w:noProof/>
         </w:rPr>
         <w:drawing>
           <wp:inline distT="0" distB="0" distL="0" distR="0" wp14:anchorId="323AA590" wp14:editId="673FFBF3">
@@ -2386,7 +2006,6 @@
           <w:bCs/>
         </w:rPr>
       </w:pPr>
-      <w:proofErr w:type="spellStart"/>
       <w:r>
         <w:rPr>
           <w:rFonts w:eastAsiaTheme="minorEastAsia"/>
@@ -2395,7 +2014,6 @@
         </w:rPr>
         <w:t>Collatz</w:t>
       </w:r>
-      <w:proofErr w:type="spellEnd"/>
     </w:p>
     <w:p>
       <w:r>
@@ -3733,6 +3351,7 @@
     <w:rsid w:val="002135D8"/>
     <w:rsid w:val="0021713A"/>
     <w:rsid w:val="00493001"/>
+    <w:rsid w:val="0072551D"/>
     <w:rsid w:val="00942D6C"/>
   </w:rsids>
   <m:mathPr>

</xml_diff>